<commit_message>
Submitted assessment to Blackboard, pending result.
</commit_message>
<xml_diff>
--- a/AT04 Knowledge Questions (Part 3).docx
+++ b/AT04 Knowledge Questions (Part 3).docx
@@ -1,6 +1,6 @@
 
 <file path=word/document.xml><?xml version="1.0" encoding="utf-8"?>
-<w:document xmlns:wpc="http://schemas.microsoft.com/office/word/2010/wordprocessingCanvas" xmlns:mc="http://schemas.openxmlformats.org/markup-compatibility/2006" xmlns:o="urn:schemas-microsoft-com:office:office" xmlns:r="http://schemas.openxmlformats.org/officeDocument/2006/relationships" xmlns:m="http://schemas.openxmlformats.org/officeDocument/2006/math" xmlns:v="urn:schemas-microsoft-com:vml" xmlns:wp14="http://schemas.microsoft.com/office/word/2010/wordprocessingDrawing" xmlns:wp="http://schemas.openxmlformats.org/drawingml/2006/wordprocessingDrawing" xmlns:w10="urn:schemas-microsoft-com:office:word" xmlns:w="http://schemas.openxmlformats.org/wordprocessingml/2006/main" xmlns:w14="http://schemas.microsoft.com/office/word/2010/wordml" xmlns:wpg="http://schemas.microsoft.com/office/word/2010/wordprocessingGroup" xmlns:wpi="http://schemas.microsoft.com/office/word/2010/wordprocessingInk" xmlns:wne="http://schemas.microsoft.com/office/word/2006/wordml" xmlns:wps="http://schemas.microsoft.com/office/word/2010/wordprocessingShape" mc:Ignorable="w14 wp14">
+<w:document xmlns:wpc="http://schemas.microsoft.com/office/word/2010/wordprocessingCanvas" xmlns:cx="http://schemas.microsoft.com/office/drawing/2014/chartex" xmlns:cx1="http://schemas.microsoft.com/office/drawing/2015/9/8/chartex" xmlns:cx2="http://schemas.microsoft.com/office/drawing/2015/10/21/chartex" xmlns:cx3="http://schemas.microsoft.com/office/drawing/2016/5/9/chartex" xmlns:cx4="http://schemas.microsoft.com/office/drawing/2016/5/10/chartex" xmlns:cx5="http://schemas.microsoft.com/office/drawing/2016/5/11/chartex" xmlns:cx6="http://schemas.microsoft.com/office/drawing/2016/5/12/chartex" xmlns:cx7="http://schemas.microsoft.com/office/drawing/2016/5/13/chartex" xmlns:cx8="http://schemas.microsoft.com/office/drawing/2016/5/14/chartex" xmlns:mc="http://schemas.openxmlformats.org/markup-compatibility/2006" xmlns:aink="http://schemas.microsoft.com/office/drawing/2016/ink" xmlns:am3d="http://schemas.microsoft.com/office/drawing/2017/model3d" xmlns:o="urn:schemas-microsoft-com:office:office" xmlns:oel="http://schemas.microsoft.com/office/2019/extlst" xmlns:r="http://schemas.openxmlformats.org/officeDocument/2006/relationships" xmlns:m="http://schemas.openxmlformats.org/officeDocument/2006/math" xmlns:v="urn:schemas-microsoft-com:vml" xmlns:wp14="http://schemas.microsoft.com/office/word/2010/wordprocessingDrawing" xmlns:wp="http://schemas.openxmlformats.org/drawingml/2006/wordprocessingDrawing" xmlns:w10="urn:schemas-microsoft-com:office:word" xmlns:w="http://schemas.openxmlformats.org/wordprocessingml/2006/main" xmlns:w14="http://schemas.microsoft.com/office/word/2010/wordml" xmlns:w15="http://schemas.microsoft.com/office/word/2012/wordml" xmlns:w16cex="http://schemas.microsoft.com/office/word/2018/wordml/cex" xmlns:w16cid="http://schemas.microsoft.com/office/word/2016/wordml/cid" xmlns:w16="http://schemas.microsoft.com/office/word/2018/wordml" xmlns:w16sdtdh="http://schemas.microsoft.com/office/word/2020/wordml/sdtdatahash" xmlns:w16se="http://schemas.microsoft.com/office/word/2015/wordml/symex" xmlns:wpg="http://schemas.microsoft.com/office/word/2010/wordprocessingGroup" xmlns:wpi="http://schemas.microsoft.com/office/word/2010/wordprocessingInk" xmlns:wne="http://schemas.microsoft.com/office/word/2006/wordml" xmlns:wps="http://schemas.microsoft.com/office/word/2010/wordprocessingShape" mc:Ignorable="w14 w15 w16se w16cid w16 w16cex w16sdtdh wp14">
   <w:body>
     <w:tbl>
       <w:tblPr>
@@ -744,12 +744,20 @@
                 <w:rFonts w:ascii="Tahoma" w:hAnsi="Tahoma" w:cs="Tahoma"/>
                 <w:b/>
                 <w:bCs/>
-                <w:i/>
-                <w:iCs/>
                 <w:snapToGrid/>
                 <w:sz w:val="20"/>
               </w:rPr>
             </w:pPr>
+            <w:r>
+              <w:rPr>
+                <w:rFonts w:ascii="Tahoma" w:hAnsi="Tahoma" w:cs="Tahoma"/>
+                <w:b/>
+                <w:bCs/>
+                <w:snapToGrid/>
+                <w:sz w:val="20"/>
+              </w:rPr>
+              <w:t>16-05-2022</w:t>
+            </w:r>
           </w:p>
         </w:tc>
       </w:tr>
@@ -832,6 +840,15 @@
                 <w:sz w:val="20"/>
               </w:rPr>
             </w:pPr>
+            <w:r>
+              <w:rPr>
+                <w:rFonts w:ascii="Tahoma" w:hAnsi="Tahoma" w:cs="Tahoma"/>
+                <w:b/>
+                <w:snapToGrid/>
+                <w:sz w:val="20"/>
+              </w:rPr>
+              <w:t>Xihao Chen</w:t>
+            </w:r>
           </w:p>
         </w:tc>
         <w:tc>
@@ -879,6 +896,14 @@
                 <w:sz w:val="20"/>
               </w:rPr>
             </w:pPr>
+            <w:r>
+              <w:rPr>
+                <w:rFonts w:ascii="Tahoma" w:hAnsi="Tahoma" w:cs="Tahoma"/>
+                <w:snapToGrid/>
+                <w:sz w:val="20"/>
+              </w:rPr>
+              <w:t>30053752</w:t>
+            </w:r>
           </w:p>
         </w:tc>
       </w:tr>
@@ -932,6 +957,69 @@
                 <w:sz w:val="20"/>
               </w:rPr>
             </w:pPr>
+            <w:r>
+              <w:rPr>
+                <w:rFonts w:ascii="Tahoma" w:hAnsi="Tahoma" w:cs="Tahoma"/>
+                <w:noProof/>
+                <w:snapToGrid/>
+                <w:sz w:val="20"/>
+              </w:rPr>
+              <w:drawing>
+                <wp:anchor distT="0" distB="0" distL="114300" distR="114300" simplePos="0" relativeHeight="251659264" behindDoc="0" locked="0" layoutInCell="1" allowOverlap="1" wp14:anchorId="70853051" wp14:editId="0C9A887C">
+                  <wp:simplePos x="0" y="0"/>
+                  <wp:positionH relativeFrom="column">
+                    <wp:posOffset>5080</wp:posOffset>
+                  </wp:positionH>
+                  <wp:positionV relativeFrom="paragraph">
+                    <wp:posOffset>148590</wp:posOffset>
+                  </wp:positionV>
+                  <wp:extent cx="638175" cy="251460"/>
+                  <wp:effectExtent l="0" t="0" r="9525" b="0"/>
+                  <wp:wrapNone/>
+                  <wp:docPr id="2" name="Picture 2"/>
+                  <wp:cNvGraphicFramePr>
+                    <a:graphicFrameLocks xmlns:a="http://schemas.openxmlformats.org/drawingml/2006/main" noChangeAspect="1"/>
+                  </wp:cNvGraphicFramePr>
+                  <a:graphic xmlns:a="http://schemas.openxmlformats.org/drawingml/2006/main">
+                    <a:graphicData uri="http://schemas.openxmlformats.org/drawingml/2006/picture">
+                      <pic:pic xmlns:pic="http://schemas.openxmlformats.org/drawingml/2006/picture">
+                        <pic:nvPicPr>
+                          <pic:cNvPr id="2" name="Picture 2"/>
+                          <pic:cNvPicPr/>
+                        </pic:nvPicPr>
+                        <pic:blipFill>
+                          <a:blip r:embed="rId11" cstate="print">
+                            <a:extLst>
+                              <a:ext uri="{28A0092B-C50C-407E-A947-70E740481C1C}">
+                                <a14:useLocalDpi xmlns:a14="http://schemas.microsoft.com/office/drawing/2010/main" val="0"/>
+                              </a:ext>
+                            </a:extLst>
+                          </a:blip>
+                          <a:stretch>
+                            <a:fillRect/>
+                          </a:stretch>
+                        </pic:blipFill>
+                        <pic:spPr>
+                          <a:xfrm>
+                            <a:off x="0" y="0"/>
+                            <a:ext cx="638175" cy="251460"/>
+                          </a:xfrm>
+                          <a:prstGeom prst="rect">
+                            <a:avLst/>
+                          </a:prstGeom>
+                        </pic:spPr>
+                      </pic:pic>
+                    </a:graphicData>
+                  </a:graphic>
+                  <wp14:sizeRelH relativeFrom="page">
+                    <wp14:pctWidth>0</wp14:pctWidth>
+                  </wp14:sizeRelH>
+                  <wp14:sizeRelV relativeFrom="page">
+                    <wp14:pctHeight>0</wp14:pctHeight>
+                  </wp14:sizeRelV>
+                </wp:anchor>
+              </w:drawing>
+            </w:r>
             <w:r>
               <w:rPr>
                 <w:rFonts w:ascii="Tahoma" w:hAnsi="Tahoma" w:cs="Tahoma"/>
@@ -2003,8 +2091,6 @@
               </w:rPr>
               <w:t>5</w:t>
             </w:r>
-            <w:bookmarkStart w:id="0" w:name="_GoBack"/>
-            <w:bookmarkEnd w:id="0"/>
             <w:r>
               <w:rPr>
                 <w:rFonts w:ascii="Tahoma" w:hAnsi="Tahoma" w:cs="Tahoma"/>
@@ -3628,6 +3714,62 @@
                 <w:sz w:val="22"/>
               </w:rPr>
             </w:pPr>
+            <w:r>
+              <w:rPr>
+                <w:rFonts w:ascii="Tahoma" w:hAnsi="Tahoma" w:cs="Tahoma"/>
+                <w:sz w:val="22"/>
+              </w:rPr>
+              <w:t xml:space="preserve">A </w:t>
+            </w:r>
+            <w:r>
+              <w:rPr>
+                <w:rFonts w:ascii="Tahoma" w:hAnsi="Tahoma" w:cs="Tahoma"/>
+                <w:sz w:val="22"/>
+              </w:rPr>
+              <w:t xml:space="preserve">class is a </w:t>
+            </w:r>
+            <w:r>
+              <w:rPr>
+                <w:rFonts w:ascii="Tahoma" w:hAnsi="Tahoma" w:cs="Tahoma"/>
+                <w:sz w:val="22"/>
+              </w:rPr>
+              <w:t>container for data</w:t>
+            </w:r>
+            <w:r>
+              <w:rPr>
+                <w:rFonts w:ascii="Tahoma" w:hAnsi="Tahoma" w:cs="Tahoma"/>
+                <w:sz w:val="22"/>
+              </w:rPr>
+              <w:t xml:space="preserve"> with</w:t>
+            </w:r>
+            <w:r>
+              <w:rPr>
+                <w:rFonts w:ascii="Tahoma" w:hAnsi="Tahoma" w:cs="Tahoma"/>
+                <w:sz w:val="22"/>
+              </w:rPr>
+              <w:t xml:space="preserve"> executable functionality; </w:t>
+            </w:r>
+            <w:r>
+              <w:rPr>
+                <w:rFonts w:ascii="Tahoma" w:hAnsi="Tahoma" w:cs="Tahoma"/>
+                <w:sz w:val="22"/>
+              </w:rPr>
+              <w:t xml:space="preserve">a "blueprint" for </w:t>
+            </w:r>
+            <w:r>
+              <w:rPr>
+                <w:rFonts w:ascii="Tahoma" w:hAnsi="Tahoma" w:cs="Tahoma"/>
+                <w:sz w:val="22"/>
+              </w:rPr>
+              <w:t xml:space="preserve">constructing </w:t>
+            </w:r>
+            <w:r>
+              <w:rPr>
+                <w:rFonts w:ascii="Tahoma" w:hAnsi="Tahoma" w:cs="Tahoma"/>
+                <w:sz w:val="22"/>
+              </w:rPr>
+              <w:t>objects.</w:t>
+            </w:r>
           </w:p>
         </w:tc>
       </w:tr>
@@ -3672,6 +3814,62 @@
                 <w:sz w:val="22"/>
               </w:rPr>
             </w:pPr>
+            <w:r>
+              <w:rPr>
+                <w:rFonts w:ascii="Tahoma" w:hAnsi="Tahoma" w:cs="Tahoma"/>
+                <w:sz w:val="22"/>
+              </w:rPr>
+              <w:t xml:space="preserve">A variable is a </w:t>
+            </w:r>
+            <w:r>
+              <w:rPr>
+                <w:rFonts w:ascii="Tahoma" w:hAnsi="Tahoma" w:cs="Tahoma"/>
+                <w:sz w:val="22"/>
+              </w:rPr>
+              <w:t xml:space="preserve">single instance of a </w:t>
+            </w:r>
+            <w:r>
+              <w:rPr>
+                <w:rFonts w:ascii="Tahoma" w:hAnsi="Tahoma" w:cs="Tahoma"/>
+                <w:sz w:val="22"/>
+              </w:rPr>
+              <w:t xml:space="preserve">container </w:t>
+            </w:r>
+            <w:r>
+              <w:rPr>
+                <w:rFonts w:ascii="Tahoma" w:hAnsi="Tahoma" w:cs="Tahoma"/>
+                <w:sz w:val="22"/>
+              </w:rPr>
+              <w:t xml:space="preserve">that </w:t>
+            </w:r>
+            <w:r>
+              <w:rPr>
+                <w:rFonts w:ascii="Tahoma" w:hAnsi="Tahoma" w:cs="Tahoma"/>
+                <w:sz w:val="22"/>
+              </w:rPr>
+              <w:t>stor</w:t>
+            </w:r>
+            <w:r>
+              <w:rPr>
+                <w:rFonts w:ascii="Tahoma" w:hAnsi="Tahoma" w:cs="Tahoma"/>
+                <w:sz w:val="22"/>
+              </w:rPr>
+              <w:t xml:space="preserve">es </w:t>
+            </w:r>
+            <w:r>
+              <w:rPr>
+                <w:rFonts w:ascii="Tahoma" w:hAnsi="Tahoma" w:cs="Tahoma"/>
+                <w:sz w:val="22"/>
+              </w:rPr>
+              <w:t>values</w:t>
+            </w:r>
+            <w:r>
+              <w:rPr>
+                <w:rFonts w:ascii="Tahoma" w:hAnsi="Tahoma" w:cs="Tahoma"/>
+                <w:sz w:val="22"/>
+              </w:rPr>
+              <w:t>.</w:t>
+            </w:r>
           </w:p>
         </w:tc>
       </w:tr>
@@ -3716,6 +3914,104 @@
                 <w:sz w:val="22"/>
               </w:rPr>
             </w:pPr>
+            <w:r>
+              <w:rPr>
+                <w:rFonts w:ascii="Tahoma" w:hAnsi="Tahoma" w:cs="Tahoma"/>
+                <w:sz w:val="22"/>
+              </w:rPr>
+              <w:t xml:space="preserve">A method is a </w:t>
+            </w:r>
+            <w:r>
+              <w:rPr>
+                <w:rFonts w:ascii="Tahoma" w:hAnsi="Tahoma" w:cs="Tahoma"/>
+                <w:sz w:val="22"/>
+              </w:rPr>
+              <w:t xml:space="preserve">structured </w:t>
+            </w:r>
+            <w:r>
+              <w:rPr>
+                <w:rFonts w:ascii="Tahoma" w:hAnsi="Tahoma" w:cs="Tahoma"/>
+                <w:sz w:val="22"/>
+              </w:rPr>
+              <w:t xml:space="preserve">block of code that contains statements </w:t>
+            </w:r>
+            <w:r>
+              <w:rPr>
+                <w:rFonts w:ascii="Tahoma" w:hAnsi="Tahoma" w:cs="Tahoma"/>
+                <w:sz w:val="22"/>
+              </w:rPr>
+              <w:t xml:space="preserve">which </w:t>
+            </w:r>
+            <w:r>
+              <w:rPr>
+                <w:rFonts w:ascii="Tahoma" w:hAnsi="Tahoma" w:cs="Tahoma"/>
+                <w:sz w:val="22"/>
+              </w:rPr>
+              <w:t xml:space="preserve">provide context and </w:t>
+            </w:r>
+            <w:r>
+              <w:rPr>
+                <w:rFonts w:ascii="Tahoma" w:hAnsi="Tahoma" w:cs="Tahoma"/>
+                <w:sz w:val="22"/>
+              </w:rPr>
+              <w:t xml:space="preserve">execute </w:t>
+            </w:r>
+            <w:r>
+              <w:rPr>
+                <w:rFonts w:ascii="Tahoma" w:hAnsi="Tahoma" w:cs="Tahoma"/>
+                <w:sz w:val="22"/>
+              </w:rPr>
+              <w:t>specific</w:t>
+            </w:r>
+            <w:r>
+              <w:rPr>
+                <w:rFonts w:ascii="Tahoma" w:hAnsi="Tahoma" w:cs="Tahoma"/>
+                <w:sz w:val="22"/>
+              </w:rPr>
+              <w:t xml:space="preserve"> function</w:t>
+            </w:r>
+            <w:r>
+              <w:rPr>
+                <w:rFonts w:ascii="Tahoma" w:hAnsi="Tahoma" w:cs="Tahoma"/>
+                <w:sz w:val="22"/>
+              </w:rPr>
+              <w:t>alit</w:t>
+            </w:r>
+            <w:r>
+              <w:rPr>
+                <w:rFonts w:ascii="Tahoma" w:hAnsi="Tahoma" w:cs="Tahoma"/>
+                <w:sz w:val="22"/>
+              </w:rPr>
+              <w:t>ies of a program</w:t>
+            </w:r>
+            <w:r>
+              <w:rPr>
+                <w:rFonts w:ascii="Tahoma" w:hAnsi="Tahoma" w:cs="Tahoma"/>
+                <w:sz w:val="22"/>
+              </w:rPr>
+              <w:t>.</w:t>
+            </w:r>
+            <w:r>
+              <w:rPr>
+                <w:rFonts w:ascii="Tahoma" w:hAnsi="Tahoma" w:cs="Tahoma"/>
+                <w:sz w:val="22"/>
+              </w:rPr>
+              <w:t xml:space="preserve"> They may take parameters and other values</w:t>
+            </w:r>
+            <w:r>
+              <w:rPr>
+                <w:rFonts w:ascii="Tahoma" w:hAnsi="Tahoma" w:cs="Tahoma"/>
+                <w:sz w:val="22"/>
+              </w:rPr>
+              <w:t xml:space="preserve"> from a class</w:t>
+            </w:r>
+            <w:r>
+              <w:rPr>
+                <w:rFonts w:ascii="Tahoma" w:hAnsi="Tahoma" w:cs="Tahoma"/>
+                <w:sz w:val="22"/>
+              </w:rPr>
+              <w:t>.</w:t>
+            </w:r>
           </w:p>
         </w:tc>
       </w:tr>
@@ -3760,6 +4056,55 @@
                 <w:sz w:val="22"/>
               </w:rPr>
             </w:pPr>
+            <w:r>
+              <w:rPr>
+                <w:rFonts w:ascii="Tahoma" w:hAnsi="Tahoma" w:cs="Tahoma"/>
+                <w:sz w:val="22"/>
+              </w:rPr>
+              <w:t xml:space="preserve">A delegate represents references to methods with a </w:t>
+            </w:r>
+            <w:r>
+              <w:rPr>
+                <w:rFonts w:ascii="Tahoma" w:hAnsi="Tahoma" w:cs="Tahoma"/>
+                <w:sz w:val="22"/>
+              </w:rPr>
+              <w:t>specific</w:t>
+            </w:r>
+            <w:r>
+              <w:rPr>
+                <w:rFonts w:ascii="Tahoma" w:hAnsi="Tahoma" w:cs="Tahoma"/>
+                <w:sz w:val="22"/>
+              </w:rPr>
+              <w:t xml:space="preserve"> parameter list and return type. </w:t>
+            </w:r>
+            <w:r>
+              <w:rPr>
+                <w:rFonts w:ascii="Tahoma" w:hAnsi="Tahoma" w:cs="Tahoma"/>
+                <w:sz w:val="22"/>
+              </w:rPr>
+              <w:t>They c</w:t>
+            </w:r>
+            <w:r>
+              <w:rPr>
+                <w:rFonts w:ascii="Tahoma" w:hAnsi="Tahoma" w:cs="Tahoma"/>
+                <w:sz w:val="22"/>
+              </w:rPr>
+              <w:t>an be used to pass methods as arguments for other methods</w:t>
+            </w:r>
+            <w:r>
+              <w:rPr>
+                <w:rFonts w:ascii="Tahoma" w:hAnsi="Tahoma" w:cs="Tahoma"/>
+                <w:sz w:val="22"/>
+              </w:rPr>
+              <w:t xml:space="preserve"> to use</w:t>
+            </w:r>
+            <w:r>
+              <w:rPr>
+                <w:rFonts w:ascii="Tahoma" w:hAnsi="Tahoma" w:cs="Tahoma"/>
+                <w:sz w:val="22"/>
+              </w:rPr>
+              <w:t>.</w:t>
+            </w:r>
           </w:p>
         </w:tc>
       </w:tr>
@@ -3804,6 +4149,55 @@
                 <w:sz w:val="22"/>
               </w:rPr>
             </w:pPr>
+            <w:r>
+              <w:rPr>
+                <w:rFonts w:ascii="Tahoma" w:hAnsi="Tahoma" w:cs="Tahoma"/>
+                <w:sz w:val="22"/>
+              </w:rPr>
+              <w:t>A</w:t>
+            </w:r>
+            <w:r>
+              <w:rPr>
+                <w:rFonts w:ascii="Tahoma" w:hAnsi="Tahoma" w:cs="Tahoma"/>
+                <w:sz w:val="22"/>
+              </w:rPr>
+              <w:t xml:space="preserve">n event is a </w:t>
+            </w:r>
+            <w:r>
+              <w:rPr>
+                <w:rFonts w:ascii="Tahoma" w:hAnsi="Tahoma" w:cs="Tahoma"/>
+                <w:sz w:val="22"/>
+              </w:rPr>
+              <w:t>variant of a delegate that can only be invoked within its class or structure</w:t>
+            </w:r>
+            <w:r>
+              <w:rPr>
+                <w:rFonts w:ascii="Tahoma" w:hAnsi="Tahoma" w:cs="Tahoma"/>
+                <w:sz w:val="22"/>
+              </w:rPr>
+              <w:t xml:space="preserve"> it is defined within</w:t>
+            </w:r>
+            <w:r>
+              <w:rPr>
+                <w:rFonts w:ascii="Tahoma" w:hAnsi="Tahoma" w:cs="Tahoma"/>
+                <w:sz w:val="22"/>
+              </w:rPr>
+              <w:t>. Classes/structures that subscribe to the event will have their</w:t>
+            </w:r>
+            <w:r>
+              <w:rPr>
+                <w:rFonts w:ascii="Tahoma" w:hAnsi="Tahoma" w:cs="Tahoma"/>
+                <w:sz w:val="22"/>
+              </w:rPr>
+              <w:t xml:space="preserve"> </w:t>
+            </w:r>
+            <w:r>
+              <w:rPr>
+                <w:rFonts w:ascii="Tahoma" w:hAnsi="Tahoma" w:cs="Tahoma"/>
+                <w:sz w:val="22"/>
+              </w:rPr>
+              <w:t>methods called when raised.</w:t>
+            </w:r>
           </w:p>
         </w:tc>
       </w:tr>
@@ -3874,6 +4268,55 @@
                 <w:sz w:val="22"/>
               </w:rPr>
             </w:pPr>
+            <w:r>
+              <w:rPr>
+                <w:rFonts w:ascii="Tahoma" w:hAnsi="Tahoma" w:cs="Tahoma"/>
+                <w:sz w:val="22"/>
+              </w:rPr>
+              <w:t xml:space="preserve">AAA refers to </w:t>
+            </w:r>
+            <w:r>
+              <w:rPr>
+                <w:rFonts w:ascii="Tahoma" w:hAnsi="Tahoma" w:cs="Tahoma"/>
+                <w:sz w:val="22"/>
+              </w:rPr>
+              <w:t xml:space="preserve">a category of video games that are developed by </w:t>
+            </w:r>
+            <w:r>
+              <w:rPr>
+                <w:rFonts w:ascii="Tahoma" w:hAnsi="Tahoma" w:cs="Tahoma"/>
+                <w:sz w:val="22"/>
+              </w:rPr>
+              <w:t>corporate game studios/</w:t>
+            </w:r>
+            <w:r>
+              <w:rPr>
+                <w:rFonts w:ascii="Tahoma" w:hAnsi="Tahoma" w:cs="Tahoma"/>
+                <w:sz w:val="22"/>
+              </w:rPr>
+              <w:t xml:space="preserve">major </w:t>
+            </w:r>
+            <w:r>
+              <w:rPr>
+                <w:rFonts w:ascii="Tahoma" w:hAnsi="Tahoma" w:cs="Tahoma"/>
+                <w:sz w:val="22"/>
+              </w:rPr>
+              <w:t>publishers supported by large teams and resources. AA</w:t>
+            </w:r>
+            <w:r>
+              <w:rPr>
+                <w:rFonts w:ascii="Tahoma" w:hAnsi="Tahoma" w:cs="Tahoma"/>
+                <w:sz w:val="22"/>
+              </w:rPr>
+              <w:t>A</w:t>
+            </w:r>
+            <w:r>
+              <w:rPr>
+                <w:rFonts w:ascii="Tahoma" w:hAnsi="Tahoma" w:cs="Tahoma"/>
+                <w:sz w:val="22"/>
+              </w:rPr>
+              <w:t xml:space="preserve"> developers can create games with short development cycles.</w:t>
+            </w:r>
           </w:p>
         </w:tc>
       </w:tr>
@@ -3918,6 +4361,20 @@
                 <w:sz w:val="22"/>
               </w:rPr>
             </w:pPr>
+            <w:r>
+              <w:rPr>
+                <w:rFonts w:ascii="Tahoma" w:hAnsi="Tahoma" w:cs="Tahoma"/>
+                <w:sz w:val="22"/>
+              </w:rPr>
+              <w:t>An asset is a</w:t>
+            </w:r>
+            <w:r>
+              <w:rPr>
+                <w:rFonts w:ascii="Tahoma" w:hAnsi="Tahoma" w:cs="Tahoma"/>
+                <w:sz w:val="22"/>
+              </w:rPr>
+              <w:t>ny intangible/tangible component used in the creation of a video game.</w:t>
+            </w:r>
           </w:p>
         </w:tc>
       </w:tr>
@@ -3962,6 +4419,34 @@
                 <w:sz w:val="22"/>
               </w:rPr>
             </w:pPr>
+            <w:r>
+              <w:rPr>
+                <w:rFonts w:ascii="Tahoma" w:hAnsi="Tahoma" w:cs="Tahoma"/>
+                <w:sz w:val="22"/>
+              </w:rPr>
+              <w:t xml:space="preserve">A collision is when two objects </w:t>
+            </w:r>
+            <w:r>
+              <w:rPr>
+                <w:rFonts w:ascii="Tahoma" w:hAnsi="Tahoma" w:cs="Tahoma"/>
+                <w:sz w:val="22"/>
+              </w:rPr>
+              <w:t xml:space="preserve">intersect </w:t>
+            </w:r>
+            <w:r>
+              <w:rPr>
+                <w:rFonts w:ascii="Tahoma" w:hAnsi="Tahoma" w:cs="Tahoma"/>
+                <w:sz w:val="22"/>
+              </w:rPr>
+              <w:t>with each other.</w:t>
+            </w:r>
+            <w:r>
+              <w:rPr>
+                <w:rFonts w:ascii="Tahoma" w:hAnsi="Tahoma" w:cs="Tahoma"/>
+                <w:sz w:val="22"/>
+              </w:rPr>
+              <w:t xml:space="preserve"> They usually invoke  events and interactions when triggered in-game.</w:t>
+            </w:r>
           </w:p>
         </w:tc>
       </w:tr>
@@ -4006,6 +4491,20 @@
                 <w:sz w:val="22"/>
               </w:rPr>
             </w:pPr>
+            <w:r>
+              <w:rPr>
+                <w:rFonts w:ascii="Tahoma" w:hAnsi="Tahoma" w:cs="Tahoma"/>
+                <w:sz w:val="22"/>
+              </w:rPr>
+              <w:t>Human computer interaction</w:t>
+            </w:r>
+            <w:r>
+              <w:rPr>
+                <w:rFonts w:ascii="Tahoma" w:hAnsi="Tahoma" w:cs="Tahoma"/>
+                <w:sz w:val="22"/>
+              </w:rPr>
+              <w:t xml:space="preserve"> in a video game context refers to how humans interact with a game. HCI elements may include hardware, software, platforms, etc.</w:t>
+            </w:r>
           </w:p>
         </w:tc>
       </w:tr>
@@ -4050,6 +4549,125 @@
                 <w:sz w:val="22"/>
               </w:rPr>
             </w:pPr>
+            <w:r>
+              <w:rPr>
+                <w:rFonts w:ascii="Tahoma" w:hAnsi="Tahoma" w:cs="Tahoma"/>
+                <w:sz w:val="22"/>
+              </w:rPr>
+              <w:t>Indie is a shorthand term for “i</w:t>
+            </w:r>
+            <w:r>
+              <w:rPr>
+                <w:rFonts w:ascii="Tahoma" w:hAnsi="Tahoma" w:cs="Tahoma"/>
+                <w:sz w:val="22"/>
+              </w:rPr>
+              <w:t>ndependent developers</w:t>
+            </w:r>
+            <w:r>
+              <w:rPr>
+                <w:rFonts w:ascii="Tahoma" w:hAnsi="Tahoma" w:cs="Tahoma"/>
+                <w:sz w:val="22"/>
+              </w:rPr>
+              <w:t>”</w:t>
+            </w:r>
+            <w:r>
+              <w:rPr>
+                <w:rFonts w:ascii="Tahoma" w:hAnsi="Tahoma" w:cs="Tahoma"/>
+                <w:sz w:val="22"/>
+              </w:rPr>
+              <w:t xml:space="preserve">, </w:t>
+            </w:r>
+            <w:r>
+              <w:rPr>
+                <w:rFonts w:ascii="Tahoma" w:hAnsi="Tahoma" w:cs="Tahoma"/>
+                <w:sz w:val="22"/>
+              </w:rPr>
+              <w:t xml:space="preserve">who </w:t>
+            </w:r>
+            <w:r>
+              <w:rPr>
+                <w:rFonts w:ascii="Tahoma" w:hAnsi="Tahoma" w:cs="Tahoma"/>
+                <w:sz w:val="22"/>
+              </w:rPr>
+              <w:t>work</w:t>
+            </w:r>
+            <w:r>
+              <w:rPr>
+                <w:rFonts w:ascii="Tahoma" w:hAnsi="Tahoma" w:cs="Tahoma"/>
+                <w:sz w:val="22"/>
+              </w:rPr>
+              <w:t xml:space="preserve"> </w:t>
+            </w:r>
+            <w:r>
+              <w:rPr>
+                <w:rFonts w:ascii="Tahoma" w:hAnsi="Tahoma" w:cs="Tahoma"/>
+                <w:sz w:val="22"/>
+              </w:rPr>
+              <w:t xml:space="preserve">on their own or </w:t>
+            </w:r>
+            <w:r>
+              <w:rPr>
+                <w:rFonts w:ascii="Tahoma" w:hAnsi="Tahoma" w:cs="Tahoma"/>
+                <w:sz w:val="22"/>
+              </w:rPr>
+              <w:t xml:space="preserve">in </w:t>
+            </w:r>
+            <w:r>
+              <w:rPr>
+                <w:rFonts w:ascii="Tahoma" w:hAnsi="Tahoma" w:cs="Tahoma"/>
+                <w:sz w:val="22"/>
+              </w:rPr>
+              <w:t>small teams</w:t>
+            </w:r>
+            <w:r>
+              <w:rPr>
+                <w:rFonts w:ascii="Tahoma" w:hAnsi="Tahoma" w:cs="Tahoma"/>
+                <w:sz w:val="22"/>
+              </w:rPr>
+              <w:t xml:space="preserve"> without the financial/technical assistance of a publisher</w:t>
+            </w:r>
+            <w:r>
+              <w:rPr>
+                <w:rFonts w:ascii="Tahoma" w:hAnsi="Tahoma" w:cs="Tahoma"/>
+                <w:sz w:val="22"/>
+              </w:rPr>
+              <w:t xml:space="preserve">. </w:t>
+            </w:r>
+            <w:r>
+              <w:rPr>
+                <w:rFonts w:ascii="Tahoma" w:hAnsi="Tahoma" w:cs="Tahoma"/>
+                <w:sz w:val="22"/>
+              </w:rPr>
+              <w:t>They h</w:t>
+            </w:r>
+            <w:r>
+              <w:rPr>
+                <w:rFonts w:ascii="Tahoma" w:hAnsi="Tahoma" w:cs="Tahoma"/>
+                <w:sz w:val="22"/>
+              </w:rPr>
+              <w:t>ave a small budget with</w:t>
+            </w:r>
+            <w:r>
+              <w:rPr>
+                <w:rFonts w:ascii="Tahoma" w:hAnsi="Tahoma" w:cs="Tahoma"/>
+                <w:sz w:val="22"/>
+              </w:rPr>
+              <w:t xml:space="preserve"> limited</w:t>
+            </w:r>
+            <w:r>
+              <w:rPr>
+                <w:rFonts w:ascii="Tahoma" w:hAnsi="Tahoma" w:cs="Tahoma"/>
+                <w:sz w:val="22"/>
+              </w:rPr>
+              <w:t xml:space="preserve"> resources and time</w:t>
+            </w:r>
+            <w:r>
+              <w:rPr>
+                <w:rFonts w:ascii="Tahoma" w:hAnsi="Tahoma" w:cs="Tahoma"/>
+                <w:sz w:val="22"/>
+              </w:rPr>
+              <w:t>, but have more freedom with their projects.</w:t>
+            </w:r>
           </w:p>
         </w:tc>
       </w:tr>
@@ -4094,6 +4712,83 @@
                 <w:sz w:val="22"/>
               </w:rPr>
             </w:pPr>
+            <w:r>
+              <w:rPr>
+                <w:rFonts w:ascii="Tahoma" w:hAnsi="Tahoma" w:cs="Tahoma"/>
+                <w:sz w:val="22"/>
+              </w:rPr>
+              <w:t xml:space="preserve">A platform is a </w:t>
+            </w:r>
+            <w:r>
+              <w:rPr>
+                <w:rFonts w:ascii="Tahoma" w:hAnsi="Tahoma" w:cs="Tahoma"/>
+                <w:sz w:val="22"/>
+              </w:rPr>
+              <w:t>game development</w:t>
+            </w:r>
+            <w:r>
+              <w:rPr>
+                <w:rFonts w:ascii="Tahoma" w:hAnsi="Tahoma" w:cs="Tahoma"/>
+                <w:sz w:val="22"/>
+              </w:rPr>
+              <w:t xml:space="preserve"> context is a foundation used as a base for developing</w:t>
+            </w:r>
+            <w:r>
+              <w:rPr>
+                <w:rFonts w:ascii="Tahoma" w:hAnsi="Tahoma" w:cs="Tahoma"/>
+                <w:sz w:val="22"/>
+              </w:rPr>
+              <w:t xml:space="preserve"> the </w:t>
+            </w:r>
+            <w:r>
+              <w:rPr>
+                <w:rFonts w:ascii="Tahoma" w:hAnsi="Tahoma" w:cs="Tahoma"/>
+                <w:sz w:val="22"/>
+              </w:rPr>
+              <w:t>processes and technologies</w:t>
+            </w:r>
+            <w:r>
+              <w:rPr>
+                <w:rFonts w:ascii="Tahoma" w:hAnsi="Tahoma" w:cs="Tahoma"/>
+                <w:sz w:val="22"/>
+              </w:rPr>
+              <w:t xml:space="preserve"> of a game</w:t>
+            </w:r>
+            <w:r>
+              <w:rPr>
+                <w:rFonts w:ascii="Tahoma" w:hAnsi="Tahoma" w:cs="Tahoma"/>
+                <w:sz w:val="22"/>
+              </w:rPr>
+              <w:t xml:space="preserve">. </w:t>
+            </w:r>
+            <w:r>
+              <w:rPr>
+                <w:rFonts w:ascii="Tahoma" w:hAnsi="Tahoma" w:cs="Tahoma"/>
+                <w:sz w:val="22"/>
+              </w:rPr>
+              <w:t>It u</w:t>
+            </w:r>
+            <w:r>
+              <w:rPr>
+                <w:rFonts w:ascii="Tahoma" w:hAnsi="Tahoma" w:cs="Tahoma"/>
+                <w:sz w:val="22"/>
+              </w:rPr>
+              <w:t xml:space="preserve">sually refers to </w:t>
+            </w:r>
+            <w:r>
+              <w:rPr>
+                <w:rFonts w:ascii="Tahoma" w:hAnsi="Tahoma" w:cs="Tahoma"/>
+                <w:sz w:val="22"/>
+              </w:rPr>
+              <w:t xml:space="preserve">the </w:t>
+            </w:r>
+            <w:r>
+              <w:rPr>
+                <w:rFonts w:ascii="Tahoma" w:hAnsi="Tahoma" w:cs="Tahoma"/>
+                <w:sz w:val="22"/>
+              </w:rPr>
+              <w:t>hardware/software platforms of which video games run on.</w:t>
+            </w:r>
           </w:p>
         </w:tc>
       </w:tr>
@@ -4138,6 +4833,62 @@
                 <w:sz w:val="22"/>
               </w:rPr>
             </w:pPr>
+            <w:r>
+              <w:rPr>
+                <w:rFonts w:ascii="Tahoma" w:hAnsi="Tahoma" w:cs="Tahoma"/>
+                <w:sz w:val="22"/>
+              </w:rPr>
+              <w:t>A user interface is an interactive</w:t>
+            </w:r>
+            <w:r>
+              <w:rPr>
+                <w:rFonts w:ascii="Tahoma" w:hAnsi="Tahoma" w:cs="Tahoma"/>
+                <w:sz w:val="22"/>
+              </w:rPr>
+              <w:t xml:space="preserve"> space</w:t>
+            </w:r>
+            <w:r>
+              <w:rPr>
+                <w:rFonts w:ascii="Tahoma" w:hAnsi="Tahoma" w:cs="Tahoma"/>
+                <w:sz w:val="22"/>
+              </w:rPr>
+              <w:t xml:space="preserve"> that serves as a</w:t>
+            </w:r>
+            <w:r>
+              <w:rPr>
+                <w:rFonts w:ascii="Tahoma" w:hAnsi="Tahoma" w:cs="Tahoma"/>
+                <w:sz w:val="22"/>
+              </w:rPr>
+              <w:t xml:space="preserve"> visual</w:t>
+            </w:r>
+            <w:r>
+              <w:rPr>
+                <w:rFonts w:ascii="Tahoma" w:hAnsi="Tahoma" w:cs="Tahoma"/>
+                <w:sz w:val="22"/>
+              </w:rPr>
+              <w:t xml:space="preserve"> interacti</w:t>
+            </w:r>
+            <w:r>
+              <w:rPr>
+                <w:rFonts w:ascii="Tahoma" w:hAnsi="Tahoma" w:cs="Tahoma"/>
+                <w:sz w:val="22"/>
+              </w:rPr>
+              <w:t xml:space="preserve">on </w:t>
+            </w:r>
+            <w:r>
+              <w:rPr>
+                <w:rFonts w:ascii="Tahoma" w:hAnsi="Tahoma" w:cs="Tahoma"/>
+                <w:sz w:val="22"/>
+              </w:rPr>
+              <w:t xml:space="preserve">point </w:t>
+            </w:r>
+            <w:r>
+              <w:rPr>
+                <w:rFonts w:ascii="Tahoma" w:hAnsi="Tahoma" w:cs="Tahoma"/>
+                <w:sz w:val="22"/>
+              </w:rPr>
+              <w:t>with computers.</w:t>
+            </w:r>
           </w:p>
         </w:tc>
       </w:tr>
@@ -4180,6 +4931,303 @@
                 <w:sz w:val="22"/>
               </w:rPr>
             </w:pPr>
+            <w:r>
+              <w:rPr>
+                <w:rFonts w:ascii="Tahoma" w:hAnsi="Tahoma" w:cs="Tahoma"/>
+                <w:sz w:val="22"/>
+              </w:rPr>
+              <w:t>The Oculus Quest 2</w:t>
+            </w:r>
+            <w:r>
+              <w:rPr>
+                <w:rFonts w:ascii="Tahoma" w:hAnsi="Tahoma" w:cs="Tahoma"/>
+                <w:sz w:val="22"/>
+              </w:rPr>
+              <w:t xml:space="preserve"> </w:t>
+            </w:r>
+            <w:r>
+              <w:rPr>
+                <w:rFonts w:ascii="Tahoma" w:hAnsi="Tahoma" w:cs="Tahoma"/>
+                <w:sz w:val="22"/>
+              </w:rPr>
+              <w:t xml:space="preserve">is a VR headset </w:t>
+            </w:r>
+            <w:r>
+              <w:rPr>
+                <w:rFonts w:ascii="Tahoma" w:hAnsi="Tahoma" w:cs="Tahoma"/>
+                <w:sz w:val="22"/>
+              </w:rPr>
+              <w:t xml:space="preserve">with integrated controllers </w:t>
+            </w:r>
+            <w:r>
+              <w:rPr>
+                <w:rFonts w:ascii="Tahoma" w:hAnsi="Tahoma" w:cs="Tahoma"/>
+                <w:sz w:val="22"/>
+              </w:rPr>
+              <w:t>that</w:t>
+            </w:r>
+            <w:r>
+              <w:rPr>
+                <w:rFonts w:ascii="Tahoma" w:hAnsi="Tahoma" w:cs="Tahoma"/>
+                <w:sz w:val="22"/>
+              </w:rPr>
+              <w:t xml:space="preserve"> can run as a standalone unit. It also provides desktop </w:t>
+            </w:r>
+            <w:r>
+              <w:rPr>
+                <w:rFonts w:ascii="Tahoma" w:hAnsi="Tahoma" w:cs="Tahoma"/>
+                <w:sz w:val="22"/>
+              </w:rPr>
+              <w:t>PC</w:t>
+            </w:r>
+            <w:r>
+              <w:rPr>
+                <w:rFonts w:ascii="Tahoma" w:hAnsi="Tahoma" w:cs="Tahoma"/>
+                <w:sz w:val="22"/>
+              </w:rPr>
+              <w:t xml:space="preserve"> support when connected via USB or Wi-Fi with the following minimum requirements</w:t>
+            </w:r>
+            <w:r>
+              <w:rPr>
+                <w:rFonts w:ascii="Tahoma" w:hAnsi="Tahoma" w:cs="Tahoma"/>
+                <w:sz w:val="22"/>
+              </w:rPr>
+              <w:t xml:space="preserve">: </w:t>
+            </w:r>
+          </w:p>
+          <w:p>
+            <w:pPr>
+              <w:pStyle w:val="ListParagraph"/>
+              <w:numPr>
+                <w:ilvl w:val="0"/>
+                <w:numId w:val="3"/>
+              </w:numPr>
+              <w:rPr>
+                <w:rFonts w:ascii="Tahoma" w:hAnsi="Tahoma" w:cs="Tahoma"/>
+                <w:sz w:val="22"/>
+              </w:rPr>
+            </w:pPr>
+            <w:r>
+              <w:rPr>
+                <w:rFonts w:ascii="Tahoma" w:hAnsi="Tahoma" w:cs="Tahoma"/>
+                <w:sz w:val="22"/>
+              </w:rPr>
+              <w:t>Intel i5-4590/AMD Ryzen 5 1500X or greater</w:t>
+            </w:r>
+          </w:p>
+          <w:p>
+            <w:pPr>
+              <w:pStyle w:val="ListParagraph"/>
+              <w:numPr>
+                <w:ilvl w:val="0"/>
+                <w:numId w:val="3"/>
+              </w:numPr>
+              <w:rPr>
+                <w:rFonts w:ascii="Tahoma" w:hAnsi="Tahoma" w:cs="Tahoma"/>
+                <w:sz w:val="22"/>
+              </w:rPr>
+            </w:pPr>
+            <w:r>
+              <w:rPr>
+                <w:rFonts w:ascii="Tahoma" w:hAnsi="Tahoma" w:cs="Tahoma"/>
+                <w:sz w:val="22"/>
+              </w:rPr>
+              <w:t>NVIDIA GeForce GTX 1060 Desktop, 6 GB</w:t>
+            </w:r>
+            <w:r>
+              <w:rPr>
+                <w:rFonts w:ascii="Tahoma" w:hAnsi="Tahoma" w:cs="Tahoma"/>
+                <w:sz w:val="22"/>
+              </w:rPr>
+              <w:t xml:space="preserve"> or greater</w:t>
+            </w:r>
+          </w:p>
+          <w:p>
+            <w:pPr>
+              <w:pStyle w:val="ListParagraph"/>
+              <w:numPr>
+                <w:ilvl w:val="0"/>
+                <w:numId w:val="3"/>
+              </w:numPr>
+              <w:rPr>
+                <w:rFonts w:ascii="Tahoma" w:hAnsi="Tahoma" w:cs="Tahoma"/>
+                <w:sz w:val="22"/>
+              </w:rPr>
+            </w:pPr>
+            <w:r>
+              <w:rPr>
+                <w:rFonts w:ascii="Tahoma" w:hAnsi="Tahoma" w:cs="Tahoma"/>
+                <w:sz w:val="22"/>
+              </w:rPr>
+              <w:t>AMD 400 Series</w:t>
+            </w:r>
+            <w:r>
+              <w:rPr>
+                <w:rFonts w:ascii="Tahoma" w:hAnsi="Tahoma" w:cs="Tahoma"/>
+                <w:sz w:val="22"/>
+              </w:rPr>
+              <w:t xml:space="preserve"> or greater</w:t>
+            </w:r>
+          </w:p>
+          <w:p>
+            <w:pPr>
+              <w:pStyle w:val="ListParagraph"/>
+              <w:numPr>
+                <w:ilvl w:val="0"/>
+                <w:numId w:val="3"/>
+              </w:numPr>
+              <w:rPr>
+                <w:rFonts w:ascii="Tahoma" w:hAnsi="Tahoma" w:cs="Tahoma"/>
+                <w:sz w:val="22"/>
+              </w:rPr>
+            </w:pPr>
+            <w:r>
+              <w:rPr>
+                <w:rFonts w:ascii="Tahoma" w:hAnsi="Tahoma" w:cs="Tahoma"/>
+                <w:sz w:val="22"/>
+              </w:rPr>
+              <w:t>8GB or more RAM</w:t>
+            </w:r>
+          </w:p>
+          <w:p>
+            <w:pPr>
+              <w:pStyle w:val="ListParagraph"/>
+              <w:numPr>
+                <w:ilvl w:val="0"/>
+                <w:numId w:val="3"/>
+              </w:numPr>
+              <w:rPr>
+                <w:rFonts w:ascii="Tahoma" w:hAnsi="Tahoma" w:cs="Tahoma"/>
+                <w:sz w:val="22"/>
+              </w:rPr>
+            </w:pPr>
+            <w:r>
+              <w:rPr>
+                <w:rFonts w:ascii="Tahoma" w:hAnsi="Tahoma" w:cs="Tahoma"/>
+                <w:sz w:val="22"/>
+              </w:rPr>
+              <w:lastRenderedPageBreak/>
+              <w:t>Windows 10</w:t>
+            </w:r>
+            <w:r>
+              <w:rPr>
+                <w:rFonts w:ascii="Tahoma" w:hAnsi="Tahoma" w:cs="Tahoma"/>
+                <w:sz w:val="22"/>
+              </w:rPr>
+              <w:t xml:space="preserve"> Operating System</w:t>
+            </w:r>
+          </w:p>
+          <w:p>
+            <w:pPr>
+              <w:pStyle w:val="ListParagraph"/>
+              <w:numPr>
+                <w:ilvl w:val="0"/>
+                <w:numId w:val="3"/>
+              </w:numPr>
+              <w:rPr>
+                <w:rFonts w:ascii="Tahoma" w:hAnsi="Tahoma" w:cs="Tahoma"/>
+                <w:sz w:val="22"/>
+              </w:rPr>
+            </w:pPr>
+            <w:r>
+              <w:rPr>
+                <w:rFonts w:ascii="Tahoma" w:hAnsi="Tahoma" w:cs="Tahoma"/>
+                <w:sz w:val="22"/>
+              </w:rPr>
+              <w:t>1x USB Port</w:t>
+            </w:r>
+          </w:p>
+          <w:p>
+            <w:pPr>
+              <w:pStyle w:val="ListParagraph"/>
+              <w:numPr>
+                <w:ilvl w:val="0"/>
+                <w:numId w:val="3"/>
+              </w:numPr>
+              <w:rPr>
+                <w:rFonts w:ascii="Tahoma" w:hAnsi="Tahoma" w:cs="Tahoma"/>
+                <w:sz w:val="22"/>
+              </w:rPr>
+            </w:pPr>
+            <w:r>
+              <w:rPr>
+                <w:rFonts w:ascii="Tahoma" w:hAnsi="Tahoma" w:cs="Tahoma"/>
+                <w:sz w:val="22"/>
+              </w:rPr>
+              <w:t>Oculus PC app</w:t>
+            </w:r>
+            <w:r>
+              <w:rPr>
+                <w:rFonts w:ascii="Tahoma" w:hAnsi="Tahoma" w:cs="Tahoma"/>
+                <w:sz w:val="22"/>
+              </w:rPr>
+              <w:t xml:space="preserve"> with correct driver software</w:t>
+            </w:r>
+            <w:r>
+              <w:rPr>
+                <w:rFonts w:ascii="Tahoma" w:hAnsi="Tahoma" w:cs="Tahoma"/>
+                <w:sz w:val="22"/>
+              </w:rPr>
+              <w:t xml:space="preserve"> to </w:t>
+            </w:r>
+            <w:r>
+              <w:rPr>
+                <w:rFonts w:ascii="Tahoma" w:hAnsi="Tahoma" w:cs="Tahoma"/>
+                <w:sz w:val="22"/>
+              </w:rPr>
+              <w:t>install/</w:t>
+            </w:r>
+            <w:r>
+              <w:rPr>
+                <w:rFonts w:ascii="Tahoma" w:hAnsi="Tahoma" w:cs="Tahoma"/>
+                <w:sz w:val="22"/>
+              </w:rPr>
+              <w:t>use Oculus Link</w:t>
+            </w:r>
+            <w:r>
+              <w:rPr>
+                <w:rFonts w:ascii="Tahoma" w:hAnsi="Tahoma" w:cs="Tahoma"/>
+                <w:sz w:val="22"/>
+              </w:rPr>
+              <w:t xml:space="preserve"> library.</w:t>
+            </w:r>
+          </w:p>
+          <w:p>
+            <w:pPr>
+              <w:rPr>
+                <w:rFonts w:ascii="Tahoma" w:hAnsi="Tahoma" w:cs="Tahoma"/>
+                <w:sz w:val="22"/>
+                <w:vertAlign w:val="subscript"/>
+              </w:rPr>
+            </w:pPr>
+            <w:r>
+              <w:rPr>
+                <w:rFonts w:ascii="Tahoma" w:hAnsi="Tahoma" w:cs="Tahoma"/>
+                <w:sz w:val="22"/>
+              </w:rPr>
+              <w:t>Many VR sets that include desktop support will require at least a mid-tier PC setup</w:t>
+            </w:r>
+            <w:r>
+              <w:rPr>
+                <w:rFonts w:ascii="Tahoma" w:hAnsi="Tahoma" w:cs="Tahoma"/>
+                <w:sz w:val="22"/>
+              </w:rPr>
+              <w:t xml:space="preserve"> and their related software/drivers</w:t>
+            </w:r>
+            <w:r>
+              <w:rPr>
+                <w:rFonts w:ascii="Tahoma" w:hAnsi="Tahoma" w:cs="Tahoma"/>
+                <w:sz w:val="22"/>
+              </w:rPr>
+              <w:t xml:space="preserve"> to run smoothly.</w:t>
+            </w:r>
+            <w:r>
+              <w:rPr>
+                <w:rFonts w:ascii="Tahoma" w:hAnsi="Tahoma" w:cs="Tahoma"/>
+                <w:sz w:val="22"/>
+              </w:rPr>
+              <w:t xml:space="preserve"> </w:t>
+            </w:r>
           </w:p>
         </w:tc>
       </w:tr>
@@ -4204,6 +5252,7 @@
                 <w:b/>
                 <w:sz w:val="22"/>
               </w:rPr>
+              <w:lastRenderedPageBreak/>
               <w:t>Question 4 – Identify at least three (3) different human-computer interaction devices and explain how they are used.</w:t>
             </w:r>
           </w:p>
@@ -4250,6 +5299,97 @@
                 <w:sz w:val="22"/>
               </w:rPr>
             </w:pPr>
+            <w:r>
+              <w:rPr>
+                <w:rFonts w:ascii="Tahoma" w:hAnsi="Tahoma" w:cs="Tahoma"/>
+                <w:sz w:val="22"/>
+              </w:rPr>
+              <w:t>VR headset</w:t>
+            </w:r>
+            <w:r>
+              <w:rPr>
+                <w:rFonts w:ascii="Tahoma" w:hAnsi="Tahoma" w:cs="Tahoma"/>
+                <w:sz w:val="22"/>
+              </w:rPr>
+              <w:t xml:space="preserve"> </w:t>
+            </w:r>
+            <w:r>
+              <w:rPr>
+                <w:rFonts w:ascii="Tahoma" w:hAnsi="Tahoma" w:cs="Tahoma"/>
+                <w:sz w:val="22"/>
+              </w:rPr>
+              <w:t>–</w:t>
+            </w:r>
+            <w:r>
+              <w:rPr>
+                <w:rFonts w:ascii="Tahoma" w:hAnsi="Tahoma" w:cs="Tahoma"/>
+                <w:sz w:val="22"/>
+              </w:rPr>
+              <w:t xml:space="preserve"> </w:t>
+            </w:r>
+            <w:r>
+              <w:rPr>
+                <w:rFonts w:ascii="Tahoma" w:hAnsi="Tahoma" w:cs="Tahoma"/>
+                <w:sz w:val="22"/>
+              </w:rPr>
+              <w:t xml:space="preserve">A head mounted device that produces a simulated experience outside the real world, projecting images, sounds and tactile </w:t>
+            </w:r>
+            <w:r>
+              <w:rPr>
+                <w:rFonts w:ascii="Tahoma" w:hAnsi="Tahoma" w:cs="Tahoma"/>
+                <w:sz w:val="22"/>
+              </w:rPr>
+              <w:t xml:space="preserve">sensations </w:t>
+            </w:r>
+            <w:r>
+              <w:rPr>
+                <w:rFonts w:ascii="Tahoma" w:hAnsi="Tahoma" w:cs="Tahoma"/>
+                <w:sz w:val="22"/>
+              </w:rPr>
+              <w:t>in a virtual environment. A VR headset has applications for leisurely and industry use</w:t>
+            </w:r>
+            <w:r>
+              <w:rPr>
+                <w:rFonts w:ascii="Tahoma" w:hAnsi="Tahoma" w:cs="Tahoma"/>
+                <w:sz w:val="22"/>
+              </w:rPr>
+              <w:t>s</w:t>
+            </w:r>
+            <w:r>
+              <w:rPr>
+                <w:rFonts w:ascii="Tahoma" w:hAnsi="Tahoma" w:cs="Tahoma"/>
+                <w:sz w:val="22"/>
+              </w:rPr>
+              <w:t xml:space="preserve">, such as astronauts training </w:t>
+            </w:r>
+            <w:r>
+              <w:rPr>
+                <w:rFonts w:ascii="Tahoma" w:hAnsi="Tahoma" w:cs="Tahoma"/>
+                <w:sz w:val="22"/>
+              </w:rPr>
+              <w:t xml:space="preserve">to </w:t>
+            </w:r>
+            <w:r>
+              <w:rPr>
+                <w:rFonts w:ascii="Tahoma" w:hAnsi="Tahoma" w:cs="Tahoma"/>
+                <w:sz w:val="22"/>
+              </w:rPr>
+              <w:t>spacewalk</w:t>
+            </w:r>
+            <w:r>
+              <w:rPr>
+                <w:rFonts w:ascii="Tahoma" w:hAnsi="Tahoma" w:cs="Tahoma"/>
+                <w:sz w:val="22"/>
+              </w:rPr>
+              <w:t>.</w:t>
+            </w:r>
+            <w:r>
+              <w:rPr>
+                <w:rFonts w:ascii="Tahoma" w:hAnsi="Tahoma" w:cs="Tahoma"/>
+                <w:sz w:val="22"/>
+              </w:rPr>
+              <w:t xml:space="preserve"> </w:t>
+            </w:r>
           </w:p>
         </w:tc>
       </w:tr>
@@ -4294,6 +5434,48 @@
                 <w:sz w:val="22"/>
               </w:rPr>
             </w:pPr>
+            <w:r>
+              <w:rPr>
+                <w:rFonts w:ascii="Tahoma" w:hAnsi="Tahoma" w:cs="Tahoma"/>
+                <w:sz w:val="22"/>
+              </w:rPr>
+              <w:t>Gamepad Controller</w:t>
+            </w:r>
+            <w:r>
+              <w:rPr>
+                <w:rFonts w:ascii="Tahoma" w:hAnsi="Tahoma" w:cs="Tahoma"/>
+                <w:sz w:val="22"/>
+              </w:rPr>
+              <w:t xml:space="preserve"> – A handheld device with various buttons and triggers that </w:t>
+            </w:r>
+            <w:r>
+              <w:rPr>
+                <w:rFonts w:ascii="Tahoma" w:hAnsi="Tahoma" w:cs="Tahoma"/>
+                <w:sz w:val="22"/>
+              </w:rPr>
+              <w:t xml:space="preserve">execute </w:t>
+            </w:r>
+            <w:r>
+              <w:rPr>
+                <w:rFonts w:ascii="Tahoma" w:hAnsi="Tahoma" w:cs="Tahoma"/>
+                <w:sz w:val="22"/>
+              </w:rPr>
+              <w:t xml:space="preserve">functionality within a game. Examples include the </w:t>
+            </w:r>
+            <w:r>
+              <w:rPr>
+                <w:rFonts w:ascii="Tahoma" w:hAnsi="Tahoma" w:cs="Tahoma"/>
+                <w:sz w:val="22"/>
+              </w:rPr>
+              <w:t>PlayStation</w:t>
+            </w:r>
+            <w:r>
+              <w:rPr>
+                <w:rFonts w:ascii="Tahoma" w:hAnsi="Tahoma" w:cs="Tahoma"/>
+                <w:sz w:val="22"/>
+              </w:rPr>
+              <w:t xml:space="preserve"> and XBOX controllers for their respective console devices.</w:t>
+            </w:r>
           </w:p>
         </w:tc>
       </w:tr>
@@ -4338,6 +5520,48 @@
                 <w:sz w:val="22"/>
               </w:rPr>
             </w:pPr>
+            <w:r>
+              <w:rPr>
+                <w:rFonts w:ascii="Tahoma" w:hAnsi="Tahoma" w:cs="Tahoma"/>
+                <w:sz w:val="22"/>
+              </w:rPr>
+              <w:t>Steering Wheel</w:t>
+            </w:r>
+            <w:r>
+              <w:rPr>
+                <w:rFonts w:ascii="Tahoma" w:hAnsi="Tahoma" w:cs="Tahoma"/>
+                <w:sz w:val="22"/>
+              </w:rPr>
+              <w:t xml:space="preserve"> – A peripheral device that simulates a steering wheel found on cars</w:t>
+            </w:r>
+            <w:r>
+              <w:rPr>
+                <w:rFonts w:ascii="Tahoma" w:hAnsi="Tahoma" w:cs="Tahoma"/>
+                <w:sz w:val="22"/>
+              </w:rPr>
+              <w:t xml:space="preserve">, used </w:t>
+            </w:r>
+            <w:r>
+              <w:rPr>
+                <w:rFonts w:ascii="Tahoma" w:hAnsi="Tahoma" w:cs="Tahoma"/>
+                <w:sz w:val="22"/>
+              </w:rPr>
+              <w:t xml:space="preserve">in </w:t>
+            </w:r>
+            <w:r>
+              <w:rPr>
+                <w:rFonts w:ascii="Tahoma" w:hAnsi="Tahoma" w:cs="Tahoma"/>
+                <w:sz w:val="22"/>
+              </w:rPr>
+              <w:t>racing games and vehicle simulators for racing drivers.</w:t>
+            </w:r>
+            <w:r>
+              <w:rPr>
+                <w:rFonts w:ascii="Tahoma" w:hAnsi="Tahoma" w:cs="Tahoma"/>
+                <w:sz w:val="22"/>
+              </w:rPr>
+              <w:t xml:space="preserve"> It may include buttons and paddles to imitate the inputs found in a real car.</w:t>
+            </w:r>
           </w:p>
         </w:tc>
       </w:tr>
@@ -4380,6 +5604,90 @@
                 <w:sz w:val="22"/>
               </w:rPr>
             </w:pPr>
+            <w:r>
+              <w:rPr>
+                <w:rFonts w:ascii="Tahoma" w:hAnsi="Tahoma" w:cs="Tahoma"/>
+                <w:sz w:val="22"/>
+              </w:rPr>
+              <w:t>A</w:t>
+            </w:r>
+            <w:r>
+              <w:rPr>
+                <w:rFonts w:ascii="Tahoma" w:hAnsi="Tahoma" w:cs="Tahoma"/>
+                <w:sz w:val="22"/>
+              </w:rPr>
+              <w:t xml:space="preserve"> widget is</w:t>
+            </w:r>
+            <w:r>
+              <w:rPr>
+                <w:rFonts w:ascii="Tahoma" w:hAnsi="Tahoma" w:cs="Tahoma"/>
+                <w:sz w:val="22"/>
+              </w:rPr>
+              <w:t xml:space="preserve"> </w:t>
+            </w:r>
+            <w:r>
+              <w:rPr>
+                <w:rFonts w:ascii="Tahoma" w:hAnsi="Tahoma" w:cs="Tahoma"/>
+                <w:sz w:val="22"/>
+              </w:rPr>
+              <w:t xml:space="preserve">an </w:t>
+            </w:r>
+            <w:r>
+              <w:rPr>
+                <w:rFonts w:ascii="Tahoma" w:hAnsi="Tahoma" w:cs="Tahoma"/>
+                <w:sz w:val="22"/>
+              </w:rPr>
+              <w:t>interactive</w:t>
+            </w:r>
+            <w:r>
+              <w:rPr>
+                <w:rFonts w:ascii="Tahoma" w:hAnsi="Tahoma" w:cs="Tahoma"/>
+                <w:sz w:val="22"/>
+              </w:rPr>
+              <w:t xml:space="preserve"> </w:t>
+            </w:r>
+            <w:r>
+              <w:rPr>
+                <w:rFonts w:ascii="Tahoma" w:hAnsi="Tahoma" w:cs="Tahoma"/>
+                <w:sz w:val="22"/>
+              </w:rPr>
+              <w:t xml:space="preserve">component of an application with its own </w:t>
+            </w:r>
+            <w:r>
+              <w:rPr>
+                <w:rFonts w:ascii="Tahoma" w:hAnsi="Tahoma" w:cs="Tahoma"/>
+                <w:sz w:val="22"/>
+              </w:rPr>
+              <w:t>graphical user interface (GUI) that displays information and feedback.</w:t>
+            </w:r>
+            <w:r>
+              <w:rPr>
+                <w:rFonts w:ascii="Tahoma" w:hAnsi="Tahoma" w:cs="Tahoma"/>
+                <w:sz w:val="22"/>
+              </w:rPr>
+              <w:t xml:space="preserve"> It represents a specific user-computer interaction (e.g. accessing weather information).</w:t>
+            </w:r>
+            <w:r>
+              <w:rPr>
+                <w:rFonts w:ascii="Tahoma" w:hAnsi="Tahoma" w:cs="Tahoma"/>
+                <w:sz w:val="22"/>
+              </w:rPr>
+              <w:t xml:space="preserve"> Widgets may include any </w:t>
+            </w:r>
+            <w:r>
+              <w:rPr>
+                <w:rFonts w:ascii="Tahoma" w:hAnsi="Tahoma" w:cs="Tahoma"/>
+                <w:sz w:val="22"/>
+              </w:rPr>
+              <w:t>layout</w:t>
+            </w:r>
+            <w:r>
+              <w:rPr>
+                <w:rFonts w:ascii="Tahoma" w:hAnsi="Tahoma" w:cs="Tahoma"/>
+                <w:sz w:val="22"/>
+              </w:rPr>
+              <w:t xml:space="preserve"> of icons, toolbars, buttons, input prompts, menus, windows, etc to convey information.</w:t>
+            </w:r>
           </w:p>
         </w:tc>
       </w:tr>
@@ -4422,6 +5730,436 @@
                 <w:sz w:val="22"/>
               </w:rPr>
             </w:pPr>
+            <w:r>
+              <w:rPr>
+                <w:rFonts w:ascii="Tahoma" w:hAnsi="Tahoma" w:cs="Tahoma"/>
+                <w:sz w:val="22"/>
+              </w:rPr>
+              <w:t xml:space="preserve">A heads-up display (HUD) is a graphical user interface that </w:t>
+            </w:r>
+            <w:r>
+              <w:rPr>
+                <w:rFonts w:ascii="Tahoma" w:hAnsi="Tahoma" w:cs="Tahoma"/>
+                <w:sz w:val="22"/>
+              </w:rPr>
+              <w:t>dis</w:t>
+            </w:r>
+            <w:r>
+              <w:rPr>
+                <w:rFonts w:ascii="Tahoma" w:hAnsi="Tahoma" w:cs="Tahoma"/>
+                <w:sz w:val="22"/>
+              </w:rPr>
+              <w:t xml:space="preserve">plays </w:t>
+            </w:r>
+            <w:r>
+              <w:rPr>
+                <w:rFonts w:ascii="Tahoma" w:hAnsi="Tahoma" w:cs="Tahoma"/>
+                <w:sz w:val="22"/>
+              </w:rPr>
+              <w:t>di</w:t>
+            </w:r>
+            <w:r>
+              <w:rPr>
+                <w:rFonts w:ascii="Tahoma" w:hAnsi="Tahoma" w:cs="Tahoma"/>
+                <w:sz w:val="22"/>
+              </w:rPr>
+              <w:t>e</w:t>
+            </w:r>
+            <w:r>
+              <w:rPr>
+                <w:rFonts w:ascii="Tahoma" w:hAnsi="Tahoma" w:cs="Tahoma"/>
+                <w:sz w:val="22"/>
+              </w:rPr>
+              <w:t>getic/</w:t>
+            </w:r>
+            <w:r>
+              <w:rPr>
+                <w:rFonts w:ascii="Tahoma" w:hAnsi="Tahoma" w:cs="Tahoma"/>
+                <w:sz w:val="22"/>
+              </w:rPr>
+              <w:t>non-diegetic information to the player (Such as health, game map</w:t>
+            </w:r>
+            <w:r>
+              <w:rPr>
+                <w:rFonts w:ascii="Tahoma" w:hAnsi="Tahoma" w:cs="Tahoma"/>
+                <w:sz w:val="22"/>
+              </w:rPr>
+              <w:t xml:space="preserve">, </w:t>
+            </w:r>
+            <w:r>
+              <w:rPr>
+                <w:rFonts w:ascii="Tahoma" w:hAnsi="Tahoma" w:cs="Tahoma"/>
+                <w:sz w:val="22"/>
+              </w:rPr>
+              <w:t>menus, etc</w:t>
+            </w:r>
+            <w:r>
+              <w:rPr>
+                <w:rFonts w:ascii="Tahoma" w:hAnsi="Tahoma" w:cs="Tahoma"/>
+                <w:sz w:val="22"/>
+              </w:rPr>
+              <w:t>)</w:t>
+            </w:r>
+            <w:r>
+              <w:rPr>
+                <w:rFonts w:ascii="Tahoma" w:hAnsi="Tahoma" w:cs="Tahoma"/>
+                <w:sz w:val="22"/>
+              </w:rPr>
+              <w:t xml:space="preserve">. The HUD includes </w:t>
+            </w:r>
+            <w:r>
+              <w:rPr>
+                <w:rFonts w:ascii="Tahoma" w:hAnsi="Tahoma" w:cs="Tahoma"/>
+                <w:sz w:val="22"/>
+              </w:rPr>
+              <w:t xml:space="preserve">a mixture of </w:t>
+            </w:r>
+            <w:r>
+              <w:rPr>
+                <w:rFonts w:ascii="Tahoma" w:hAnsi="Tahoma" w:cs="Tahoma"/>
+                <w:sz w:val="22"/>
+              </w:rPr>
+              <w:t>non-interactable and interactable elements</w:t>
+            </w:r>
+            <w:r>
+              <w:rPr>
+                <w:rFonts w:ascii="Tahoma" w:hAnsi="Tahoma" w:cs="Tahoma"/>
+                <w:sz w:val="22"/>
+              </w:rPr>
+              <w:t xml:space="preserve"> that</w:t>
+            </w:r>
+            <w:r>
+              <w:rPr>
+                <w:rFonts w:ascii="Tahoma" w:hAnsi="Tahoma" w:cs="Tahoma"/>
+                <w:sz w:val="22"/>
+              </w:rPr>
+              <w:t xml:space="preserve"> </w:t>
+            </w:r>
+            <w:r>
+              <w:rPr>
+                <w:rFonts w:ascii="Tahoma" w:hAnsi="Tahoma" w:cs="Tahoma"/>
+                <w:sz w:val="22"/>
+              </w:rPr>
+              <w:t xml:space="preserve">are structured in a way that </w:t>
+            </w:r>
+            <w:r>
+              <w:rPr>
+                <w:rFonts w:ascii="Tahoma" w:hAnsi="Tahoma" w:cs="Tahoma"/>
+                <w:sz w:val="22"/>
+              </w:rPr>
+              <w:t xml:space="preserve">logically </w:t>
+            </w:r>
+            <w:r>
+              <w:rPr>
+                <w:rFonts w:ascii="Tahoma" w:hAnsi="Tahoma" w:cs="Tahoma"/>
+                <w:sz w:val="22"/>
+              </w:rPr>
+              <w:t>directs</w:t>
+            </w:r>
+            <w:r>
+              <w:rPr>
+                <w:rFonts w:ascii="Tahoma" w:hAnsi="Tahoma" w:cs="Tahoma"/>
+                <w:sz w:val="22"/>
+              </w:rPr>
+              <w:t xml:space="preserve"> the player’s interactions within the game.</w:t>
+            </w:r>
+          </w:p>
+          <w:p>
+            <w:pPr>
+              <w:pStyle w:val="ListParagraph"/>
+              <w:numPr>
+                <w:ilvl w:val="0"/>
+                <w:numId w:val="22"/>
+              </w:numPr>
+              <w:rPr>
+                <w:rFonts w:ascii="Tahoma" w:hAnsi="Tahoma" w:cs="Tahoma"/>
+                <w:sz w:val="22"/>
+              </w:rPr>
+            </w:pPr>
+            <w:r>
+              <w:rPr>
+                <w:rFonts w:ascii="Tahoma" w:hAnsi="Tahoma" w:cs="Tahoma"/>
+                <w:sz w:val="22"/>
+              </w:rPr>
+              <w:t xml:space="preserve">Diegetic </w:t>
+            </w:r>
+            <w:r>
+              <w:rPr>
+                <w:rFonts w:ascii="Tahoma" w:hAnsi="Tahoma" w:cs="Tahoma"/>
+                <w:sz w:val="22"/>
+              </w:rPr>
+              <w:t xml:space="preserve">UI </w:t>
+            </w:r>
+            <w:r>
+              <w:rPr>
+                <w:rFonts w:ascii="Tahoma" w:hAnsi="Tahoma" w:cs="Tahoma"/>
+                <w:sz w:val="22"/>
+              </w:rPr>
+              <w:t>information exists in the</w:t>
+            </w:r>
+            <w:r>
+              <w:rPr>
+                <w:rFonts w:ascii="Tahoma" w:hAnsi="Tahoma" w:cs="Tahoma"/>
+                <w:sz w:val="22"/>
+              </w:rPr>
+              <w:t xml:space="preserve"> physical</w:t>
+            </w:r>
+            <w:r>
+              <w:rPr>
+                <w:rFonts w:ascii="Tahoma" w:hAnsi="Tahoma" w:cs="Tahoma"/>
+                <w:sz w:val="22"/>
+              </w:rPr>
+              <w:t xml:space="preserve"> game world</w:t>
+            </w:r>
+            <w:r>
+              <w:rPr>
+                <w:rFonts w:ascii="Tahoma" w:hAnsi="Tahoma" w:cs="Tahoma"/>
+                <w:sz w:val="22"/>
+              </w:rPr>
+              <w:t xml:space="preserve"> and exists in the game narrative/lore</w:t>
+            </w:r>
+            <w:r>
+              <w:rPr>
+                <w:rFonts w:ascii="Tahoma" w:hAnsi="Tahoma" w:cs="Tahoma"/>
+                <w:sz w:val="22"/>
+              </w:rPr>
+              <w:t xml:space="preserve"> (</w:t>
+            </w:r>
+            <w:r>
+              <w:rPr>
+                <w:rFonts w:ascii="Tahoma" w:hAnsi="Tahoma" w:cs="Tahoma"/>
+                <w:sz w:val="22"/>
+              </w:rPr>
+              <w:t>C</w:t>
+            </w:r>
+            <w:r>
+              <w:rPr>
+                <w:rFonts w:ascii="Tahoma" w:hAnsi="Tahoma" w:cs="Tahoma"/>
+                <w:sz w:val="22"/>
+              </w:rPr>
+              <w:t>haracter</w:t>
+            </w:r>
+            <w:r>
+              <w:rPr>
+                <w:rFonts w:ascii="Tahoma" w:hAnsi="Tahoma" w:cs="Tahoma"/>
+                <w:sz w:val="22"/>
+              </w:rPr>
+              <w:t xml:space="preserve">s are </w:t>
+            </w:r>
+            <w:r>
+              <w:rPr>
+                <w:rFonts w:ascii="Tahoma" w:hAnsi="Tahoma" w:cs="Tahoma"/>
+                <w:sz w:val="22"/>
+              </w:rPr>
+              <w:t>aware)</w:t>
+            </w:r>
+            <w:r>
+              <w:rPr>
+                <w:rFonts w:ascii="Tahoma" w:hAnsi="Tahoma" w:cs="Tahoma"/>
+                <w:sz w:val="22"/>
+              </w:rPr>
+              <w:t>, e.g. the Pip Boy from the Fallout game series</w:t>
+            </w:r>
+            <w:r>
+              <w:rPr>
+                <w:rFonts w:ascii="Tahoma" w:hAnsi="Tahoma" w:cs="Tahoma"/>
+                <w:sz w:val="22"/>
+              </w:rPr>
+              <w:t xml:space="preserve"> where the character interacts with the device</w:t>
+            </w:r>
+            <w:r>
+              <w:rPr>
+                <w:rFonts w:ascii="Tahoma" w:hAnsi="Tahoma" w:cs="Tahoma"/>
+                <w:sz w:val="22"/>
+              </w:rPr>
+              <w:t>.</w:t>
+            </w:r>
+          </w:p>
+          <w:p>
+            <w:pPr>
+              <w:pStyle w:val="ListParagraph"/>
+              <w:numPr>
+                <w:ilvl w:val="0"/>
+                <w:numId w:val="22"/>
+              </w:numPr>
+              <w:rPr>
+                <w:rFonts w:ascii="Tahoma" w:hAnsi="Tahoma" w:cs="Tahoma"/>
+                <w:sz w:val="22"/>
+              </w:rPr>
+            </w:pPr>
+            <w:r>
+              <w:rPr>
+                <w:rFonts w:ascii="Tahoma" w:hAnsi="Tahoma" w:cs="Tahoma"/>
+                <w:sz w:val="22"/>
+              </w:rPr>
+              <w:t xml:space="preserve">Non-diegetic </w:t>
+            </w:r>
+            <w:r>
+              <w:rPr>
+                <w:rFonts w:ascii="Tahoma" w:hAnsi="Tahoma" w:cs="Tahoma"/>
+                <w:sz w:val="22"/>
+              </w:rPr>
+              <w:t xml:space="preserve">UI </w:t>
+            </w:r>
+            <w:r>
+              <w:rPr>
+                <w:rFonts w:ascii="Tahoma" w:hAnsi="Tahoma" w:cs="Tahoma"/>
+                <w:sz w:val="22"/>
+              </w:rPr>
+              <w:t xml:space="preserve">information does not exist in the physical game world or the game narrative/lore (Characters are unaware), e.g. the </w:t>
+            </w:r>
+            <w:r>
+              <w:rPr>
+                <w:rFonts w:ascii="Tahoma" w:hAnsi="Tahoma" w:cs="Tahoma"/>
+                <w:sz w:val="22"/>
+              </w:rPr>
+              <w:t>kill feed</w:t>
+            </w:r>
+            <w:r>
+              <w:rPr>
+                <w:rFonts w:ascii="Tahoma" w:hAnsi="Tahoma" w:cs="Tahoma"/>
+                <w:sz w:val="22"/>
+              </w:rPr>
+              <w:t xml:space="preserve"> popup in multiplayer FPS games</w:t>
+            </w:r>
+            <w:r>
+              <w:rPr>
+                <w:rFonts w:ascii="Tahoma" w:hAnsi="Tahoma" w:cs="Tahoma"/>
+                <w:sz w:val="22"/>
+              </w:rPr>
+              <w:t>.</w:t>
+            </w:r>
+          </w:p>
+          <w:p>
+            <w:pPr>
+              <w:pStyle w:val="ListParagraph"/>
+              <w:numPr>
+                <w:ilvl w:val="0"/>
+                <w:numId w:val="22"/>
+              </w:numPr>
+              <w:rPr>
+                <w:rFonts w:ascii="Tahoma" w:hAnsi="Tahoma" w:cs="Tahoma"/>
+                <w:sz w:val="22"/>
+              </w:rPr>
+            </w:pPr>
+            <w:r>
+              <w:rPr>
+                <w:rFonts w:ascii="Tahoma" w:hAnsi="Tahoma" w:cs="Tahoma"/>
+                <w:sz w:val="22"/>
+              </w:rPr>
+              <w:t xml:space="preserve">Spacial UI information exists in the game world, but does not </w:t>
+            </w:r>
+            <w:r>
+              <w:rPr>
+                <w:rFonts w:ascii="Tahoma" w:hAnsi="Tahoma" w:cs="Tahoma"/>
+                <w:sz w:val="22"/>
+              </w:rPr>
+              <w:t>exist in the game narrative/lore (Characters are unaware),</w:t>
+            </w:r>
+            <w:r>
+              <w:rPr>
+                <w:rFonts w:ascii="Tahoma" w:hAnsi="Tahoma" w:cs="Tahoma"/>
+                <w:sz w:val="22"/>
+              </w:rPr>
+              <w:t xml:space="preserve"> e.g. arrow markers in the Need for Speed game serie</w:t>
+            </w:r>
+            <w:r>
+              <w:rPr>
+                <w:rFonts w:ascii="Tahoma" w:hAnsi="Tahoma" w:cs="Tahoma"/>
+                <w:sz w:val="22"/>
+              </w:rPr>
+              <w:t>s</w:t>
+            </w:r>
+            <w:r>
+              <w:rPr>
+                <w:rFonts w:ascii="Tahoma" w:hAnsi="Tahoma" w:cs="Tahoma"/>
+                <w:sz w:val="22"/>
+              </w:rPr>
+              <w:t xml:space="preserve"> that direct the player to turn</w:t>
+            </w:r>
+            <w:r>
+              <w:rPr>
+                <w:rFonts w:ascii="Tahoma" w:hAnsi="Tahoma" w:cs="Tahoma"/>
+                <w:sz w:val="22"/>
+              </w:rPr>
+              <w:t>.</w:t>
+            </w:r>
+          </w:p>
+          <w:p>
+            <w:pPr>
+              <w:pStyle w:val="ListParagraph"/>
+              <w:numPr>
+                <w:ilvl w:val="0"/>
+                <w:numId w:val="22"/>
+              </w:numPr>
+              <w:rPr>
+                <w:rFonts w:ascii="Tahoma" w:hAnsi="Tahoma" w:cs="Tahoma"/>
+                <w:sz w:val="22"/>
+              </w:rPr>
+            </w:pPr>
+            <w:r>
+              <w:rPr>
+                <w:rFonts w:ascii="Tahoma" w:hAnsi="Tahoma" w:cs="Tahoma"/>
+                <w:sz w:val="22"/>
+              </w:rPr>
+              <w:t xml:space="preserve">Meta UI information does not </w:t>
+            </w:r>
+            <w:r>
+              <w:rPr>
+                <w:rFonts w:ascii="Tahoma" w:hAnsi="Tahoma" w:cs="Tahoma"/>
+                <w:sz w:val="22"/>
+              </w:rPr>
+              <w:t>exist in the game world, but exist</w:t>
+            </w:r>
+            <w:r>
+              <w:rPr>
+                <w:rFonts w:ascii="Tahoma" w:hAnsi="Tahoma" w:cs="Tahoma"/>
+                <w:sz w:val="22"/>
+              </w:rPr>
+              <w:t>s</w:t>
+            </w:r>
+            <w:r>
+              <w:rPr>
+                <w:rFonts w:ascii="Tahoma" w:hAnsi="Tahoma" w:cs="Tahoma"/>
+                <w:sz w:val="22"/>
+              </w:rPr>
+              <w:t xml:space="preserve"> in the game narrative/lore</w:t>
+            </w:r>
+            <w:r>
+              <w:rPr>
+                <w:rFonts w:ascii="Tahoma" w:hAnsi="Tahoma" w:cs="Tahoma"/>
+                <w:sz w:val="22"/>
+              </w:rPr>
+              <w:t xml:space="preserve"> (Characters are aware), e.g. the stylised speedometer in racing games</w:t>
+            </w:r>
+            <w:r>
+              <w:rPr>
+                <w:rFonts w:ascii="Tahoma" w:hAnsi="Tahoma" w:cs="Tahoma"/>
+                <w:sz w:val="22"/>
+              </w:rPr>
+              <w:t xml:space="preserve"> – The stylised version is a representation of the actual speedometer </w:t>
+            </w:r>
+            <w:r>
+              <w:rPr>
+                <w:rFonts w:ascii="Tahoma" w:hAnsi="Tahoma" w:cs="Tahoma"/>
+                <w:sz w:val="22"/>
+              </w:rPr>
+              <w:t>in</w:t>
+            </w:r>
+            <w:r>
+              <w:rPr>
+                <w:rFonts w:ascii="Tahoma" w:hAnsi="Tahoma" w:cs="Tahoma"/>
+                <w:sz w:val="22"/>
+              </w:rPr>
+              <w:t xml:space="preserve"> a car</w:t>
+            </w:r>
+            <w:r>
+              <w:rPr>
+                <w:rFonts w:ascii="Tahoma" w:hAnsi="Tahoma" w:cs="Tahoma"/>
+                <w:sz w:val="22"/>
+              </w:rPr>
+              <w:t>.</w:t>
+            </w:r>
           </w:p>
         </w:tc>
       </w:tr>
@@ -4464,6 +6202,153 @@
                 <w:sz w:val="22"/>
               </w:rPr>
             </w:pPr>
+            <w:r>
+              <w:rPr>
+                <w:rFonts w:ascii="Tahoma" w:hAnsi="Tahoma" w:cs="Tahoma"/>
+                <w:sz w:val="22"/>
+              </w:rPr>
+              <w:t>A</w:t>
+            </w:r>
+            <w:r>
+              <w:rPr>
+                <w:rFonts w:ascii="Tahoma" w:hAnsi="Tahoma" w:cs="Tahoma"/>
+                <w:sz w:val="22"/>
+              </w:rPr>
+              <w:t xml:space="preserve"> hardware</w:t>
+            </w:r>
+            <w:r>
+              <w:rPr>
+                <w:rFonts w:ascii="Tahoma" w:hAnsi="Tahoma" w:cs="Tahoma"/>
+                <w:sz w:val="22"/>
+              </w:rPr>
+              <w:t xml:space="preserve"> technical constraint that impacts video game design/development is the type of hardware platform that a video game will be played on. Video games that are not designed for cross-platform usage may utilise all features of</w:t>
+            </w:r>
+            <w:r>
+              <w:rPr>
+                <w:rFonts w:ascii="Tahoma" w:hAnsi="Tahoma" w:cs="Tahoma"/>
+                <w:sz w:val="22"/>
+              </w:rPr>
+              <w:t xml:space="preserve"> its</w:t>
+            </w:r>
+            <w:r>
+              <w:rPr>
+                <w:rFonts w:ascii="Tahoma" w:hAnsi="Tahoma" w:cs="Tahoma"/>
+                <w:sz w:val="22"/>
+              </w:rPr>
+              <w:t xml:space="preserve"> target </w:t>
+            </w:r>
+            <w:r>
+              <w:rPr>
+                <w:rFonts w:ascii="Tahoma" w:hAnsi="Tahoma" w:cs="Tahoma"/>
+                <w:sz w:val="22"/>
+              </w:rPr>
+              <w:t xml:space="preserve">hardware </w:t>
+            </w:r>
+            <w:r>
+              <w:rPr>
+                <w:rFonts w:ascii="Tahoma" w:hAnsi="Tahoma" w:cs="Tahoma"/>
+                <w:sz w:val="22"/>
+              </w:rPr>
+              <w:t>platform</w:t>
+            </w:r>
+            <w:r>
+              <w:rPr>
+                <w:rFonts w:ascii="Tahoma" w:hAnsi="Tahoma" w:cs="Tahoma"/>
+                <w:sz w:val="22"/>
+              </w:rPr>
+              <w:t xml:space="preserve"> (keybinds/mapping and</w:t>
+            </w:r>
+            <w:r>
+              <w:rPr>
+                <w:rFonts w:ascii="Tahoma" w:hAnsi="Tahoma" w:cs="Tahoma"/>
+                <w:sz w:val="22"/>
+              </w:rPr>
+              <w:t xml:space="preserve"> processing power</w:t>
+            </w:r>
+            <w:r>
+              <w:rPr>
+                <w:rFonts w:ascii="Tahoma" w:hAnsi="Tahoma" w:cs="Tahoma"/>
+                <w:sz w:val="22"/>
+              </w:rPr>
+              <w:t>)</w:t>
+            </w:r>
+            <w:r>
+              <w:rPr>
+                <w:rFonts w:ascii="Tahoma" w:hAnsi="Tahoma" w:cs="Tahoma"/>
+                <w:sz w:val="22"/>
+              </w:rPr>
+              <w:t xml:space="preserve">. In contrast, </w:t>
+            </w:r>
+            <w:r>
+              <w:rPr>
+                <w:rFonts w:ascii="Tahoma" w:hAnsi="Tahoma" w:cs="Tahoma"/>
+                <w:sz w:val="22"/>
+              </w:rPr>
+              <w:t>cross-platform video games will</w:t>
+            </w:r>
+            <w:r>
+              <w:rPr>
+                <w:rFonts w:ascii="Tahoma" w:hAnsi="Tahoma" w:cs="Tahoma"/>
+                <w:sz w:val="22"/>
+              </w:rPr>
+              <w:t xml:space="preserve"> need to</w:t>
+            </w:r>
+            <w:r>
+              <w:rPr>
+                <w:rFonts w:ascii="Tahoma" w:hAnsi="Tahoma" w:cs="Tahoma"/>
+                <w:sz w:val="22"/>
+              </w:rPr>
+              <w:t xml:space="preserve"> compromise </w:t>
+            </w:r>
+            <w:r>
+              <w:rPr>
+                <w:rFonts w:ascii="Tahoma" w:hAnsi="Tahoma" w:cs="Tahoma"/>
+                <w:sz w:val="22"/>
+              </w:rPr>
+              <w:t xml:space="preserve">between </w:t>
+            </w:r>
+            <w:r>
+              <w:rPr>
+                <w:rFonts w:ascii="Tahoma" w:hAnsi="Tahoma" w:cs="Tahoma"/>
+                <w:sz w:val="22"/>
+              </w:rPr>
+              <w:t xml:space="preserve">functionality </w:t>
+            </w:r>
+            <w:r>
+              <w:rPr>
+                <w:rFonts w:ascii="Tahoma" w:hAnsi="Tahoma" w:cs="Tahoma"/>
+                <w:sz w:val="22"/>
+              </w:rPr>
+              <w:t xml:space="preserve">and graphical fidelity to ensure compatibility between </w:t>
+            </w:r>
+            <w:r>
+              <w:rPr>
+                <w:rFonts w:ascii="Tahoma" w:hAnsi="Tahoma" w:cs="Tahoma"/>
+                <w:sz w:val="22"/>
+              </w:rPr>
+              <w:t>hard</w:t>
+            </w:r>
+            <w:r>
+              <w:rPr>
+                <w:rFonts w:ascii="Tahoma" w:hAnsi="Tahoma" w:cs="Tahoma"/>
+                <w:sz w:val="22"/>
+              </w:rPr>
+              <w:t>ware platforms</w:t>
+            </w:r>
+            <w:r>
+              <w:rPr>
+                <w:rFonts w:ascii="Tahoma" w:hAnsi="Tahoma" w:cs="Tahoma"/>
+                <w:sz w:val="22"/>
+              </w:rPr>
+              <w:t>.</w:t>
+            </w:r>
+            <w:r>
+              <w:rPr>
+                <w:rFonts w:ascii="Tahoma" w:hAnsi="Tahoma" w:cs="Tahoma"/>
+                <w:sz w:val="22"/>
+              </w:rPr>
+              <w:t xml:space="preserve"> </w:t>
+            </w:r>
           </w:p>
         </w:tc>
       </w:tr>
@@ -4506,6 +6391,70 @@
                 <w:sz w:val="22"/>
               </w:rPr>
             </w:pPr>
+            <w:r>
+              <w:rPr>
+                <w:rFonts w:ascii="Tahoma" w:hAnsi="Tahoma" w:cs="Tahoma"/>
+                <w:sz w:val="22"/>
+              </w:rPr>
+              <w:lastRenderedPageBreak/>
+              <w:t xml:space="preserve">A </w:t>
+            </w:r>
+            <w:r>
+              <w:rPr>
+                <w:rFonts w:ascii="Tahoma" w:hAnsi="Tahoma" w:cs="Tahoma"/>
+                <w:sz w:val="22"/>
+              </w:rPr>
+              <w:t xml:space="preserve">software </w:t>
+            </w:r>
+            <w:r>
+              <w:rPr>
+                <w:rFonts w:ascii="Tahoma" w:hAnsi="Tahoma" w:cs="Tahoma"/>
+                <w:sz w:val="22"/>
+              </w:rPr>
+              <w:t xml:space="preserve">technical constraint that impacts video game design/development is the </w:t>
+            </w:r>
+            <w:r>
+              <w:rPr>
+                <w:rFonts w:ascii="Tahoma" w:hAnsi="Tahoma" w:cs="Tahoma"/>
+                <w:sz w:val="22"/>
+              </w:rPr>
+              <w:t xml:space="preserve">choice of </w:t>
+            </w:r>
+            <w:r>
+              <w:rPr>
+                <w:rFonts w:ascii="Tahoma" w:hAnsi="Tahoma" w:cs="Tahoma"/>
+                <w:sz w:val="22"/>
+              </w:rPr>
+              <w:t>game engine</w:t>
+            </w:r>
+            <w:r>
+              <w:rPr>
+                <w:rFonts w:ascii="Tahoma" w:hAnsi="Tahoma" w:cs="Tahoma"/>
+                <w:sz w:val="22"/>
+              </w:rPr>
+              <w:t>. Some game engines are optimised for 2D games, whereas others are more suitable for 3D games. Different programming languages between game engines may impact the development potential of a video game, as well as the capabilities of engine components</w:t>
+            </w:r>
+            <w:r>
+              <w:rPr>
+                <w:rFonts w:ascii="Tahoma" w:hAnsi="Tahoma" w:cs="Tahoma"/>
+                <w:sz w:val="22"/>
+              </w:rPr>
+              <w:t xml:space="preserve">. For example, Unity offers cross-platform support and uses the C# language while Unreal Engine 4 uses C++ and has </w:t>
+            </w:r>
+            <w:r>
+              <w:rPr>
+                <w:rFonts w:ascii="Tahoma" w:hAnsi="Tahoma" w:cs="Tahoma"/>
+                <w:sz w:val="22"/>
+              </w:rPr>
+              <w:t>open-source</w:t>
+            </w:r>
+            <w:r>
+              <w:rPr>
+                <w:rFonts w:ascii="Tahoma" w:hAnsi="Tahoma" w:cs="Tahoma"/>
+                <w:sz w:val="22"/>
+              </w:rPr>
+              <w:t xml:space="preserve"> code for full customisability.</w:t>
+            </w:r>
           </w:p>
         </w:tc>
       </w:tr>
@@ -4543,11 +6492,515 @@
           </w:tcPr>
           <w:p>
             <w:pPr>
-              <w:rPr>
-                <w:rFonts w:ascii="Tahoma" w:hAnsi="Tahoma" w:cs="Tahoma"/>
-                <w:sz w:val="22"/>
-              </w:rPr>
-            </w:pPr>
+              <w:spacing w:before="160" w:after="160" w:line="276" w:lineRule="auto"/>
+              <w:rPr>
+                <w:rFonts w:ascii="Tahoma" w:hAnsi="Tahoma" w:cs="Tahoma"/>
+                <w:sz w:val="22"/>
+              </w:rPr>
+            </w:pPr>
+            <w:r>
+              <w:rPr>
+                <w:rFonts w:ascii="Tahoma" w:hAnsi="Tahoma" w:cs="Tahoma"/>
+                <w:sz w:val="22"/>
+              </w:rPr>
+              <w:t>Version control</w:t>
+            </w:r>
+            <w:r>
+              <w:rPr>
+                <w:rFonts w:ascii="Tahoma" w:hAnsi="Tahoma" w:cs="Tahoma"/>
+                <w:sz w:val="22"/>
+              </w:rPr>
+              <w:t xml:space="preserve"> is a</w:t>
+            </w:r>
+            <w:r>
+              <w:rPr>
+                <w:rFonts w:ascii="Tahoma" w:hAnsi="Tahoma" w:cs="Tahoma"/>
+                <w:sz w:val="22"/>
+              </w:rPr>
+              <w:t xml:space="preserve"> form of file management</w:t>
+            </w:r>
+            <w:r>
+              <w:rPr>
+                <w:rFonts w:ascii="Tahoma" w:hAnsi="Tahoma" w:cs="Tahoma"/>
+                <w:sz w:val="22"/>
+              </w:rPr>
+              <w:t xml:space="preserve"> </w:t>
+            </w:r>
+            <w:r>
+              <w:rPr>
+                <w:rFonts w:ascii="Tahoma" w:hAnsi="Tahoma" w:cs="Tahoma"/>
+                <w:sz w:val="22"/>
+              </w:rPr>
+              <w:t xml:space="preserve">for multiple versions of a </w:t>
+            </w:r>
+            <w:r>
+              <w:rPr>
+                <w:rFonts w:ascii="Tahoma" w:hAnsi="Tahoma" w:cs="Tahoma"/>
+                <w:sz w:val="22"/>
+              </w:rPr>
+              <w:t>document,</w:t>
+            </w:r>
+            <w:r>
+              <w:rPr>
+                <w:rFonts w:ascii="Tahoma" w:hAnsi="Tahoma" w:cs="Tahoma"/>
+                <w:sz w:val="22"/>
+              </w:rPr>
+              <w:t xml:space="preserve"> keeping a record of its </w:t>
+            </w:r>
+            <w:r>
+              <w:rPr>
+                <w:rFonts w:ascii="Tahoma" w:hAnsi="Tahoma" w:cs="Tahoma"/>
+                <w:sz w:val="22"/>
+              </w:rPr>
+              <w:t>creat</w:t>
+            </w:r>
+            <w:r>
+              <w:rPr>
+                <w:rFonts w:ascii="Tahoma" w:hAnsi="Tahoma" w:cs="Tahoma"/>
+                <w:sz w:val="22"/>
+              </w:rPr>
+              <w:t>ion</w:t>
+            </w:r>
+            <w:r>
+              <w:rPr>
+                <w:rFonts w:ascii="Tahoma" w:hAnsi="Tahoma" w:cs="Tahoma"/>
+                <w:sz w:val="22"/>
+              </w:rPr>
+              <w:t>, develop</w:t>
+            </w:r>
+            <w:r>
+              <w:rPr>
+                <w:rFonts w:ascii="Tahoma" w:hAnsi="Tahoma" w:cs="Tahoma"/>
+                <w:sz w:val="22"/>
+              </w:rPr>
+              <w:t xml:space="preserve">ment </w:t>
+            </w:r>
+            <w:r>
+              <w:rPr>
+                <w:rFonts w:ascii="Tahoma" w:hAnsi="Tahoma" w:cs="Tahoma"/>
+                <w:sz w:val="22"/>
+              </w:rPr>
+              <w:t>and change</w:t>
+            </w:r>
+            <w:r>
+              <w:rPr>
+                <w:rFonts w:ascii="Tahoma" w:hAnsi="Tahoma" w:cs="Tahoma"/>
+                <w:sz w:val="22"/>
+              </w:rPr>
+              <w:t xml:space="preserve">s </w:t>
+            </w:r>
+            <w:r>
+              <w:rPr>
+                <w:rFonts w:ascii="Tahoma" w:hAnsi="Tahoma" w:cs="Tahoma"/>
+                <w:sz w:val="22"/>
+              </w:rPr>
+              <w:t>over time.</w:t>
+            </w:r>
+            <w:r>
+              <w:rPr>
+                <w:rFonts w:ascii="Tahoma" w:hAnsi="Tahoma" w:cs="Tahoma"/>
+                <w:sz w:val="22"/>
+              </w:rPr>
+              <w:t xml:space="preserve"> Each</w:t>
+            </w:r>
+            <w:r>
+              <w:rPr>
+                <w:rFonts w:ascii="Tahoma" w:hAnsi="Tahoma" w:cs="Tahoma"/>
+                <w:sz w:val="22"/>
+              </w:rPr>
+              <w:t xml:space="preserve"> version of a file</w:t>
+            </w:r>
+            <w:r>
+              <w:rPr>
+                <w:rFonts w:ascii="Tahoma" w:hAnsi="Tahoma" w:cs="Tahoma"/>
+                <w:sz w:val="22"/>
+              </w:rPr>
+              <w:t xml:space="preserve"> </w:t>
+            </w:r>
+            <w:r>
+              <w:rPr>
+                <w:rFonts w:ascii="Tahoma" w:hAnsi="Tahoma" w:cs="Tahoma"/>
+                <w:sz w:val="22"/>
+              </w:rPr>
+              <w:t xml:space="preserve">has </w:t>
+            </w:r>
+            <w:r>
+              <w:rPr>
+                <w:rFonts w:ascii="Tahoma" w:hAnsi="Tahoma" w:cs="Tahoma"/>
+                <w:sz w:val="22"/>
+              </w:rPr>
+              <w:t>a unique identifier</w:t>
+            </w:r>
+            <w:r>
+              <w:rPr>
+                <w:rFonts w:ascii="Tahoma" w:hAnsi="Tahoma" w:cs="Tahoma"/>
+                <w:sz w:val="22"/>
+              </w:rPr>
+              <w:t xml:space="preserve"> to distinguish between draft, working and final copies of a document.</w:t>
+            </w:r>
+          </w:p>
+          <w:p>
+            <w:pPr>
+              <w:spacing w:before="160" w:after="160" w:line="276" w:lineRule="auto"/>
+              <w:rPr>
+                <w:rFonts w:ascii="Tahoma" w:hAnsi="Tahoma" w:cs="Tahoma"/>
+                <w:sz w:val="22"/>
+              </w:rPr>
+            </w:pPr>
+            <w:r>
+              <w:rPr>
+                <w:rFonts w:ascii="Tahoma" w:hAnsi="Tahoma" w:cs="Tahoma"/>
+                <w:sz w:val="22"/>
+              </w:rPr>
+              <w:t>For file storage procedures, version control benefits from proper file naming conventions to avoid ambiguity between files. An example would be the file name</w:t>
+            </w:r>
+            <w:r>
+              <w:rPr>
+                <w:rFonts w:ascii="Tahoma" w:hAnsi="Tahoma" w:cs="Tahoma"/>
+                <w:sz w:val="22"/>
+              </w:rPr>
+              <w:t xml:space="preserve"> in camel case</w:t>
+            </w:r>
+            <w:r>
+              <w:rPr>
+                <w:rFonts w:ascii="Tahoma" w:hAnsi="Tahoma" w:cs="Tahoma"/>
+                <w:sz w:val="22"/>
+              </w:rPr>
+              <w:t xml:space="preserve">, status type and version number such as </w:t>
+            </w:r>
+            <w:r>
+              <w:rPr>
+                <w:rFonts w:ascii="Tahoma" w:hAnsi="Tahoma" w:cs="Tahoma"/>
+                <w:sz w:val="22"/>
+              </w:rPr>
+              <w:t>G</w:t>
+            </w:r>
+            <w:r>
+              <w:rPr>
+                <w:rFonts w:ascii="Tahoma" w:hAnsi="Tahoma" w:cs="Tahoma"/>
+                <w:sz w:val="22"/>
+              </w:rPr>
+              <w:t>ameSplashScreen</w:t>
+            </w:r>
+            <w:r>
+              <w:rPr>
+                <w:rFonts w:ascii="Tahoma" w:hAnsi="Tahoma" w:cs="Tahoma"/>
+                <w:sz w:val="22"/>
+              </w:rPr>
+              <w:t>_</w:t>
+            </w:r>
+            <w:r>
+              <w:rPr>
+                <w:rFonts w:ascii="Tahoma" w:hAnsi="Tahoma" w:cs="Tahoma"/>
+                <w:sz w:val="22"/>
+              </w:rPr>
+              <w:t>Final_V</w:t>
+            </w:r>
+            <w:r>
+              <w:rPr>
+                <w:rFonts w:ascii="Tahoma" w:hAnsi="Tahoma" w:cs="Tahoma"/>
+                <w:sz w:val="22"/>
+              </w:rPr>
+              <w:t>3.2.</w:t>
+            </w:r>
+            <w:r>
+              <w:rPr>
+                <w:rFonts w:ascii="Tahoma" w:hAnsi="Tahoma" w:cs="Tahoma"/>
+                <w:sz w:val="22"/>
+              </w:rPr>
+              <w:t xml:space="preserve"> </w:t>
+            </w:r>
+            <w:r>
+              <w:rPr>
+                <w:rFonts w:ascii="Tahoma" w:hAnsi="Tahoma" w:cs="Tahoma"/>
+                <w:sz w:val="22"/>
+              </w:rPr>
+              <w:t xml:space="preserve">Minor revisions would </w:t>
+            </w:r>
+            <w:r>
+              <w:rPr>
+                <w:rFonts w:ascii="Tahoma" w:hAnsi="Tahoma" w:cs="Tahoma"/>
+                <w:sz w:val="22"/>
+              </w:rPr>
+              <w:t>increment the</w:t>
+            </w:r>
+            <w:r>
+              <w:rPr>
+                <w:rFonts w:ascii="Tahoma" w:hAnsi="Tahoma" w:cs="Tahoma"/>
+                <w:sz w:val="22"/>
+              </w:rPr>
+              <w:t xml:space="preserve"> version number by a decimal amount, while major revisions increment the whole number.</w:t>
+            </w:r>
+            <w:r>
+              <w:rPr>
+                <w:rFonts w:ascii="Tahoma" w:hAnsi="Tahoma" w:cs="Tahoma"/>
+                <w:sz w:val="22"/>
+              </w:rPr>
+              <w:t xml:space="preserve"> </w:t>
+            </w:r>
+          </w:p>
+          <w:p>
+            <w:pPr>
+              <w:spacing w:before="160" w:after="160" w:line="276" w:lineRule="auto"/>
+              <w:rPr>
+                <w:rFonts w:ascii="Tahoma" w:hAnsi="Tahoma" w:cs="Tahoma"/>
+                <w:sz w:val="22"/>
+              </w:rPr>
+            </w:pPr>
+            <w:r>
+              <w:rPr>
+                <w:rFonts w:ascii="Tahoma" w:hAnsi="Tahoma" w:cs="Tahoma"/>
+                <w:sz w:val="22"/>
+              </w:rPr>
+              <w:t>The changes would be reflected on a version control table</w:t>
+            </w:r>
+            <w:r>
+              <w:rPr>
+                <w:rFonts w:ascii="Tahoma" w:hAnsi="Tahoma" w:cs="Tahoma"/>
+                <w:sz w:val="22"/>
+              </w:rPr>
+              <w:t xml:space="preserve"> which tracks the history of a file</w:t>
+            </w:r>
+            <w:r>
+              <w:rPr>
+                <w:rFonts w:ascii="Tahoma" w:hAnsi="Tahoma" w:cs="Tahoma"/>
+                <w:sz w:val="22"/>
+              </w:rPr>
+              <w:t>, and a description of the changes</w:t>
+            </w:r>
+            <w:r>
+              <w:rPr>
+                <w:rFonts w:ascii="Tahoma" w:hAnsi="Tahoma" w:cs="Tahoma"/>
+                <w:sz w:val="22"/>
+              </w:rPr>
+              <w:t>.</w:t>
+            </w:r>
+            <w:r>
+              <w:rPr>
+                <w:rFonts w:ascii="Tahoma" w:hAnsi="Tahoma" w:cs="Tahoma"/>
+                <w:sz w:val="22"/>
+              </w:rPr>
+              <w:t xml:space="preserve"> </w:t>
+            </w:r>
+            <w:r>
+              <w:rPr>
+                <w:rFonts w:ascii="Tahoma" w:hAnsi="Tahoma" w:cs="Tahoma"/>
+                <w:sz w:val="22"/>
+              </w:rPr>
+              <w:t>Version control software such as SourceTree</w:t>
+            </w:r>
+            <w:r>
+              <w:rPr>
+                <w:rFonts w:ascii="Tahoma" w:hAnsi="Tahoma" w:cs="Tahoma"/>
+                <w:sz w:val="22"/>
+              </w:rPr>
+              <w:t xml:space="preserve"> and Github</w:t>
+            </w:r>
+            <w:r>
+              <w:rPr>
+                <w:rFonts w:ascii="Tahoma" w:hAnsi="Tahoma" w:cs="Tahoma"/>
+                <w:sz w:val="22"/>
+              </w:rPr>
+              <w:t xml:space="preserve"> </w:t>
+            </w:r>
+            <w:r>
+              <w:rPr>
+                <w:rFonts w:ascii="Tahoma" w:hAnsi="Tahoma" w:cs="Tahoma"/>
+                <w:sz w:val="22"/>
+              </w:rPr>
+              <w:t>automates</w:t>
+            </w:r>
+            <w:r>
+              <w:rPr>
+                <w:rFonts w:ascii="Tahoma" w:hAnsi="Tahoma" w:cs="Tahoma"/>
+                <w:sz w:val="22"/>
+              </w:rPr>
+              <w:t xml:space="preserve"> the table process</w:t>
+            </w:r>
+            <w:r>
+              <w:rPr>
+                <w:rFonts w:ascii="Tahoma" w:hAnsi="Tahoma" w:cs="Tahoma"/>
+                <w:sz w:val="22"/>
+              </w:rPr>
+              <w:t xml:space="preserve"> when it </w:t>
+            </w:r>
+            <w:r>
+              <w:rPr>
+                <w:rFonts w:ascii="Tahoma" w:hAnsi="Tahoma" w:cs="Tahoma"/>
+                <w:sz w:val="22"/>
+              </w:rPr>
+              <w:t>stor</w:t>
+            </w:r>
+            <w:r>
+              <w:rPr>
+                <w:rFonts w:ascii="Tahoma" w:hAnsi="Tahoma" w:cs="Tahoma"/>
+                <w:sz w:val="22"/>
+              </w:rPr>
+              <w:t xml:space="preserve">es </w:t>
+            </w:r>
+            <w:r>
+              <w:rPr>
+                <w:rFonts w:ascii="Tahoma" w:hAnsi="Tahoma" w:cs="Tahoma"/>
+                <w:sz w:val="22"/>
+              </w:rPr>
+              <w:t>versions of files in a repository</w:t>
+            </w:r>
+            <w:r>
+              <w:rPr>
+                <w:rFonts w:ascii="Tahoma" w:hAnsi="Tahoma" w:cs="Tahoma"/>
+                <w:sz w:val="22"/>
+              </w:rPr>
+              <w:t>.</w:t>
+            </w:r>
+            <w:r>
+              <w:rPr>
+                <w:rFonts w:ascii="Tahoma" w:hAnsi="Tahoma" w:cs="Tahoma"/>
+                <w:sz w:val="22"/>
+              </w:rPr>
+              <w:t xml:space="preserve"> </w:t>
+            </w:r>
+          </w:p>
+          <w:p>
+            <w:pPr>
+              <w:spacing w:before="160" w:after="160" w:line="276" w:lineRule="auto"/>
+              <w:rPr>
+                <w:rFonts w:ascii="Tahoma" w:hAnsi="Tahoma" w:cs="Tahoma"/>
+                <w:sz w:val="22"/>
+              </w:rPr>
+            </w:pPr>
+            <w:r>
+              <w:rPr>
+                <w:rFonts w:ascii="Tahoma" w:hAnsi="Tahoma" w:cs="Tahoma"/>
+                <w:sz w:val="22"/>
+              </w:rPr>
+              <w:t>Other organisational standards that apply to file storage with version control include:</w:t>
+            </w:r>
+          </w:p>
+          <w:p>
+            <w:pPr>
+              <w:pStyle w:val="ListParagraph"/>
+              <w:numPr>
+                <w:ilvl w:val="0"/>
+                <w:numId w:val="23"/>
+              </w:numPr>
+              <w:spacing w:before="160" w:after="160" w:line="276" w:lineRule="auto"/>
+              <w:rPr>
+                <w:rFonts w:ascii="Tahoma" w:hAnsi="Tahoma" w:cs="Tahoma"/>
+                <w:sz w:val="22"/>
+              </w:rPr>
+            </w:pPr>
+            <w:r>
+              <w:rPr>
+                <w:rFonts w:ascii="Tahoma" w:hAnsi="Tahoma" w:cs="Tahoma"/>
+                <w:sz w:val="22"/>
+              </w:rPr>
+              <w:t xml:space="preserve">Making final versions of files “read-only” </w:t>
+            </w:r>
+            <w:r>
+              <w:rPr>
+                <w:rFonts w:ascii="Tahoma" w:hAnsi="Tahoma" w:cs="Tahoma"/>
+                <w:sz w:val="22"/>
+              </w:rPr>
+              <w:t>to avoid</w:t>
+            </w:r>
+            <w:r>
+              <w:rPr>
+                <w:rFonts w:ascii="Tahoma" w:hAnsi="Tahoma" w:cs="Tahoma"/>
+                <w:sz w:val="22"/>
+              </w:rPr>
+              <w:t xml:space="preserve"> accidental</w:t>
+            </w:r>
+            <w:r>
+              <w:rPr>
+                <w:rFonts w:ascii="Tahoma" w:hAnsi="Tahoma" w:cs="Tahoma"/>
+                <w:sz w:val="22"/>
+              </w:rPr>
+              <w:t xml:space="preserve"> overwriting</w:t>
+            </w:r>
+            <w:r>
+              <w:rPr>
+                <w:rFonts w:ascii="Tahoma" w:hAnsi="Tahoma" w:cs="Tahoma"/>
+                <w:sz w:val="22"/>
+              </w:rPr>
+              <w:t>.</w:t>
+            </w:r>
+          </w:p>
+          <w:p>
+            <w:pPr>
+              <w:pStyle w:val="ListParagraph"/>
+              <w:numPr>
+                <w:ilvl w:val="0"/>
+                <w:numId w:val="23"/>
+              </w:numPr>
+              <w:spacing w:before="160" w:after="160" w:line="276" w:lineRule="auto"/>
+              <w:rPr>
+                <w:rFonts w:ascii="Tahoma" w:hAnsi="Tahoma" w:cs="Tahoma"/>
+                <w:sz w:val="22"/>
+              </w:rPr>
+            </w:pPr>
+            <w:r>
+              <w:rPr>
+                <w:rFonts w:ascii="Tahoma" w:hAnsi="Tahoma" w:cs="Tahoma"/>
+                <w:sz w:val="22"/>
+              </w:rPr>
+              <w:t xml:space="preserve">Retaining </w:t>
+            </w:r>
+            <w:r>
+              <w:rPr>
+                <w:rFonts w:ascii="Tahoma" w:hAnsi="Tahoma" w:cs="Tahoma"/>
+                <w:sz w:val="22"/>
+              </w:rPr>
+              <w:t xml:space="preserve">drafts of documents if </w:t>
+            </w:r>
+            <w:r>
+              <w:rPr>
+                <w:rFonts w:ascii="Tahoma" w:hAnsi="Tahoma" w:cs="Tahoma"/>
+                <w:sz w:val="22"/>
+              </w:rPr>
+              <w:t xml:space="preserve">required to </w:t>
+            </w:r>
+            <w:r>
+              <w:rPr>
+                <w:rFonts w:ascii="Tahoma" w:hAnsi="Tahoma" w:cs="Tahoma"/>
+                <w:sz w:val="22"/>
+              </w:rPr>
+              <w:t>keep a record</w:t>
+            </w:r>
+            <w:r>
+              <w:rPr>
+                <w:rFonts w:ascii="Tahoma" w:hAnsi="Tahoma" w:cs="Tahoma"/>
+                <w:sz w:val="22"/>
+              </w:rPr>
+              <w:t xml:space="preserve"> </w:t>
+            </w:r>
+            <w:r>
+              <w:rPr>
+                <w:rFonts w:ascii="Tahoma" w:hAnsi="Tahoma" w:cs="Tahoma"/>
+                <w:sz w:val="22"/>
+              </w:rPr>
+              <w:t xml:space="preserve">of </w:t>
+            </w:r>
+            <w:r>
+              <w:rPr>
+                <w:rFonts w:ascii="Tahoma" w:hAnsi="Tahoma" w:cs="Tahoma"/>
+                <w:sz w:val="22"/>
+              </w:rPr>
+              <w:t xml:space="preserve">their </w:t>
+            </w:r>
+            <w:r>
+              <w:rPr>
+                <w:rFonts w:ascii="Tahoma" w:hAnsi="Tahoma" w:cs="Tahoma"/>
+                <w:sz w:val="22"/>
+              </w:rPr>
+              <w:t>context</w:t>
+            </w:r>
+            <w:r>
+              <w:rPr>
+                <w:rFonts w:ascii="Tahoma" w:hAnsi="Tahoma" w:cs="Tahoma"/>
+                <w:sz w:val="22"/>
+              </w:rPr>
+              <w:t>.</w:t>
+            </w:r>
           </w:p>
         </w:tc>
       </w:tr>
@@ -4571,7 +7024,7 @@
 </file>
 
 <file path=word/endnotes.xml><?xml version="1.0" encoding="utf-8"?>
-<w:endnotes xmlns:wpc="http://schemas.microsoft.com/office/word/2010/wordprocessingCanvas" xmlns:mc="http://schemas.openxmlformats.org/markup-compatibility/2006" xmlns:o="urn:schemas-microsoft-com:office:office" xmlns:r="http://schemas.openxmlformats.org/officeDocument/2006/relationships" xmlns:m="http://schemas.openxmlformats.org/officeDocument/2006/math" xmlns:v="urn:schemas-microsoft-com:vml" xmlns:wp14="http://schemas.microsoft.com/office/word/2010/wordprocessingDrawing" xmlns:wp="http://schemas.openxmlformats.org/drawingml/2006/wordprocessingDrawing" xmlns:w10="urn:schemas-microsoft-com:office:word" xmlns:w="http://schemas.openxmlformats.org/wordprocessingml/2006/main" xmlns:w14="http://schemas.microsoft.com/office/word/2010/wordml" xmlns:wpg="http://schemas.microsoft.com/office/word/2010/wordprocessingGroup" xmlns:wpi="http://schemas.microsoft.com/office/word/2010/wordprocessingInk" xmlns:wne="http://schemas.microsoft.com/office/word/2006/wordml" xmlns:wps="http://schemas.microsoft.com/office/word/2010/wordprocessingShape" mc:Ignorable="w14 wp14">
+<w:endnotes xmlns:wpc="http://schemas.microsoft.com/office/word/2010/wordprocessingCanvas" xmlns:cx="http://schemas.microsoft.com/office/drawing/2014/chartex" xmlns:cx1="http://schemas.microsoft.com/office/drawing/2015/9/8/chartex" xmlns:cx2="http://schemas.microsoft.com/office/drawing/2015/10/21/chartex" xmlns:cx3="http://schemas.microsoft.com/office/drawing/2016/5/9/chartex" xmlns:cx4="http://schemas.microsoft.com/office/drawing/2016/5/10/chartex" xmlns:cx5="http://schemas.microsoft.com/office/drawing/2016/5/11/chartex" xmlns:cx6="http://schemas.microsoft.com/office/drawing/2016/5/12/chartex" xmlns:cx7="http://schemas.microsoft.com/office/drawing/2016/5/13/chartex" xmlns:cx8="http://schemas.microsoft.com/office/drawing/2016/5/14/chartex" xmlns:mc="http://schemas.openxmlformats.org/markup-compatibility/2006" xmlns:aink="http://schemas.microsoft.com/office/drawing/2016/ink" xmlns:am3d="http://schemas.microsoft.com/office/drawing/2017/model3d" xmlns:o="urn:schemas-microsoft-com:office:office" xmlns:oel="http://schemas.microsoft.com/office/2019/extlst" xmlns:r="http://schemas.openxmlformats.org/officeDocument/2006/relationships" xmlns:m="http://schemas.openxmlformats.org/officeDocument/2006/math" xmlns:v="urn:schemas-microsoft-com:vml" xmlns:wp14="http://schemas.microsoft.com/office/word/2010/wordprocessingDrawing" xmlns:wp="http://schemas.openxmlformats.org/drawingml/2006/wordprocessingDrawing" xmlns:w10="urn:schemas-microsoft-com:office:word" xmlns:w="http://schemas.openxmlformats.org/wordprocessingml/2006/main" xmlns:w14="http://schemas.microsoft.com/office/word/2010/wordml" xmlns:w15="http://schemas.microsoft.com/office/word/2012/wordml" xmlns:w16cex="http://schemas.microsoft.com/office/word/2018/wordml/cex" xmlns:w16cid="http://schemas.microsoft.com/office/word/2016/wordml/cid" xmlns:w16="http://schemas.microsoft.com/office/word/2018/wordml" xmlns:w16sdtdh="http://schemas.microsoft.com/office/word/2020/wordml/sdtdatahash" xmlns:w16se="http://schemas.microsoft.com/office/word/2015/wordml/symex" xmlns:wpg="http://schemas.microsoft.com/office/word/2010/wordprocessingGroup" xmlns:wpi="http://schemas.microsoft.com/office/word/2010/wordprocessingInk" xmlns:wne="http://schemas.microsoft.com/office/word/2006/wordml" xmlns:wps="http://schemas.microsoft.com/office/word/2010/wordprocessingShape" mc:Ignorable="w14 w15 w16se w16cid w16 w16cex w16sdtdh wp14">
   <w:endnote w:type="separator" w:id="-1">
     <w:p>
       <w:r>
@@ -4590,7 +7043,7 @@
 </file>
 
 <file path=word/footer1.xml><?xml version="1.0" encoding="utf-8"?>
-<w:ftr xmlns:wpc="http://schemas.microsoft.com/office/word/2010/wordprocessingCanvas" xmlns:mc="http://schemas.openxmlformats.org/markup-compatibility/2006" xmlns:o="urn:schemas-microsoft-com:office:office" xmlns:r="http://schemas.openxmlformats.org/officeDocument/2006/relationships" xmlns:m="http://schemas.openxmlformats.org/officeDocument/2006/math" xmlns:v="urn:schemas-microsoft-com:vml" xmlns:wp14="http://schemas.microsoft.com/office/word/2010/wordprocessingDrawing" xmlns:wp="http://schemas.openxmlformats.org/drawingml/2006/wordprocessingDrawing" xmlns:w10="urn:schemas-microsoft-com:office:word" xmlns:w="http://schemas.openxmlformats.org/wordprocessingml/2006/main" xmlns:w14="http://schemas.microsoft.com/office/word/2010/wordml" xmlns:wpg="http://schemas.microsoft.com/office/word/2010/wordprocessingGroup" xmlns:wpi="http://schemas.microsoft.com/office/word/2010/wordprocessingInk" xmlns:wne="http://schemas.microsoft.com/office/word/2006/wordml" xmlns:wps="http://schemas.microsoft.com/office/word/2010/wordprocessingShape" mc:Ignorable="w14 wp14">
+<w:ftr xmlns:wpc="http://schemas.microsoft.com/office/word/2010/wordprocessingCanvas" xmlns:cx="http://schemas.microsoft.com/office/drawing/2014/chartex" xmlns:cx1="http://schemas.microsoft.com/office/drawing/2015/9/8/chartex" xmlns:cx2="http://schemas.microsoft.com/office/drawing/2015/10/21/chartex" xmlns:cx3="http://schemas.microsoft.com/office/drawing/2016/5/9/chartex" xmlns:cx4="http://schemas.microsoft.com/office/drawing/2016/5/10/chartex" xmlns:cx5="http://schemas.microsoft.com/office/drawing/2016/5/11/chartex" xmlns:cx6="http://schemas.microsoft.com/office/drawing/2016/5/12/chartex" xmlns:cx7="http://schemas.microsoft.com/office/drawing/2016/5/13/chartex" xmlns:cx8="http://schemas.microsoft.com/office/drawing/2016/5/14/chartex" xmlns:mc="http://schemas.openxmlformats.org/markup-compatibility/2006" xmlns:aink="http://schemas.microsoft.com/office/drawing/2016/ink" xmlns:am3d="http://schemas.microsoft.com/office/drawing/2017/model3d" xmlns:o="urn:schemas-microsoft-com:office:office" xmlns:oel="http://schemas.microsoft.com/office/2019/extlst" xmlns:r="http://schemas.openxmlformats.org/officeDocument/2006/relationships" xmlns:m="http://schemas.openxmlformats.org/officeDocument/2006/math" xmlns:v="urn:schemas-microsoft-com:vml" xmlns:wp14="http://schemas.microsoft.com/office/word/2010/wordprocessingDrawing" xmlns:wp="http://schemas.openxmlformats.org/drawingml/2006/wordprocessingDrawing" xmlns:w10="urn:schemas-microsoft-com:office:word" xmlns:w="http://schemas.openxmlformats.org/wordprocessingml/2006/main" xmlns:w14="http://schemas.microsoft.com/office/word/2010/wordml" xmlns:w15="http://schemas.microsoft.com/office/word/2012/wordml" xmlns:w16cex="http://schemas.microsoft.com/office/word/2018/wordml/cex" xmlns:w16cid="http://schemas.microsoft.com/office/word/2016/wordml/cid" xmlns:w16="http://schemas.microsoft.com/office/word/2018/wordml" xmlns:w16sdtdh="http://schemas.microsoft.com/office/word/2020/wordml/sdtdatahash" xmlns:w16se="http://schemas.microsoft.com/office/word/2015/wordml/symex" xmlns:wpg="http://schemas.microsoft.com/office/word/2010/wordprocessingGroup" xmlns:wpi="http://schemas.microsoft.com/office/word/2010/wordprocessingInk" xmlns:wne="http://schemas.microsoft.com/office/word/2006/wordml" xmlns:wps="http://schemas.microsoft.com/office/word/2010/wordprocessingShape" mc:Ignorable="w14 w15 w16se w16cid w16 w16cex w16sdtdh wp14">
   <w:p>
     <w:pPr>
       <w:pStyle w:val="Footer"/>
@@ -4885,7 +7338,7 @@
 </file>
 
 <file path=word/footnotes.xml><?xml version="1.0" encoding="utf-8"?>
-<w:footnotes xmlns:wpc="http://schemas.microsoft.com/office/word/2010/wordprocessingCanvas" xmlns:mc="http://schemas.openxmlformats.org/markup-compatibility/2006" xmlns:o="urn:schemas-microsoft-com:office:office" xmlns:r="http://schemas.openxmlformats.org/officeDocument/2006/relationships" xmlns:m="http://schemas.openxmlformats.org/officeDocument/2006/math" xmlns:v="urn:schemas-microsoft-com:vml" xmlns:wp14="http://schemas.microsoft.com/office/word/2010/wordprocessingDrawing" xmlns:wp="http://schemas.openxmlformats.org/drawingml/2006/wordprocessingDrawing" xmlns:w10="urn:schemas-microsoft-com:office:word" xmlns:w="http://schemas.openxmlformats.org/wordprocessingml/2006/main" xmlns:w14="http://schemas.microsoft.com/office/word/2010/wordml" xmlns:wpg="http://schemas.microsoft.com/office/word/2010/wordprocessingGroup" xmlns:wpi="http://schemas.microsoft.com/office/word/2010/wordprocessingInk" xmlns:wne="http://schemas.microsoft.com/office/word/2006/wordml" xmlns:wps="http://schemas.microsoft.com/office/word/2010/wordprocessingShape" mc:Ignorable="w14 wp14">
+<w:footnotes xmlns:wpc="http://schemas.microsoft.com/office/word/2010/wordprocessingCanvas" xmlns:cx="http://schemas.microsoft.com/office/drawing/2014/chartex" xmlns:cx1="http://schemas.microsoft.com/office/drawing/2015/9/8/chartex" xmlns:cx2="http://schemas.microsoft.com/office/drawing/2015/10/21/chartex" xmlns:cx3="http://schemas.microsoft.com/office/drawing/2016/5/9/chartex" xmlns:cx4="http://schemas.microsoft.com/office/drawing/2016/5/10/chartex" xmlns:cx5="http://schemas.microsoft.com/office/drawing/2016/5/11/chartex" xmlns:cx6="http://schemas.microsoft.com/office/drawing/2016/5/12/chartex" xmlns:cx7="http://schemas.microsoft.com/office/drawing/2016/5/13/chartex" xmlns:cx8="http://schemas.microsoft.com/office/drawing/2016/5/14/chartex" xmlns:mc="http://schemas.openxmlformats.org/markup-compatibility/2006" xmlns:aink="http://schemas.microsoft.com/office/drawing/2016/ink" xmlns:am3d="http://schemas.microsoft.com/office/drawing/2017/model3d" xmlns:o="urn:schemas-microsoft-com:office:office" xmlns:oel="http://schemas.microsoft.com/office/2019/extlst" xmlns:r="http://schemas.openxmlformats.org/officeDocument/2006/relationships" xmlns:m="http://schemas.openxmlformats.org/officeDocument/2006/math" xmlns:v="urn:schemas-microsoft-com:vml" xmlns:wp14="http://schemas.microsoft.com/office/word/2010/wordprocessingDrawing" xmlns:wp="http://schemas.openxmlformats.org/drawingml/2006/wordprocessingDrawing" xmlns:w10="urn:schemas-microsoft-com:office:word" xmlns:w="http://schemas.openxmlformats.org/wordprocessingml/2006/main" xmlns:w14="http://schemas.microsoft.com/office/word/2010/wordml" xmlns:w15="http://schemas.microsoft.com/office/word/2012/wordml" xmlns:w16cex="http://schemas.microsoft.com/office/word/2018/wordml/cex" xmlns:w16cid="http://schemas.microsoft.com/office/word/2016/wordml/cid" xmlns:w16="http://schemas.microsoft.com/office/word/2018/wordml" xmlns:w16sdtdh="http://schemas.microsoft.com/office/word/2020/wordml/sdtdatahash" xmlns:w16se="http://schemas.microsoft.com/office/word/2015/wordml/symex" xmlns:wpg="http://schemas.microsoft.com/office/word/2010/wordprocessingGroup" xmlns:wpi="http://schemas.microsoft.com/office/word/2010/wordprocessingInk" xmlns:wne="http://schemas.microsoft.com/office/word/2006/wordml" xmlns:wps="http://schemas.microsoft.com/office/word/2010/wordprocessingShape" mc:Ignorable="w14 w15 w16se w16cid w16 w16cex w16sdtdh wp14">
   <w:footnote w:type="separator" w:id="-1">
     <w:p>
       <w:r>
@@ -4904,7 +7357,7 @@
 </file>
 
 <file path=word/header1.xml><?xml version="1.0" encoding="utf-8"?>
-<w:hdr xmlns:wpc="http://schemas.microsoft.com/office/word/2010/wordprocessingCanvas" xmlns:mc="http://schemas.openxmlformats.org/markup-compatibility/2006" xmlns:o="urn:schemas-microsoft-com:office:office" xmlns:r="http://schemas.openxmlformats.org/officeDocument/2006/relationships" xmlns:m="http://schemas.openxmlformats.org/officeDocument/2006/math" xmlns:v="urn:schemas-microsoft-com:vml" xmlns:wp14="http://schemas.microsoft.com/office/word/2010/wordprocessingDrawing" xmlns:wp="http://schemas.openxmlformats.org/drawingml/2006/wordprocessingDrawing" xmlns:w10="urn:schemas-microsoft-com:office:word" xmlns:w="http://schemas.openxmlformats.org/wordprocessingml/2006/main" xmlns:w14="http://schemas.microsoft.com/office/word/2010/wordml" xmlns:wpg="http://schemas.microsoft.com/office/word/2010/wordprocessingGroup" xmlns:wpi="http://schemas.microsoft.com/office/word/2010/wordprocessingInk" xmlns:wne="http://schemas.microsoft.com/office/word/2006/wordml" xmlns:wps="http://schemas.microsoft.com/office/word/2010/wordprocessingShape" mc:Ignorable="w14 wp14">
+<w:hdr xmlns:wpc="http://schemas.microsoft.com/office/word/2010/wordprocessingCanvas" xmlns:cx="http://schemas.microsoft.com/office/drawing/2014/chartex" xmlns:cx1="http://schemas.microsoft.com/office/drawing/2015/9/8/chartex" xmlns:cx2="http://schemas.microsoft.com/office/drawing/2015/10/21/chartex" xmlns:cx3="http://schemas.microsoft.com/office/drawing/2016/5/9/chartex" xmlns:cx4="http://schemas.microsoft.com/office/drawing/2016/5/10/chartex" xmlns:cx5="http://schemas.microsoft.com/office/drawing/2016/5/11/chartex" xmlns:cx6="http://schemas.microsoft.com/office/drawing/2016/5/12/chartex" xmlns:cx7="http://schemas.microsoft.com/office/drawing/2016/5/13/chartex" xmlns:cx8="http://schemas.microsoft.com/office/drawing/2016/5/14/chartex" xmlns:mc="http://schemas.openxmlformats.org/markup-compatibility/2006" xmlns:aink="http://schemas.microsoft.com/office/drawing/2016/ink" xmlns:am3d="http://schemas.microsoft.com/office/drawing/2017/model3d" xmlns:o="urn:schemas-microsoft-com:office:office" xmlns:oel="http://schemas.microsoft.com/office/2019/extlst" xmlns:r="http://schemas.openxmlformats.org/officeDocument/2006/relationships" xmlns:m="http://schemas.openxmlformats.org/officeDocument/2006/math" xmlns:v="urn:schemas-microsoft-com:vml" xmlns:wp14="http://schemas.microsoft.com/office/word/2010/wordprocessingDrawing" xmlns:wp="http://schemas.openxmlformats.org/drawingml/2006/wordprocessingDrawing" xmlns:w10="urn:schemas-microsoft-com:office:word" xmlns:w="http://schemas.openxmlformats.org/wordprocessingml/2006/main" xmlns:w14="http://schemas.microsoft.com/office/word/2010/wordml" xmlns:w15="http://schemas.microsoft.com/office/word/2012/wordml" xmlns:w16cex="http://schemas.microsoft.com/office/word/2018/wordml/cex" xmlns:w16cid="http://schemas.microsoft.com/office/word/2016/wordml/cid" xmlns:w16="http://schemas.microsoft.com/office/word/2018/wordml" xmlns:w16sdtdh="http://schemas.microsoft.com/office/word/2020/wordml/sdtdatahash" xmlns:w16se="http://schemas.microsoft.com/office/word/2015/wordml/symex" xmlns:wpg="http://schemas.microsoft.com/office/word/2010/wordprocessingGroup" xmlns:wpi="http://schemas.microsoft.com/office/word/2010/wordprocessingInk" xmlns:wne="http://schemas.microsoft.com/office/word/2006/wordml" xmlns:wps="http://schemas.microsoft.com/office/word/2010/wordprocessingShape" mc:Ignorable="w14 w15 w16se w16cid w16 w16cex w16sdtdh wp14">
   <w:p>
     <w:pPr>
       <w:pStyle w:val="Title"/>
@@ -5022,7 +7475,7 @@
 </file>
 
 <file path=word/header2.xml><?xml version="1.0" encoding="utf-8"?>
-<w:hdr xmlns:wpc="http://schemas.microsoft.com/office/word/2010/wordprocessingCanvas" xmlns:mc="http://schemas.openxmlformats.org/markup-compatibility/2006" xmlns:o="urn:schemas-microsoft-com:office:office" xmlns:r="http://schemas.openxmlformats.org/officeDocument/2006/relationships" xmlns:m="http://schemas.openxmlformats.org/officeDocument/2006/math" xmlns:v="urn:schemas-microsoft-com:vml" xmlns:wp14="http://schemas.microsoft.com/office/word/2010/wordprocessingDrawing" xmlns:wp="http://schemas.openxmlformats.org/drawingml/2006/wordprocessingDrawing" xmlns:w10="urn:schemas-microsoft-com:office:word" xmlns:w="http://schemas.openxmlformats.org/wordprocessingml/2006/main" xmlns:w14="http://schemas.microsoft.com/office/word/2010/wordml" xmlns:wpg="http://schemas.microsoft.com/office/word/2010/wordprocessingGroup" xmlns:wpi="http://schemas.microsoft.com/office/word/2010/wordprocessingInk" xmlns:wne="http://schemas.microsoft.com/office/word/2006/wordml" xmlns:wps="http://schemas.microsoft.com/office/word/2010/wordprocessingShape" mc:Ignorable="w14 wp14">
+<w:hdr xmlns:wpc="http://schemas.microsoft.com/office/word/2010/wordprocessingCanvas" xmlns:cx="http://schemas.microsoft.com/office/drawing/2014/chartex" xmlns:cx1="http://schemas.microsoft.com/office/drawing/2015/9/8/chartex" xmlns:cx2="http://schemas.microsoft.com/office/drawing/2015/10/21/chartex" xmlns:cx3="http://schemas.microsoft.com/office/drawing/2016/5/9/chartex" xmlns:cx4="http://schemas.microsoft.com/office/drawing/2016/5/10/chartex" xmlns:cx5="http://schemas.microsoft.com/office/drawing/2016/5/11/chartex" xmlns:cx6="http://schemas.microsoft.com/office/drawing/2016/5/12/chartex" xmlns:cx7="http://schemas.microsoft.com/office/drawing/2016/5/13/chartex" xmlns:cx8="http://schemas.microsoft.com/office/drawing/2016/5/14/chartex" xmlns:mc="http://schemas.openxmlformats.org/markup-compatibility/2006" xmlns:aink="http://schemas.microsoft.com/office/drawing/2016/ink" xmlns:am3d="http://schemas.microsoft.com/office/drawing/2017/model3d" xmlns:o="urn:schemas-microsoft-com:office:office" xmlns:oel="http://schemas.microsoft.com/office/2019/extlst" xmlns:r="http://schemas.openxmlformats.org/officeDocument/2006/relationships" xmlns:m="http://schemas.openxmlformats.org/officeDocument/2006/math" xmlns:v="urn:schemas-microsoft-com:vml" xmlns:wp14="http://schemas.microsoft.com/office/word/2010/wordprocessingDrawing" xmlns:wp="http://schemas.openxmlformats.org/drawingml/2006/wordprocessingDrawing" xmlns:w10="urn:schemas-microsoft-com:office:word" xmlns:w="http://schemas.openxmlformats.org/wordprocessingml/2006/main" xmlns:w14="http://schemas.microsoft.com/office/word/2010/wordml" xmlns:w15="http://schemas.microsoft.com/office/word/2012/wordml" xmlns:w16cex="http://schemas.microsoft.com/office/word/2018/wordml/cex" xmlns:w16cid="http://schemas.microsoft.com/office/word/2016/wordml/cid" xmlns:w16="http://schemas.microsoft.com/office/word/2018/wordml" xmlns:w16sdtdh="http://schemas.microsoft.com/office/word/2020/wordml/sdtdatahash" xmlns:w16se="http://schemas.microsoft.com/office/word/2015/wordml/symex" xmlns:wpg="http://schemas.microsoft.com/office/word/2010/wordprocessingGroup" xmlns:wpi="http://schemas.microsoft.com/office/word/2010/wordprocessingInk" xmlns:wne="http://schemas.microsoft.com/office/word/2006/wordml" xmlns:wps="http://schemas.microsoft.com/office/word/2010/wordprocessingShape" mc:Ignorable="w14 w15 w16se w16cid w16 w16cex w16sdtdh wp14">
   <w:p>
     <w:pPr>
       <w:pStyle w:val="Title"/>
@@ -5141,11 +7594,11 @@
 </file>
 
 <file path=word/numbering.xml><?xml version="1.0" encoding="utf-8"?>
-<w:numbering xmlns:wpc="http://schemas.microsoft.com/office/word/2010/wordprocessingCanvas" xmlns:mc="http://schemas.openxmlformats.org/markup-compatibility/2006" xmlns:o="urn:schemas-microsoft-com:office:office" xmlns:r="http://schemas.openxmlformats.org/officeDocument/2006/relationships" xmlns:m="http://schemas.openxmlformats.org/officeDocument/2006/math" xmlns:v="urn:schemas-microsoft-com:vml" xmlns:wp14="http://schemas.microsoft.com/office/word/2010/wordprocessingDrawing" xmlns:wp="http://schemas.openxmlformats.org/drawingml/2006/wordprocessingDrawing" xmlns:w10="urn:schemas-microsoft-com:office:word" xmlns:w="http://schemas.openxmlformats.org/wordprocessingml/2006/main" xmlns:w14="http://schemas.microsoft.com/office/word/2010/wordml" xmlns:wpg="http://schemas.microsoft.com/office/word/2010/wordprocessingGroup" xmlns:wpi="http://schemas.microsoft.com/office/word/2010/wordprocessingInk" xmlns:wne="http://schemas.microsoft.com/office/word/2006/wordml" xmlns:wps="http://schemas.microsoft.com/office/word/2010/wordprocessingShape" mc:Ignorable="w14 wp14">
-  <w:abstractNum w:abstractNumId="0">
+<w:numbering xmlns:wpc="http://schemas.microsoft.com/office/word/2010/wordprocessingCanvas" xmlns:cx="http://schemas.microsoft.com/office/drawing/2014/chartex" xmlns:cx1="http://schemas.microsoft.com/office/drawing/2015/9/8/chartex" xmlns:cx2="http://schemas.microsoft.com/office/drawing/2015/10/21/chartex" xmlns:cx3="http://schemas.microsoft.com/office/drawing/2016/5/9/chartex" xmlns:cx4="http://schemas.microsoft.com/office/drawing/2016/5/10/chartex" xmlns:cx5="http://schemas.microsoft.com/office/drawing/2016/5/11/chartex" xmlns:cx6="http://schemas.microsoft.com/office/drawing/2016/5/12/chartex" xmlns:cx7="http://schemas.microsoft.com/office/drawing/2016/5/13/chartex" xmlns:cx8="http://schemas.microsoft.com/office/drawing/2016/5/14/chartex" xmlns:mc="http://schemas.openxmlformats.org/markup-compatibility/2006" xmlns:aink="http://schemas.microsoft.com/office/drawing/2016/ink" xmlns:am3d="http://schemas.microsoft.com/office/drawing/2017/model3d" xmlns:o="urn:schemas-microsoft-com:office:office" xmlns:oel="http://schemas.microsoft.com/office/2019/extlst" xmlns:r="http://schemas.openxmlformats.org/officeDocument/2006/relationships" xmlns:m="http://schemas.openxmlformats.org/officeDocument/2006/math" xmlns:v="urn:schemas-microsoft-com:vml" xmlns:wp14="http://schemas.microsoft.com/office/word/2010/wordprocessingDrawing" xmlns:wp="http://schemas.openxmlformats.org/drawingml/2006/wordprocessingDrawing" xmlns:w10="urn:schemas-microsoft-com:office:word" xmlns:w="http://schemas.openxmlformats.org/wordprocessingml/2006/main" xmlns:w14="http://schemas.microsoft.com/office/word/2010/wordml" xmlns:w15="http://schemas.microsoft.com/office/word/2012/wordml" xmlns:w16cex="http://schemas.microsoft.com/office/word/2018/wordml/cex" xmlns:w16cid="http://schemas.microsoft.com/office/word/2016/wordml/cid" xmlns:w16="http://schemas.microsoft.com/office/word/2018/wordml" xmlns:w16sdtdh="http://schemas.microsoft.com/office/word/2020/wordml/sdtdatahash" xmlns:w16se="http://schemas.microsoft.com/office/word/2015/wordml/symex" xmlns:wpg="http://schemas.microsoft.com/office/word/2010/wordprocessingGroup" xmlns:wpi="http://schemas.microsoft.com/office/word/2010/wordprocessingInk" xmlns:wne="http://schemas.microsoft.com/office/word/2006/wordml" xmlns:wps="http://schemas.microsoft.com/office/word/2010/wordprocessingShape" mc:Ignorable="w14 w15 w16se w16cid w16 w16cex w16sdtdh wp14">
+  <w:abstractNum w:abstractNumId="0" w15:restartNumberingAfterBreak="0">
     <w:nsid w:val="05680BE6"/>
     <w:multiLevelType w:val="hybridMultilevel"/>
-    <w:tmpl w:val="14D8F39C"/>
+    <w:tmpl w:val="4C1E8A8C"/>
     <w:lvl w:ilvl="0" w:tplc="0C090001">
       <w:start w:val="1"/>
       <w:numFmt w:val="bullet"/>
@@ -5255,7 +7708,7 @@
       </w:rPr>
     </w:lvl>
   </w:abstractNum>
-  <w:abstractNum w:abstractNumId="1">
+  <w:abstractNum w:abstractNumId="1" w15:restartNumberingAfterBreak="0">
     <w:nsid w:val="0937377C"/>
     <w:multiLevelType w:val="hybridMultilevel"/>
     <w:tmpl w:val="784C6C08"/>
@@ -5368,7 +7821,7 @@
       </w:rPr>
     </w:lvl>
   </w:abstractNum>
-  <w:abstractNum w:abstractNumId="2">
+  <w:abstractNum w:abstractNumId="2" w15:restartNumberingAfterBreak="0">
     <w:nsid w:val="181933D7"/>
     <w:multiLevelType w:val="hybridMultilevel"/>
     <w:tmpl w:val="0D08444E"/>
@@ -5480,7 +7933,7 @@
       </w:rPr>
     </w:lvl>
   </w:abstractNum>
-  <w:abstractNum w:abstractNumId="3">
+  <w:abstractNum w:abstractNumId="3" w15:restartNumberingAfterBreak="0">
     <w:nsid w:val="1E5B3907"/>
     <w:multiLevelType w:val="hybridMultilevel"/>
     <w:tmpl w:val="25661E14"/>
@@ -5593,7 +8046,7 @@
       </w:rPr>
     </w:lvl>
   </w:abstractNum>
-  <w:abstractNum w:abstractNumId="4">
+  <w:abstractNum w:abstractNumId="4" w15:restartNumberingAfterBreak="0">
     <w:nsid w:val="1FE429C0"/>
     <w:multiLevelType w:val="hybridMultilevel"/>
     <w:tmpl w:val="70CA76EA"/>
@@ -5706,7 +8159,7 @@
       </w:rPr>
     </w:lvl>
   </w:abstractNum>
-  <w:abstractNum w:abstractNumId="5">
+  <w:abstractNum w:abstractNumId="5" w15:restartNumberingAfterBreak="0">
     <w:nsid w:val="28644851"/>
     <w:multiLevelType w:val="hybridMultilevel"/>
     <w:tmpl w:val="C4A44BDC"/>
@@ -5796,7 +8249,120 @@
       </w:pPr>
     </w:lvl>
   </w:abstractNum>
-  <w:abstractNum w:abstractNumId="6">
+  <w:abstractNum w:abstractNumId="6" w15:restartNumberingAfterBreak="0">
+    <w:nsid w:val="296134EB"/>
+    <w:multiLevelType w:val="hybridMultilevel"/>
+    <w:tmpl w:val="953829C0"/>
+    <w:lvl w:ilvl="0" w:tplc="0C090001">
+      <w:start w:val="1"/>
+      <w:numFmt w:val="bullet"/>
+      <w:lvlText w:val=""/>
+      <w:lvlJc w:val="left"/>
+      <w:pPr>
+        <w:ind w:left="360" w:hanging="360"/>
+      </w:pPr>
+      <w:rPr>
+        <w:rFonts w:ascii="Symbol" w:hAnsi="Symbol" w:hint="default"/>
+      </w:rPr>
+    </w:lvl>
+    <w:lvl w:ilvl="1" w:tplc="0C090003" w:tentative="1">
+      <w:start w:val="1"/>
+      <w:numFmt w:val="bullet"/>
+      <w:lvlText w:val="o"/>
+      <w:lvlJc w:val="left"/>
+      <w:pPr>
+        <w:ind w:left="1080" w:hanging="360"/>
+      </w:pPr>
+      <w:rPr>
+        <w:rFonts w:ascii="Courier New" w:hAnsi="Courier New" w:cs="Courier New" w:hint="default"/>
+      </w:rPr>
+    </w:lvl>
+    <w:lvl w:ilvl="2" w:tplc="0C090005" w:tentative="1">
+      <w:start w:val="1"/>
+      <w:numFmt w:val="bullet"/>
+      <w:lvlText w:val=""/>
+      <w:lvlJc w:val="left"/>
+      <w:pPr>
+        <w:ind w:left="1800" w:hanging="360"/>
+      </w:pPr>
+      <w:rPr>
+        <w:rFonts w:ascii="Wingdings" w:hAnsi="Wingdings" w:hint="default"/>
+      </w:rPr>
+    </w:lvl>
+    <w:lvl w:ilvl="3" w:tplc="0C090001" w:tentative="1">
+      <w:start w:val="1"/>
+      <w:numFmt w:val="bullet"/>
+      <w:lvlText w:val=""/>
+      <w:lvlJc w:val="left"/>
+      <w:pPr>
+        <w:ind w:left="2520" w:hanging="360"/>
+      </w:pPr>
+      <w:rPr>
+        <w:rFonts w:ascii="Symbol" w:hAnsi="Symbol" w:hint="default"/>
+      </w:rPr>
+    </w:lvl>
+    <w:lvl w:ilvl="4" w:tplc="0C090003" w:tentative="1">
+      <w:start w:val="1"/>
+      <w:numFmt w:val="bullet"/>
+      <w:lvlText w:val="o"/>
+      <w:lvlJc w:val="left"/>
+      <w:pPr>
+        <w:ind w:left="3240" w:hanging="360"/>
+      </w:pPr>
+      <w:rPr>
+        <w:rFonts w:ascii="Courier New" w:hAnsi="Courier New" w:cs="Courier New" w:hint="default"/>
+      </w:rPr>
+    </w:lvl>
+    <w:lvl w:ilvl="5" w:tplc="0C090005" w:tentative="1">
+      <w:start w:val="1"/>
+      <w:numFmt w:val="bullet"/>
+      <w:lvlText w:val=""/>
+      <w:lvlJc w:val="left"/>
+      <w:pPr>
+        <w:ind w:left="3960" w:hanging="360"/>
+      </w:pPr>
+      <w:rPr>
+        <w:rFonts w:ascii="Wingdings" w:hAnsi="Wingdings" w:hint="default"/>
+      </w:rPr>
+    </w:lvl>
+    <w:lvl w:ilvl="6" w:tplc="0C090001" w:tentative="1">
+      <w:start w:val="1"/>
+      <w:numFmt w:val="bullet"/>
+      <w:lvlText w:val=""/>
+      <w:lvlJc w:val="left"/>
+      <w:pPr>
+        <w:ind w:left="4680" w:hanging="360"/>
+      </w:pPr>
+      <w:rPr>
+        <w:rFonts w:ascii="Symbol" w:hAnsi="Symbol" w:hint="default"/>
+      </w:rPr>
+    </w:lvl>
+    <w:lvl w:ilvl="7" w:tplc="0C090003" w:tentative="1">
+      <w:start w:val="1"/>
+      <w:numFmt w:val="bullet"/>
+      <w:lvlText w:val="o"/>
+      <w:lvlJc w:val="left"/>
+      <w:pPr>
+        <w:ind w:left="5400" w:hanging="360"/>
+      </w:pPr>
+      <w:rPr>
+        <w:rFonts w:ascii="Courier New" w:hAnsi="Courier New" w:cs="Courier New" w:hint="default"/>
+      </w:rPr>
+    </w:lvl>
+    <w:lvl w:ilvl="8" w:tplc="0C090005" w:tentative="1">
+      <w:start w:val="1"/>
+      <w:numFmt w:val="bullet"/>
+      <w:lvlText w:val=""/>
+      <w:lvlJc w:val="left"/>
+      <w:pPr>
+        <w:ind w:left="6120" w:hanging="360"/>
+      </w:pPr>
+      <w:rPr>
+        <w:rFonts w:ascii="Wingdings" w:hAnsi="Wingdings" w:hint="default"/>
+      </w:rPr>
+    </w:lvl>
+  </w:abstractNum>
+  <w:abstractNum w:abstractNumId="7" w15:restartNumberingAfterBreak="0">
     <w:nsid w:val="2C2E157F"/>
     <w:multiLevelType w:val="hybridMultilevel"/>
     <w:tmpl w:val="7C44D160"/>
@@ -5909,7 +8475,7 @@
       </w:rPr>
     </w:lvl>
   </w:abstractNum>
-  <w:abstractNum w:abstractNumId="7">
+  <w:abstractNum w:abstractNumId="8" w15:restartNumberingAfterBreak="0">
     <w:nsid w:val="366C038F"/>
     <w:multiLevelType w:val="hybridMultilevel"/>
     <w:tmpl w:val="BE8A5ABA"/>
@@ -6022,7 +8588,7 @@
       </w:rPr>
     </w:lvl>
   </w:abstractNum>
-  <w:abstractNum w:abstractNumId="8">
+  <w:abstractNum w:abstractNumId="9" w15:restartNumberingAfterBreak="0">
     <w:nsid w:val="38F42222"/>
     <w:multiLevelType w:val="hybridMultilevel"/>
     <w:tmpl w:val="44D29146"/>
@@ -6134,7 +8700,7 @@
       </w:rPr>
     </w:lvl>
   </w:abstractNum>
-  <w:abstractNum w:abstractNumId="9">
+  <w:abstractNum w:abstractNumId="10" w15:restartNumberingAfterBreak="0">
     <w:nsid w:val="39424980"/>
     <w:multiLevelType w:val="hybridMultilevel"/>
     <w:tmpl w:val="EF3457EA"/>
@@ -6247,7 +8813,120 @@
       </w:rPr>
     </w:lvl>
   </w:abstractNum>
-  <w:abstractNum w:abstractNumId="10">
+  <w:abstractNum w:abstractNumId="11" w15:restartNumberingAfterBreak="0">
+    <w:nsid w:val="3C053D36"/>
+    <w:multiLevelType w:val="hybridMultilevel"/>
+    <w:tmpl w:val="DC08E278"/>
+    <w:lvl w:ilvl="0" w:tplc="0C090001">
+      <w:start w:val="1"/>
+      <w:numFmt w:val="bullet"/>
+      <w:lvlText w:val=""/>
+      <w:lvlJc w:val="left"/>
+      <w:pPr>
+        <w:ind w:left="720" w:hanging="360"/>
+      </w:pPr>
+      <w:rPr>
+        <w:rFonts w:ascii="Symbol" w:hAnsi="Symbol" w:hint="default"/>
+      </w:rPr>
+    </w:lvl>
+    <w:lvl w:ilvl="1" w:tplc="0C090003" w:tentative="1">
+      <w:start w:val="1"/>
+      <w:numFmt w:val="bullet"/>
+      <w:lvlText w:val="o"/>
+      <w:lvlJc w:val="left"/>
+      <w:pPr>
+        <w:ind w:left="1440" w:hanging="360"/>
+      </w:pPr>
+      <w:rPr>
+        <w:rFonts w:ascii="Courier New" w:hAnsi="Courier New" w:cs="Courier New" w:hint="default"/>
+      </w:rPr>
+    </w:lvl>
+    <w:lvl w:ilvl="2" w:tplc="0C090005" w:tentative="1">
+      <w:start w:val="1"/>
+      <w:numFmt w:val="bullet"/>
+      <w:lvlText w:val=""/>
+      <w:lvlJc w:val="left"/>
+      <w:pPr>
+        <w:ind w:left="2160" w:hanging="360"/>
+      </w:pPr>
+      <w:rPr>
+        <w:rFonts w:ascii="Wingdings" w:hAnsi="Wingdings" w:hint="default"/>
+      </w:rPr>
+    </w:lvl>
+    <w:lvl w:ilvl="3" w:tplc="0C090001" w:tentative="1">
+      <w:start w:val="1"/>
+      <w:numFmt w:val="bullet"/>
+      <w:lvlText w:val=""/>
+      <w:lvlJc w:val="left"/>
+      <w:pPr>
+        <w:ind w:left="2880" w:hanging="360"/>
+      </w:pPr>
+      <w:rPr>
+        <w:rFonts w:ascii="Symbol" w:hAnsi="Symbol" w:hint="default"/>
+      </w:rPr>
+    </w:lvl>
+    <w:lvl w:ilvl="4" w:tplc="0C090003" w:tentative="1">
+      <w:start w:val="1"/>
+      <w:numFmt w:val="bullet"/>
+      <w:lvlText w:val="o"/>
+      <w:lvlJc w:val="left"/>
+      <w:pPr>
+        <w:ind w:left="3600" w:hanging="360"/>
+      </w:pPr>
+      <w:rPr>
+        <w:rFonts w:ascii="Courier New" w:hAnsi="Courier New" w:cs="Courier New" w:hint="default"/>
+      </w:rPr>
+    </w:lvl>
+    <w:lvl w:ilvl="5" w:tplc="0C090005" w:tentative="1">
+      <w:start w:val="1"/>
+      <w:numFmt w:val="bullet"/>
+      <w:lvlText w:val=""/>
+      <w:lvlJc w:val="left"/>
+      <w:pPr>
+        <w:ind w:left="4320" w:hanging="360"/>
+      </w:pPr>
+      <w:rPr>
+        <w:rFonts w:ascii="Wingdings" w:hAnsi="Wingdings" w:hint="default"/>
+      </w:rPr>
+    </w:lvl>
+    <w:lvl w:ilvl="6" w:tplc="0C090001" w:tentative="1">
+      <w:start w:val="1"/>
+      <w:numFmt w:val="bullet"/>
+      <w:lvlText w:val=""/>
+      <w:lvlJc w:val="left"/>
+      <w:pPr>
+        <w:ind w:left="5040" w:hanging="360"/>
+      </w:pPr>
+      <w:rPr>
+        <w:rFonts w:ascii="Symbol" w:hAnsi="Symbol" w:hint="default"/>
+      </w:rPr>
+    </w:lvl>
+    <w:lvl w:ilvl="7" w:tplc="0C090003" w:tentative="1">
+      <w:start w:val="1"/>
+      <w:numFmt w:val="bullet"/>
+      <w:lvlText w:val="o"/>
+      <w:lvlJc w:val="left"/>
+      <w:pPr>
+        <w:ind w:left="5760" w:hanging="360"/>
+      </w:pPr>
+      <w:rPr>
+        <w:rFonts w:ascii="Courier New" w:hAnsi="Courier New" w:cs="Courier New" w:hint="default"/>
+      </w:rPr>
+    </w:lvl>
+    <w:lvl w:ilvl="8" w:tplc="0C090005" w:tentative="1">
+      <w:start w:val="1"/>
+      <w:numFmt w:val="bullet"/>
+      <w:lvlText w:val=""/>
+      <w:lvlJc w:val="left"/>
+      <w:pPr>
+        <w:ind w:left="6480" w:hanging="360"/>
+      </w:pPr>
+      <w:rPr>
+        <w:rFonts w:ascii="Wingdings" w:hAnsi="Wingdings" w:hint="default"/>
+      </w:rPr>
+    </w:lvl>
+  </w:abstractNum>
+  <w:abstractNum w:abstractNumId="12" w15:restartNumberingAfterBreak="0">
     <w:nsid w:val="43892696"/>
     <w:multiLevelType w:val="hybridMultilevel"/>
     <w:tmpl w:val="F68AC98E"/>
@@ -6360,7 +9039,7 @@
       </w:rPr>
     </w:lvl>
   </w:abstractNum>
-  <w:abstractNum w:abstractNumId="11">
+  <w:abstractNum w:abstractNumId="13" w15:restartNumberingAfterBreak="0">
     <w:nsid w:val="53D02318"/>
     <w:multiLevelType w:val="hybridMultilevel"/>
     <w:tmpl w:val="0BE46C74"/>
@@ -6473,7 +9152,7 @@
       </w:rPr>
     </w:lvl>
   </w:abstractNum>
-  <w:abstractNum w:abstractNumId="12">
+  <w:abstractNum w:abstractNumId="14" w15:restartNumberingAfterBreak="0">
     <w:nsid w:val="590A2B77"/>
     <w:multiLevelType w:val="hybridMultilevel"/>
     <w:tmpl w:val="482C0CAE"/>
@@ -6586,7 +9265,7 @@
       </w:rPr>
     </w:lvl>
   </w:abstractNum>
-  <w:abstractNum w:abstractNumId="13">
+  <w:abstractNum w:abstractNumId="15" w15:restartNumberingAfterBreak="0">
     <w:nsid w:val="67FE36A9"/>
     <w:multiLevelType w:val="hybridMultilevel"/>
     <w:tmpl w:val="74C06A52"/>
@@ -6676,7 +9355,7 @@
       </w:pPr>
     </w:lvl>
   </w:abstractNum>
-  <w:abstractNum w:abstractNumId="14">
+  <w:abstractNum w:abstractNumId="16" w15:restartNumberingAfterBreak="0">
     <w:nsid w:val="6E557EB5"/>
     <w:multiLevelType w:val="hybridMultilevel"/>
     <w:tmpl w:val="97ECAABE"/>
@@ -6789,7 +9468,7 @@
       </w:rPr>
     </w:lvl>
   </w:abstractNum>
-  <w:abstractNum w:abstractNumId="15">
+  <w:abstractNum w:abstractNumId="17" w15:restartNumberingAfterBreak="0">
     <w:nsid w:val="710A59E9"/>
     <w:multiLevelType w:val="hybridMultilevel"/>
     <w:tmpl w:val="7ABE5A64"/>
@@ -6904,7 +9583,7 @@
       </w:rPr>
     </w:lvl>
   </w:abstractNum>
-  <w:abstractNum w:abstractNumId="16">
+  <w:abstractNum w:abstractNumId="18" w15:restartNumberingAfterBreak="0">
     <w:nsid w:val="71452F12"/>
     <w:multiLevelType w:val="hybridMultilevel"/>
     <w:tmpl w:val="21726598"/>
@@ -7017,7 +9696,7 @@
       </w:rPr>
     </w:lvl>
   </w:abstractNum>
-  <w:abstractNum w:abstractNumId="17">
+  <w:abstractNum w:abstractNumId="19" w15:restartNumberingAfterBreak="0">
     <w:nsid w:val="72FE41C4"/>
     <w:multiLevelType w:val="hybridMultilevel"/>
     <w:tmpl w:val="4D4A6BB0"/>
@@ -7106,7 +9785,7 @@
       </w:pPr>
     </w:lvl>
   </w:abstractNum>
-  <w:abstractNum w:abstractNumId="18">
+  <w:abstractNum w:abstractNumId="20" w15:restartNumberingAfterBreak="0">
     <w:nsid w:val="7B8562AE"/>
     <w:multiLevelType w:val="hybridMultilevel"/>
     <w:tmpl w:val="CEC8599A"/>
@@ -7221,7 +9900,7 @@
       </w:rPr>
     </w:lvl>
   </w:abstractNum>
-  <w:abstractNum w:abstractNumId="19">
+  <w:abstractNum w:abstractNumId="21" w15:restartNumberingAfterBreak="0">
     <w:nsid w:val="7BCC1D92"/>
     <w:multiLevelType w:val="hybridMultilevel"/>
     <w:tmpl w:val="68223998"/>
@@ -7334,7 +10013,7 @@
       </w:rPr>
     </w:lvl>
   </w:abstractNum>
-  <w:abstractNum w:abstractNumId="20">
+  <w:abstractNum w:abstractNumId="22" w15:restartNumberingAfterBreak="0">
     <w:nsid w:val="7D920E27"/>
     <w:multiLevelType w:val="hybridMultilevel"/>
     <w:tmpl w:val="70CA76EA"/>
@@ -7447,74 +10126,80 @@
       </w:rPr>
     </w:lvl>
   </w:abstractNum>
-  <w:num w:numId="1">
+  <w:num w:numId="1" w16cid:durableId="1452743171">
+    <w:abstractNumId w:val="14"/>
+  </w:num>
+  <w:num w:numId="2" w16cid:durableId="1777479765">
     <w:abstractNumId w:val="12"/>
   </w:num>
-  <w:num w:numId="2">
+  <w:num w:numId="3" w16cid:durableId="1036546670">
+    <w:abstractNumId w:val="0"/>
+  </w:num>
+  <w:num w:numId="4" w16cid:durableId="1366521684">
     <w:abstractNumId w:val="10"/>
   </w:num>
-  <w:num w:numId="3">
-    <w:abstractNumId w:val="0"/>
+  <w:num w:numId="5" w16cid:durableId="258218468">
+    <w:abstractNumId w:val="13"/>
   </w:num>
-  <w:num w:numId="4">
+  <w:num w:numId="6" w16cid:durableId="188379489">
+    <w:abstractNumId w:val="4"/>
+  </w:num>
+  <w:num w:numId="7" w16cid:durableId="1211963853">
+    <w:abstractNumId w:val="2"/>
+  </w:num>
+  <w:num w:numId="8" w16cid:durableId="938637894">
+    <w:abstractNumId w:val="21"/>
+  </w:num>
+  <w:num w:numId="9" w16cid:durableId="1300766812">
     <w:abstractNumId w:val="9"/>
   </w:num>
-  <w:num w:numId="5">
-    <w:abstractNumId w:val="11"/>
+  <w:num w:numId="10" w16cid:durableId="1502771984">
+    <w:abstractNumId w:val="8"/>
   </w:num>
-  <w:num w:numId="6">
-    <w:abstractNumId w:val="4"/>
+  <w:num w:numId="11" w16cid:durableId="487138809">
+    <w:abstractNumId w:val="7"/>
   </w:num>
-  <w:num w:numId="7">
-    <w:abstractNumId w:val="2"/>
+  <w:num w:numId="12" w16cid:durableId="2082940872">
+    <w:abstractNumId w:val="16"/>
   </w:num>
-  <w:num w:numId="8">
+  <w:num w:numId="13" w16cid:durableId="1863936643">
+    <w:abstractNumId w:val="22"/>
+  </w:num>
+  <w:num w:numId="14" w16cid:durableId="1216699585">
     <w:abstractNumId w:val="19"/>
   </w:num>
-  <w:num w:numId="9">
-    <w:abstractNumId w:val="8"/>
+  <w:num w:numId="15" w16cid:durableId="621688017">
+    <w:abstractNumId w:val="18"/>
   </w:num>
-  <w:num w:numId="10">
-    <w:abstractNumId w:val="7"/>
+  <w:num w:numId="16" w16cid:durableId="2068453514">
+    <w:abstractNumId w:val="1"/>
   </w:num>
-  <w:num w:numId="11">
+  <w:num w:numId="17" w16cid:durableId="1461338470">
+    <w:abstractNumId w:val="3"/>
+  </w:num>
+  <w:num w:numId="18" w16cid:durableId="211886316">
+    <w:abstractNumId w:val="15"/>
+  </w:num>
+  <w:num w:numId="19" w16cid:durableId="2099868863">
+    <w:abstractNumId w:val="5"/>
+  </w:num>
+  <w:num w:numId="20" w16cid:durableId="804617371">
+    <w:abstractNumId w:val="17"/>
+  </w:num>
+  <w:num w:numId="21" w16cid:durableId="1311406141">
+    <w:abstractNumId w:val="20"/>
+  </w:num>
+  <w:num w:numId="22" w16cid:durableId="257177631">
     <w:abstractNumId w:val="6"/>
   </w:num>
-  <w:num w:numId="12">
-    <w:abstractNumId w:val="14"/>
-  </w:num>
-  <w:num w:numId="13">
-    <w:abstractNumId w:val="20"/>
-  </w:num>
-  <w:num w:numId="14">
-    <w:abstractNumId w:val="17"/>
-  </w:num>
-  <w:num w:numId="15">
-    <w:abstractNumId w:val="16"/>
-  </w:num>
-  <w:num w:numId="16">
-    <w:abstractNumId w:val="1"/>
-  </w:num>
-  <w:num w:numId="17">
-    <w:abstractNumId w:val="3"/>
-  </w:num>
-  <w:num w:numId="18">
-    <w:abstractNumId w:val="13"/>
-  </w:num>
-  <w:num w:numId="19">
-    <w:abstractNumId w:val="5"/>
-  </w:num>
-  <w:num w:numId="20">
-    <w:abstractNumId w:val="15"/>
-  </w:num>
-  <w:num w:numId="21">
-    <w:abstractNumId w:val="18"/>
+  <w:num w:numId="23" w16cid:durableId="1094401693">
+    <w:abstractNumId w:val="11"/>
   </w:num>
 </w:numbering>
 </file>
 
 <file path=word/styles.xml><?xml version="1.0" encoding="utf-8"?>
-<w:styles xmlns:mc="http://schemas.openxmlformats.org/markup-compatibility/2006" xmlns:r="http://schemas.openxmlformats.org/officeDocument/2006/relationships" xmlns:w="http://schemas.openxmlformats.org/wordprocessingml/2006/main" xmlns:w14="http://schemas.microsoft.com/office/word/2010/wordml" mc:Ignorable="w14">
+<w:styles xmlns:mc="http://schemas.openxmlformats.org/markup-compatibility/2006" xmlns:r="http://schemas.openxmlformats.org/officeDocument/2006/relationships" xmlns:w="http://schemas.openxmlformats.org/wordprocessingml/2006/main" xmlns:w14="http://schemas.microsoft.com/office/word/2010/wordml" xmlns:w15="http://schemas.microsoft.com/office/word/2012/wordml" xmlns:w16cex="http://schemas.microsoft.com/office/word/2018/wordml/cex" xmlns:w16cid="http://schemas.microsoft.com/office/word/2016/wordml/cid" xmlns:w16="http://schemas.microsoft.com/office/word/2018/wordml" xmlns:w16sdtdh="http://schemas.microsoft.com/office/word/2020/wordml/sdtdatahash" xmlns:w16se="http://schemas.microsoft.com/office/word/2015/wordml/symex" mc:Ignorable="w14 w15 w16se w16cid w16 w16cex w16sdtdh">
   <w:docDefaults>
     <w:rPrDefault>
       <w:rPr>
@@ -7530,144 +10215,383 @@
       </w:pPr>
     </w:pPrDefault>
   </w:docDefaults>
-  <w:latentStyles w:defLockedState="0" w:defUIPriority="99" w:defSemiHidden="1" w:defUnhideWhenUsed="1" w:defQFormat="0" w:count="267">
-    <w:lsdException w:name="Normal" w:semiHidden="0" w:uiPriority="0" w:unhideWhenUsed="0" w:qFormat="1"/>
-    <w:lsdException w:name="heading 1" w:semiHidden="0" w:uiPriority="9" w:unhideWhenUsed="0" w:qFormat="1"/>
-    <w:lsdException w:name="heading 2" w:uiPriority="9" w:qFormat="1"/>
-    <w:lsdException w:name="heading 3" w:uiPriority="9" w:qFormat="1"/>
-    <w:lsdException w:name="heading 4" w:uiPriority="9" w:qFormat="1"/>
-    <w:lsdException w:name="heading 5" w:uiPriority="9" w:qFormat="1"/>
-    <w:lsdException w:name="heading 6" w:uiPriority="9" w:qFormat="1"/>
-    <w:lsdException w:name="heading 7" w:uiPriority="9" w:qFormat="1"/>
-    <w:lsdException w:name="heading 8" w:uiPriority="9" w:qFormat="1"/>
-    <w:lsdException w:name="heading 9" w:uiPriority="9" w:qFormat="1"/>
-    <w:lsdException w:name="toc 1" w:uiPriority="39"/>
-    <w:lsdException w:name="toc 2" w:uiPriority="39"/>
-    <w:lsdException w:name="toc 3" w:uiPriority="39"/>
-    <w:lsdException w:name="toc 4" w:uiPriority="39"/>
-    <w:lsdException w:name="toc 5" w:uiPriority="39"/>
-    <w:lsdException w:name="toc 6" w:uiPriority="39"/>
-    <w:lsdException w:name="toc 7" w:uiPriority="39"/>
-    <w:lsdException w:name="toc 8" w:uiPriority="39"/>
-    <w:lsdException w:name="toc 9" w:uiPriority="39"/>
-    <w:lsdException w:name="caption" w:uiPriority="35" w:qFormat="1"/>
-    <w:lsdException w:name="Title" w:semiHidden="0" w:uiPriority="10" w:unhideWhenUsed="0" w:qFormat="1"/>
-    <w:lsdException w:name="Default Paragraph Font" w:uiPriority="1"/>
-    <w:lsdException w:name="Subtitle" w:semiHidden="0" w:uiPriority="11" w:unhideWhenUsed="0" w:qFormat="1"/>
-    <w:lsdException w:name="Strong" w:semiHidden="0" w:uiPriority="22" w:unhideWhenUsed="0" w:qFormat="1"/>
-    <w:lsdException w:name="Emphasis" w:semiHidden="0" w:uiPriority="20" w:unhideWhenUsed="0" w:qFormat="1"/>
-    <w:lsdException w:name="Table Grid" w:semiHidden="0" w:uiPriority="39" w:unhideWhenUsed="0"/>
-    <w:lsdException w:name="Placeholder Text" w:unhideWhenUsed="0"/>
-    <w:lsdException w:name="No Spacing" w:semiHidden="0" w:uiPriority="1" w:unhideWhenUsed="0" w:qFormat="1"/>
-    <w:lsdException w:name="Light Shading" w:semiHidden="0" w:uiPriority="60" w:unhideWhenUsed="0"/>
-    <w:lsdException w:name="Light List" w:semiHidden="0" w:uiPriority="61" w:unhideWhenUsed="0"/>
-    <w:lsdException w:name="Light Grid" w:semiHidden="0" w:uiPriority="62" w:unhideWhenUsed="0"/>
-    <w:lsdException w:name="Medium Shading 1" w:semiHidden="0" w:uiPriority="63" w:unhideWhenUsed="0"/>
-    <w:lsdException w:name="Medium Shading 2" w:semiHidden="0" w:uiPriority="64" w:unhideWhenUsed="0"/>
-    <w:lsdException w:name="Medium List 1" w:semiHidden="0" w:uiPriority="65" w:unhideWhenUsed="0"/>
-    <w:lsdException w:name="Medium List 2" w:semiHidden="0" w:uiPriority="66" w:unhideWhenUsed="0"/>
-    <w:lsdException w:name="Medium Grid 1" w:semiHidden="0" w:uiPriority="67" w:unhideWhenUsed="0"/>
-    <w:lsdException w:name="Medium Grid 2" w:semiHidden="0" w:uiPriority="68" w:unhideWhenUsed="0"/>
-    <w:lsdException w:name="Medium Grid 3" w:semiHidden="0" w:uiPriority="69" w:unhideWhenUsed="0"/>
-    <w:lsdException w:name="Dark List" w:semiHidden="0" w:uiPriority="70" w:unhideWhenUsed="0"/>
-    <w:lsdException w:name="Colorful Shading" w:semiHidden="0" w:uiPriority="71" w:unhideWhenUsed="0"/>
-    <w:lsdException w:name="Colorful List" w:semiHidden="0" w:uiPriority="72" w:unhideWhenUsed="0"/>
-    <w:lsdException w:name="Colorful Grid" w:semiHidden="0" w:uiPriority="73" w:unhideWhenUsed="0"/>
-    <w:lsdException w:name="Light Shading Accent 1" w:semiHidden="0" w:uiPriority="60" w:unhideWhenUsed="0"/>
-    <w:lsdException w:name="Light List Accent 1" w:semiHidden="0" w:uiPriority="61" w:unhideWhenUsed="0"/>
-    <w:lsdException w:name="Light Grid Accent 1" w:semiHidden="0" w:uiPriority="62" w:unhideWhenUsed="0"/>
-    <w:lsdException w:name="Medium Shading 1 Accent 1" w:semiHidden="0" w:uiPriority="63" w:unhideWhenUsed="0"/>
-    <w:lsdException w:name="Medium Shading 2 Accent 1" w:semiHidden="0" w:uiPriority="64" w:unhideWhenUsed="0"/>
-    <w:lsdException w:name="Medium List 1 Accent 1" w:semiHidden="0" w:uiPriority="65" w:unhideWhenUsed="0"/>
-    <w:lsdException w:name="Revision" w:unhideWhenUsed="0"/>
-    <w:lsdException w:name="List Paragraph" w:semiHidden="0" w:uiPriority="34" w:unhideWhenUsed="0" w:qFormat="1"/>
-    <w:lsdException w:name="Quote" w:semiHidden="0" w:uiPriority="29" w:unhideWhenUsed="0" w:qFormat="1"/>
-    <w:lsdException w:name="Intense Quote" w:semiHidden="0" w:uiPriority="30" w:unhideWhenUsed="0" w:qFormat="1"/>
-    <w:lsdException w:name="Medium List 2 Accent 1" w:semiHidden="0" w:uiPriority="66" w:unhideWhenUsed="0"/>
-    <w:lsdException w:name="Medium Grid 1 Accent 1" w:semiHidden="0" w:uiPriority="67" w:unhideWhenUsed="0"/>
-    <w:lsdException w:name="Medium Grid 2 Accent 1" w:semiHidden="0" w:uiPriority="68" w:unhideWhenUsed="0"/>
-    <w:lsdException w:name="Medium Grid 3 Accent 1" w:semiHidden="0" w:uiPriority="69" w:unhideWhenUsed="0"/>
-    <w:lsdException w:name="Dark List Accent 1" w:semiHidden="0" w:uiPriority="70" w:unhideWhenUsed="0"/>
-    <w:lsdException w:name="Colorful Shading Accent 1" w:semiHidden="0" w:uiPriority="71" w:unhideWhenUsed="0"/>
-    <w:lsdException w:name="Colorful List Accent 1" w:semiHidden="0" w:uiPriority="72" w:unhideWhenUsed="0"/>
-    <w:lsdException w:name="Colorful Grid Accent 1" w:semiHidden="0" w:uiPriority="73" w:unhideWhenUsed="0"/>
-    <w:lsdException w:name="Light Shading Accent 2" w:semiHidden="0" w:uiPriority="60" w:unhideWhenUsed="0"/>
-    <w:lsdException w:name="Light List Accent 2" w:semiHidden="0" w:uiPriority="61" w:unhideWhenUsed="0"/>
-    <w:lsdException w:name="Light Grid Accent 2" w:semiHidden="0" w:uiPriority="62" w:unhideWhenUsed="0"/>
-    <w:lsdException w:name="Medium Shading 1 Accent 2" w:semiHidden="0" w:uiPriority="63" w:unhideWhenUsed="0"/>
-    <w:lsdException w:name="Medium Shading 2 Accent 2" w:semiHidden="0" w:uiPriority="64" w:unhideWhenUsed="0"/>
-    <w:lsdException w:name="Medium List 1 Accent 2" w:semiHidden="0" w:uiPriority="65" w:unhideWhenUsed="0"/>
-    <w:lsdException w:name="Medium List 2 Accent 2" w:semiHidden="0" w:uiPriority="66" w:unhideWhenUsed="0"/>
-    <w:lsdException w:name="Medium Grid 1 Accent 2" w:semiHidden="0" w:uiPriority="67" w:unhideWhenUsed="0"/>
-    <w:lsdException w:name="Medium Grid 2 Accent 2" w:semiHidden="0" w:uiPriority="68" w:unhideWhenUsed="0"/>
-    <w:lsdException w:name="Medium Grid 3 Accent 2" w:semiHidden="0" w:uiPriority="69" w:unhideWhenUsed="0"/>
-    <w:lsdException w:name="Dark List Accent 2" w:semiHidden="0" w:uiPriority="70" w:unhideWhenUsed="0"/>
-    <w:lsdException w:name="Colorful Shading Accent 2" w:semiHidden="0" w:uiPriority="71" w:unhideWhenUsed="0"/>
-    <w:lsdException w:name="Colorful List Accent 2" w:semiHidden="0" w:uiPriority="72" w:unhideWhenUsed="0"/>
-    <w:lsdException w:name="Colorful Grid Accent 2" w:semiHidden="0" w:uiPriority="73" w:unhideWhenUsed="0"/>
-    <w:lsdException w:name="Light Shading Accent 3" w:semiHidden="0" w:uiPriority="60" w:unhideWhenUsed="0"/>
-    <w:lsdException w:name="Light List Accent 3" w:semiHidden="0" w:uiPriority="61" w:unhideWhenUsed="0"/>
-    <w:lsdException w:name="Light Grid Accent 3" w:semiHidden="0" w:uiPriority="62" w:unhideWhenUsed="0"/>
-    <w:lsdException w:name="Medium Shading 1 Accent 3" w:semiHidden="0" w:uiPriority="63" w:unhideWhenUsed="0"/>
-    <w:lsdException w:name="Medium Shading 2 Accent 3" w:semiHidden="0" w:uiPriority="64" w:unhideWhenUsed="0"/>
-    <w:lsdException w:name="Medium List 1 Accent 3" w:semiHidden="0" w:uiPriority="65" w:unhideWhenUsed="0"/>
-    <w:lsdException w:name="Medium List 2 Accent 3" w:semiHidden="0" w:uiPriority="66" w:unhideWhenUsed="0"/>
-    <w:lsdException w:name="Medium Grid 1 Accent 3" w:semiHidden="0" w:uiPriority="67" w:unhideWhenUsed="0"/>
-    <w:lsdException w:name="Medium Grid 2 Accent 3" w:semiHidden="0" w:uiPriority="68" w:unhideWhenUsed="0"/>
-    <w:lsdException w:name="Medium Grid 3 Accent 3" w:semiHidden="0" w:uiPriority="69" w:unhideWhenUsed="0"/>
-    <w:lsdException w:name="Dark List Accent 3" w:semiHidden="0" w:uiPriority="70" w:unhideWhenUsed="0"/>
-    <w:lsdException w:name="Colorful Shading Accent 3" w:semiHidden="0" w:uiPriority="71" w:unhideWhenUsed="0"/>
-    <w:lsdException w:name="Colorful List Accent 3" w:semiHidden="0" w:uiPriority="72" w:unhideWhenUsed="0"/>
-    <w:lsdException w:name="Colorful Grid Accent 3" w:semiHidden="0" w:uiPriority="73" w:unhideWhenUsed="0"/>
-    <w:lsdException w:name="Light Shading Accent 4" w:semiHidden="0" w:uiPriority="60" w:unhideWhenUsed="0"/>
-    <w:lsdException w:name="Light List Accent 4" w:semiHidden="0" w:uiPriority="61" w:unhideWhenUsed="0"/>
-    <w:lsdException w:name="Light Grid Accent 4" w:semiHidden="0" w:uiPriority="62" w:unhideWhenUsed="0"/>
-    <w:lsdException w:name="Medium Shading 1 Accent 4" w:semiHidden="0" w:uiPriority="63" w:unhideWhenUsed="0"/>
-    <w:lsdException w:name="Medium Shading 2 Accent 4" w:semiHidden="0" w:uiPriority="64" w:unhideWhenUsed="0"/>
-    <w:lsdException w:name="Medium List 1 Accent 4" w:semiHidden="0" w:uiPriority="65" w:unhideWhenUsed="0"/>
-    <w:lsdException w:name="Medium List 2 Accent 4" w:semiHidden="0" w:uiPriority="66" w:unhideWhenUsed="0"/>
-    <w:lsdException w:name="Medium Grid 1 Accent 4" w:semiHidden="0" w:uiPriority="67" w:unhideWhenUsed="0"/>
-    <w:lsdException w:name="Medium Grid 2 Accent 4" w:semiHidden="0" w:uiPriority="68" w:unhideWhenUsed="0"/>
-    <w:lsdException w:name="Medium Grid 3 Accent 4" w:semiHidden="0" w:uiPriority="69" w:unhideWhenUsed="0"/>
-    <w:lsdException w:name="Dark List Accent 4" w:semiHidden="0" w:uiPriority="70" w:unhideWhenUsed="0"/>
-    <w:lsdException w:name="Colorful Shading Accent 4" w:semiHidden="0" w:uiPriority="71" w:unhideWhenUsed="0"/>
-    <w:lsdException w:name="Colorful List Accent 4" w:semiHidden="0" w:uiPriority="72" w:unhideWhenUsed="0"/>
-    <w:lsdException w:name="Colorful Grid Accent 4" w:semiHidden="0" w:uiPriority="73" w:unhideWhenUsed="0"/>
-    <w:lsdException w:name="Light Shading Accent 5" w:semiHidden="0" w:uiPriority="60" w:unhideWhenUsed="0"/>
-    <w:lsdException w:name="Light List Accent 5" w:semiHidden="0" w:uiPriority="61" w:unhideWhenUsed="0"/>
-    <w:lsdException w:name="Light Grid Accent 5" w:semiHidden="0" w:uiPriority="62" w:unhideWhenUsed="0"/>
-    <w:lsdException w:name="Medium Shading 1 Accent 5" w:semiHidden="0" w:uiPriority="63" w:unhideWhenUsed="0"/>
-    <w:lsdException w:name="Medium Shading 2 Accent 5" w:semiHidden="0" w:uiPriority="64" w:unhideWhenUsed="0"/>
-    <w:lsdException w:name="Medium List 1 Accent 5" w:semiHidden="0" w:uiPriority="65" w:unhideWhenUsed="0"/>
-    <w:lsdException w:name="Medium List 2 Accent 5" w:semiHidden="0" w:uiPriority="66" w:unhideWhenUsed="0"/>
-    <w:lsdException w:name="Medium Grid 1 Accent 5" w:semiHidden="0" w:uiPriority="67" w:unhideWhenUsed="0"/>
-    <w:lsdException w:name="Medium Grid 2 Accent 5" w:semiHidden="0" w:uiPriority="68" w:unhideWhenUsed="0"/>
-    <w:lsdException w:name="Medium Grid 3 Accent 5" w:semiHidden="0" w:uiPriority="69" w:unhideWhenUsed="0"/>
-    <w:lsdException w:name="Dark List Accent 5" w:semiHidden="0" w:uiPriority="70" w:unhideWhenUsed="0"/>
-    <w:lsdException w:name="Colorful Shading Accent 5" w:semiHidden="0" w:uiPriority="71" w:unhideWhenUsed="0"/>
-    <w:lsdException w:name="Colorful List Accent 5" w:semiHidden="0" w:uiPriority="72" w:unhideWhenUsed="0"/>
-    <w:lsdException w:name="Colorful Grid Accent 5" w:semiHidden="0" w:uiPriority="73" w:unhideWhenUsed="0"/>
-    <w:lsdException w:name="Light Shading Accent 6" w:semiHidden="0" w:uiPriority="60" w:unhideWhenUsed="0"/>
-    <w:lsdException w:name="Light List Accent 6" w:semiHidden="0" w:uiPriority="61" w:unhideWhenUsed="0"/>
-    <w:lsdException w:name="Light Grid Accent 6" w:semiHidden="0" w:uiPriority="62" w:unhideWhenUsed="0"/>
-    <w:lsdException w:name="Medium Shading 1 Accent 6" w:semiHidden="0" w:uiPriority="63" w:unhideWhenUsed="0"/>
-    <w:lsdException w:name="Medium Shading 2 Accent 6" w:semiHidden="0" w:uiPriority="64" w:unhideWhenUsed="0"/>
-    <w:lsdException w:name="Medium List 1 Accent 6" w:semiHidden="0" w:uiPriority="65" w:unhideWhenUsed="0"/>
-    <w:lsdException w:name="Medium List 2 Accent 6" w:semiHidden="0" w:uiPriority="66" w:unhideWhenUsed="0"/>
-    <w:lsdException w:name="Medium Grid 1 Accent 6" w:semiHidden="0" w:uiPriority="67" w:unhideWhenUsed="0"/>
-    <w:lsdException w:name="Medium Grid 2 Accent 6" w:semiHidden="0" w:uiPriority="68" w:unhideWhenUsed="0"/>
-    <w:lsdException w:name="Medium Grid 3 Accent 6" w:semiHidden="0" w:uiPriority="69" w:unhideWhenUsed="0"/>
-    <w:lsdException w:name="Dark List Accent 6" w:semiHidden="0" w:uiPriority="70" w:unhideWhenUsed="0"/>
-    <w:lsdException w:name="Colorful Shading Accent 6" w:semiHidden="0" w:uiPriority="71" w:unhideWhenUsed="0"/>
-    <w:lsdException w:name="Colorful List Accent 6" w:semiHidden="0" w:uiPriority="72" w:unhideWhenUsed="0"/>
-    <w:lsdException w:name="Colorful Grid Accent 6" w:semiHidden="0" w:uiPriority="73" w:unhideWhenUsed="0"/>
-    <w:lsdException w:name="Subtle Emphasis" w:semiHidden="0" w:uiPriority="19" w:unhideWhenUsed="0" w:qFormat="1"/>
-    <w:lsdException w:name="Intense Emphasis" w:semiHidden="0" w:uiPriority="21" w:unhideWhenUsed="0" w:qFormat="1"/>
-    <w:lsdException w:name="Subtle Reference" w:semiHidden="0" w:uiPriority="31" w:unhideWhenUsed="0" w:qFormat="1"/>
-    <w:lsdException w:name="Intense Reference" w:semiHidden="0" w:uiPriority="32" w:unhideWhenUsed="0" w:qFormat="1"/>
-    <w:lsdException w:name="Book Title" w:semiHidden="0" w:uiPriority="33" w:unhideWhenUsed="0" w:qFormat="1"/>
-    <w:lsdException w:name="Bibliography" w:uiPriority="37"/>
-    <w:lsdException w:name="TOC Heading" w:uiPriority="39" w:qFormat="1"/>
+  <w:latentStyles w:defLockedState="0" w:defUIPriority="99" w:defSemiHidden="0" w:defUnhideWhenUsed="0" w:defQFormat="0" w:count="376">
+    <w:lsdException w:name="Normal" w:uiPriority="0" w:qFormat="1"/>
+    <w:lsdException w:name="heading 1" w:uiPriority="9" w:qFormat="1"/>
+    <w:lsdException w:name="heading 2" w:semiHidden="1" w:uiPriority="9" w:unhideWhenUsed="1" w:qFormat="1"/>
+    <w:lsdException w:name="heading 3" w:semiHidden="1" w:uiPriority="9" w:unhideWhenUsed="1" w:qFormat="1"/>
+    <w:lsdException w:name="heading 4" w:semiHidden="1" w:uiPriority="9" w:unhideWhenUsed="1" w:qFormat="1"/>
+    <w:lsdException w:name="heading 5" w:semiHidden="1" w:uiPriority="9" w:unhideWhenUsed="1" w:qFormat="1"/>
+    <w:lsdException w:name="heading 6" w:semiHidden="1" w:uiPriority="9" w:unhideWhenUsed="1" w:qFormat="1"/>
+    <w:lsdException w:name="heading 7" w:semiHidden="1" w:uiPriority="9" w:unhideWhenUsed="1" w:qFormat="1"/>
+    <w:lsdException w:name="heading 8" w:semiHidden="1" w:uiPriority="9" w:unhideWhenUsed="1" w:qFormat="1"/>
+    <w:lsdException w:name="heading 9" w:semiHidden="1" w:uiPriority="9" w:unhideWhenUsed="1" w:qFormat="1"/>
+    <w:lsdException w:name="index 1" w:semiHidden="1" w:unhideWhenUsed="1"/>
+    <w:lsdException w:name="index 2" w:semiHidden="1" w:unhideWhenUsed="1"/>
+    <w:lsdException w:name="index 3" w:semiHidden="1" w:unhideWhenUsed="1"/>
+    <w:lsdException w:name="index 4" w:semiHidden="1" w:unhideWhenUsed="1"/>
+    <w:lsdException w:name="index 5" w:semiHidden="1" w:unhideWhenUsed="1"/>
+    <w:lsdException w:name="index 6" w:semiHidden="1" w:unhideWhenUsed="1"/>
+    <w:lsdException w:name="index 7" w:semiHidden="1" w:unhideWhenUsed="1"/>
+    <w:lsdException w:name="index 8" w:semiHidden="1" w:unhideWhenUsed="1"/>
+    <w:lsdException w:name="index 9" w:semiHidden="1" w:unhideWhenUsed="1"/>
+    <w:lsdException w:name="toc 1" w:semiHidden="1" w:uiPriority="39" w:unhideWhenUsed="1"/>
+    <w:lsdException w:name="toc 2" w:semiHidden="1" w:uiPriority="39" w:unhideWhenUsed="1"/>
+    <w:lsdException w:name="toc 3" w:semiHidden="1" w:uiPriority="39" w:unhideWhenUsed="1"/>
+    <w:lsdException w:name="toc 4" w:semiHidden="1" w:uiPriority="39" w:unhideWhenUsed="1"/>
+    <w:lsdException w:name="toc 5" w:semiHidden="1" w:uiPriority="39" w:unhideWhenUsed="1"/>
+    <w:lsdException w:name="toc 6" w:semiHidden="1" w:uiPriority="39" w:unhideWhenUsed="1"/>
+    <w:lsdException w:name="toc 7" w:semiHidden="1" w:uiPriority="39" w:unhideWhenUsed="1"/>
+    <w:lsdException w:name="toc 8" w:semiHidden="1" w:uiPriority="39" w:unhideWhenUsed="1"/>
+    <w:lsdException w:name="toc 9" w:semiHidden="1" w:uiPriority="39" w:unhideWhenUsed="1"/>
+    <w:lsdException w:name="Normal Indent" w:semiHidden="1" w:unhideWhenUsed="1"/>
+    <w:lsdException w:name="footnote text" w:semiHidden="1" w:unhideWhenUsed="1"/>
+    <w:lsdException w:name="annotation text" w:semiHidden="1" w:unhideWhenUsed="1"/>
+    <w:lsdException w:name="header" w:semiHidden="1" w:unhideWhenUsed="1"/>
+    <w:lsdException w:name="footer" w:semiHidden="1" w:unhideWhenUsed="1"/>
+    <w:lsdException w:name="index heading" w:semiHidden="1" w:unhideWhenUsed="1"/>
+    <w:lsdException w:name="caption" w:semiHidden="1" w:uiPriority="35" w:unhideWhenUsed="1" w:qFormat="1"/>
+    <w:lsdException w:name="table of figures" w:semiHidden="1" w:unhideWhenUsed="1"/>
+    <w:lsdException w:name="envelope address" w:semiHidden="1" w:unhideWhenUsed="1"/>
+    <w:lsdException w:name="envelope return" w:semiHidden="1" w:unhideWhenUsed="1"/>
+    <w:lsdException w:name="footnote reference" w:semiHidden="1" w:unhideWhenUsed="1"/>
+    <w:lsdException w:name="annotation reference" w:semiHidden="1" w:unhideWhenUsed="1"/>
+    <w:lsdException w:name="line number" w:semiHidden="1" w:unhideWhenUsed="1"/>
+    <w:lsdException w:name="page number" w:semiHidden="1" w:unhideWhenUsed="1"/>
+    <w:lsdException w:name="endnote reference" w:semiHidden="1" w:unhideWhenUsed="1"/>
+    <w:lsdException w:name="endnote text" w:semiHidden="1" w:unhideWhenUsed="1"/>
+    <w:lsdException w:name="table of authorities" w:semiHidden="1" w:unhideWhenUsed="1"/>
+    <w:lsdException w:name="macro" w:semiHidden="1" w:unhideWhenUsed="1"/>
+    <w:lsdException w:name="toa heading" w:semiHidden="1" w:unhideWhenUsed="1"/>
+    <w:lsdException w:name="List" w:semiHidden="1" w:unhideWhenUsed="1"/>
+    <w:lsdException w:name="List Bullet" w:semiHidden="1" w:unhideWhenUsed="1"/>
+    <w:lsdException w:name="List Number" w:semiHidden="1" w:unhideWhenUsed="1"/>
+    <w:lsdException w:name="List 2" w:semiHidden="1" w:unhideWhenUsed="1"/>
+    <w:lsdException w:name="List 3" w:semiHidden="1" w:unhideWhenUsed="1"/>
+    <w:lsdException w:name="List 4" w:semiHidden="1" w:unhideWhenUsed="1"/>
+    <w:lsdException w:name="List 5" w:semiHidden="1" w:unhideWhenUsed="1"/>
+    <w:lsdException w:name="List Bullet 2" w:semiHidden="1" w:unhideWhenUsed="1"/>
+    <w:lsdException w:name="List Bullet 3" w:semiHidden="1" w:unhideWhenUsed="1"/>
+    <w:lsdException w:name="List Bullet 4" w:semiHidden="1" w:unhideWhenUsed="1"/>
+    <w:lsdException w:name="List Bullet 5" w:semiHidden="1" w:unhideWhenUsed="1"/>
+    <w:lsdException w:name="List Number 2" w:semiHidden="1" w:unhideWhenUsed="1"/>
+    <w:lsdException w:name="List Number 3" w:semiHidden="1" w:unhideWhenUsed="1"/>
+    <w:lsdException w:name="List Number 4" w:semiHidden="1" w:unhideWhenUsed="1"/>
+    <w:lsdException w:name="List Number 5" w:semiHidden="1" w:unhideWhenUsed="1"/>
+    <w:lsdException w:name="Title" w:uiPriority="10" w:qFormat="1"/>
+    <w:lsdException w:name="Closing" w:semiHidden="1" w:unhideWhenUsed="1"/>
+    <w:lsdException w:name="Signature" w:semiHidden="1" w:unhideWhenUsed="1"/>
+    <w:lsdException w:name="Default Paragraph Font" w:semiHidden="1" w:uiPriority="1" w:unhideWhenUsed="1"/>
+    <w:lsdException w:name="Body Text" w:semiHidden="1" w:unhideWhenUsed="1"/>
+    <w:lsdException w:name="Body Text Indent" w:semiHidden="1" w:unhideWhenUsed="1"/>
+    <w:lsdException w:name="List Continue" w:semiHidden="1" w:unhideWhenUsed="1"/>
+    <w:lsdException w:name="List Continue 2" w:semiHidden="1" w:unhideWhenUsed="1"/>
+    <w:lsdException w:name="List Continue 3" w:semiHidden="1" w:unhideWhenUsed="1"/>
+    <w:lsdException w:name="List Continue 4" w:semiHidden="1" w:unhideWhenUsed="1"/>
+    <w:lsdException w:name="List Continue 5" w:semiHidden="1" w:unhideWhenUsed="1"/>
+    <w:lsdException w:name="Message Header" w:semiHidden="1" w:unhideWhenUsed="1"/>
+    <w:lsdException w:name="Subtitle" w:uiPriority="11" w:qFormat="1"/>
+    <w:lsdException w:name="Salutation" w:semiHidden="1" w:unhideWhenUsed="1"/>
+    <w:lsdException w:name="Date" w:semiHidden="1" w:unhideWhenUsed="1"/>
+    <w:lsdException w:name="Body Text First Indent" w:semiHidden="1" w:unhideWhenUsed="1"/>
+    <w:lsdException w:name="Body Text First Indent 2" w:semiHidden="1" w:unhideWhenUsed="1"/>
+    <w:lsdException w:name="Note Heading" w:semiHidden="1" w:unhideWhenUsed="1"/>
+    <w:lsdException w:name="Body Text 2" w:semiHidden="1" w:unhideWhenUsed="1"/>
+    <w:lsdException w:name="Body Text 3" w:semiHidden="1" w:unhideWhenUsed="1"/>
+    <w:lsdException w:name="Body Text Indent 2" w:semiHidden="1" w:unhideWhenUsed="1"/>
+    <w:lsdException w:name="Body Text Indent 3" w:semiHidden="1" w:unhideWhenUsed="1"/>
+    <w:lsdException w:name="Block Text" w:semiHidden="1" w:unhideWhenUsed="1"/>
+    <w:lsdException w:name="Hyperlink" w:semiHidden="1" w:unhideWhenUsed="1"/>
+    <w:lsdException w:name="FollowedHyperlink" w:semiHidden="1" w:unhideWhenUsed="1"/>
+    <w:lsdException w:name="Strong" w:uiPriority="22" w:qFormat="1"/>
+    <w:lsdException w:name="Emphasis" w:uiPriority="20" w:qFormat="1"/>
+    <w:lsdException w:name="Document Map" w:semiHidden="1" w:unhideWhenUsed="1"/>
+    <w:lsdException w:name="Plain Text" w:semiHidden="1" w:unhideWhenUsed="1"/>
+    <w:lsdException w:name="E-mail Signature" w:semiHidden="1" w:unhideWhenUsed="1"/>
+    <w:lsdException w:name="HTML Top of Form" w:semiHidden="1" w:unhideWhenUsed="1"/>
+    <w:lsdException w:name="HTML Bottom of Form" w:semiHidden="1" w:unhideWhenUsed="1"/>
+    <w:lsdException w:name="Normal (Web)" w:semiHidden="1" w:unhideWhenUsed="1"/>
+    <w:lsdException w:name="HTML Acronym" w:semiHidden="1" w:unhideWhenUsed="1"/>
+    <w:lsdException w:name="HTML Address" w:semiHidden="1" w:unhideWhenUsed="1"/>
+    <w:lsdException w:name="HTML Cite" w:semiHidden="1" w:unhideWhenUsed="1"/>
+    <w:lsdException w:name="HTML Code" w:semiHidden="1" w:unhideWhenUsed="1"/>
+    <w:lsdException w:name="HTML Definition" w:semiHidden="1" w:unhideWhenUsed="1"/>
+    <w:lsdException w:name="HTML Keyboard" w:semiHidden="1" w:unhideWhenUsed="1"/>
+    <w:lsdException w:name="HTML Preformatted" w:semiHidden="1" w:unhideWhenUsed="1"/>
+    <w:lsdException w:name="HTML Sample" w:semiHidden="1" w:unhideWhenUsed="1"/>
+    <w:lsdException w:name="HTML Typewriter" w:semiHidden="1" w:unhideWhenUsed="1"/>
+    <w:lsdException w:name="HTML Variable" w:semiHidden="1" w:unhideWhenUsed="1"/>
+    <w:lsdException w:name="Normal Table" w:semiHidden="1" w:unhideWhenUsed="1"/>
+    <w:lsdException w:name="annotation subject" w:semiHidden="1" w:unhideWhenUsed="1"/>
+    <w:lsdException w:name="No List" w:semiHidden="1" w:unhideWhenUsed="1"/>
+    <w:lsdException w:name="Outline List 1" w:semiHidden="1" w:unhideWhenUsed="1"/>
+    <w:lsdException w:name="Outline List 2" w:semiHidden="1" w:unhideWhenUsed="1"/>
+    <w:lsdException w:name="Outline List 3" w:semiHidden="1" w:unhideWhenUsed="1"/>
+    <w:lsdException w:name="Table Simple 1" w:semiHidden="1" w:unhideWhenUsed="1"/>
+    <w:lsdException w:name="Table Simple 2" w:semiHidden="1" w:unhideWhenUsed="1"/>
+    <w:lsdException w:name="Table Simple 3" w:semiHidden="1" w:unhideWhenUsed="1"/>
+    <w:lsdException w:name="Table Classic 1" w:semiHidden="1" w:unhideWhenUsed="1"/>
+    <w:lsdException w:name="Table Classic 2" w:semiHidden="1" w:unhideWhenUsed="1"/>
+    <w:lsdException w:name="Table Classic 3" w:semiHidden="1" w:unhideWhenUsed="1"/>
+    <w:lsdException w:name="Table Classic 4" w:semiHidden="1" w:unhideWhenUsed="1"/>
+    <w:lsdException w:name="Table Colorful 1" w:semiHidden="1" w:unhideWhenUsed="1"/>
+    <w:lsdException w:name="Table Colorful 2" w:semiHidden="1" w:unhideWhenUsed="1"/>
+    <w:lsdException w:name="Table Colorful 3" w:semiHidden="1" w:unhideWhenUsed="1"/>
+    <w:lsdException w:name="Table Columns 1" w:semiHidden="1" w:unhideWhenUsed="1"/>
+    <w:lsdException w:name="Table Columns 2" w:semiHidden="1" w:unhideWhenUsed="1"/>
+    <w:lsdException w:name="Table Columns 3" w:semiHidden="1" w:unhideWhenUsed="1"/>
+    <w:lsdException w:name="Table Columns 4" w:semiHidden="1" w:unhideWhenUsed="1"/>
+    <w:lsdException w:name="Table Columns 5" w:semiHidden="1" w:unhideWhenUsed="1"/>
+    <w:lsdException w:name="Table Grid 1" w:semiHidden="1" w:unhideWhenUsed="1"/>
+    <w:lsdException w:name="Table Grid 2" w:semiHidden="1" w:unhideWhenUsed="1"/>
+    <w:lsdException w:name="Table Grid 3" w:semiHidden="1" w:unhideWhenUsed="1"/>
+    <w:lsdException w:name="Table Grid 4" w:semiHidden="1" w:unhideWhenUsed="1"/>
+    <w:lsdException w:name="Table Grid 5" w:semiHidden="1" w:unhideWhenUsed="1"/>
+    <w:lsdException w:name="Table Grid 6" w:semiHidden="1" w:unhideWhenUsed="1"/>
+    <w:lsdException w:name="Table Grid 7" w:semiHidden="1" w:unhideWhenUsed="1"/>
+    <w:lsdException w:name="Table Grid 8" w:semiHidden="1" w:unhideWhenUsed="1"/>
+    <w:lsdException w:name="Table List 1" w:semiHidden="1" w:unhideWhenUsed="1"/>
+    <w:lsdException w:name="Table List 2" w:semiHidden="1" w:unhideWhenUsed="1"/>
+    <w:lsdException w:name="Table List 3" w:semiHidden="1" w:unhideWhenUsed="1"/>
+    <w:lsdException w:name="Table List 4" w:semiHidden="1" w:unhideWhenUsed="1"/>
+    <w:lsdException w:name="Table List 5" w:semiHidden="1" w:unhideWhenUsed="1"/>
+    <w:lsdException w:name="Table List 6" w:semiHidden="1" w:unhideWhenUsed="1"/>
+    <w:lsdException w:name="Table List 7" w:semiHidden="1" w:unhideWhenUsed="1"/>
+    <w:lsdException w:name="Table List 8" w:semiHidden="1" w:unhideWhenUsed="1"/>
+    <w:lsdException w:name="Table 3D effects 1" w:semiHidden="1" w:unhideWhenUsed="1"/>
+    <w:lsdException w:name="Table 3D effects 2" w:semiHidden="1" w:unhideWhenUsed="1"/>
+    <w:lsdException w:name="Table 3D effects 3" w:semiHidden="1" w:unhideWhenUsed="1"/>
+    <w:lsdException w:name="Table Contemporary" w:semiHidden="1" w:unhideWhenUsed="1"/>
+    <w:lsdException w:name="Table Elegant" w:semiHidden="1" w:unhideWhenUsed="1"/>
+    <w:lsdException w:name="Table Professional" w:semiHidden="1" w:unhideWhenUsed="1"/>
+    <w:lsdException w:name="Table Subtle 1" w:semiHidden="1" w:unhideWhenUsed="1"/>
+    <w:lsdException w:name="Table Subtle 2" w:semiHidden="1" w:unhideWhenUsed="1"/>
+    <w:lsdException w:name="Table Web 1" w:semiHidden="1" w:unhideWhenUsed="1"/>
+    <w:lsdException w:name="Table Web 2" w:semiHidden="1" w:unhideWhenUsed="1"/>
+    <w:lsdException w:name="Table Web 3" w:semiHidden="1" w:unhideWhenUsed="1"/>
+    <w:lsdException w:name="Balloon Text" w:semiHidden="1" w:unhideWhenUsed="1"/>
+    <w:lsdException w:name="Table Grid" w:uiPriority="39"/>
+    <w:lsdException w:name="Table Theme" w:semiHidden="1" w:unhideWhenUsed="1"/>
+    <w:lsdException w:name="Placeholder Text" w:semiHidden="1"/>
+    <w:lsdException w:name="No Spacing" w:uiPriority="1" w:qFormat="1"/>
+    <w:lsdException w:name="Light Shading" w:uiPriority="60"/>
+    <w:lsdException w:name="Light List" w:uiPriority="61"/>
+    <w:lsdException w:name="Light Grid" w:uiPriority="62"/>
+    <w:lsdException w:name="Medium Shading 1" w:uiPriority="63"/>
+    <w:lsdException w:name="Medium Shading 2" w:uiPriority="64"/>
+    <w:lsdException w:name="Medium List 1" w:uiPriority="65"/>
+    <w:lsdException w:name="Medium List 2" w:uiPriority="66"/>
+    <w:lsdException w:name="Medium Grid 1" w:uiPriority="67"/>
+    <w:lsdException w:name="Medium Grid 2" w:uiPriority="68"/>
+    <w:lsdException w:name="Medium Grid 3" w:uiPriority="69"/>
+    <w:lsdException w:name="Dark List" w:uiPriority="70"/>
+    <w:lsdException w:name="Colorful Shading" w:uiPriority="71"/>
+    <w:lsdException w:name="Colorful List" w:uiPriority="72"/>
+    <w:lsdException w:name="Colorful Grid" w:uiPriority="73"/>
+    <w:lsdException w:name="Light Shading Accent 1" w:uiPriority="60"/>
+    <w:lsdException w:name="Light List Accent 1" w:uiPriority="61"/>
+    <w:lsdException w:name="Light Grid Accent 1" w:uiPriority="62"/>
+    <w:lsdException w:name="Medium Shading 1 Accent 1" w:uiPriority="63"/>
+    <w:lsdException w:name="Medium Shading 2 Accent 1" w:uiPriority="64"/>
+    <w:lsdException w:name="Medium List 1 Accent 1" w:uiPriority="65"/>
+    <w:lsdException w:name="Revision" w:semiHidden="1"/>
+    <w:lsdException w:name="List Paragraph" w:uiPriority="34" w:qFormat="1"/>
+    <w:lsdException w:name="Quote" w:uiPriority="29" w:qFormat="1"/>
+    <w:lsdException w:name="Intense Quote" w:uiPriority="30" w:qFormat="1"/>
+    <w:lsdException w:name="Medium List 2 Accent 1" w:uiPriority="66"/>
+    <w:lsdException w:name="Medium Grid 1 Accent 1" w:uiPriority="67"/>
+    <w:lsdException w:name="Medium Grid 2 Accent 1" w:uiPriority="68"/>
+    <w:lsdException w:name="Medium Grid 3 Accent 1" w:uiPriority="69"/>
+    <w:lsdException w:name="Dark List Accent 1" w:uiPriority="70"/>
+    <w:lsdException w:name="Colorful Shading Accent 1" w:uiPriority="71"/>
+    <w:lsdException w:name="Colorful List Accent 1" w:uiPriority="72"/>
+    <w:lsdException w:name="Colorful Grid Accent 1" w:uiPriority="73"/>
+    <w:lsdException w:name="Light Shading Accent 2" w:uiPriority="60"/>
+    <w:lsdException w:name="Light List Accent 2" w:uiPriority="61"/>
+    <w:lsdException w:name="Light Grid Accent 2" w:uiPriority="62"/>
+    <w:lsdException w:name="Medium Shading 1 Accent 2" w:uiPriority="63"/>
+    <w:lsdException w:name="Medium Shading 2 Accent 2" w:uiPriority="64"/>
+    <w:lsdException w:name="Medium List 1 Accent 2" w:uiPriority="65"/>
+    <w:lsdException w:name="Medium List 2 Accent 2" w:uiPriority="66"/>
+    <w:lsdException w:name="Medium Grid 1 Accent 2" w:uiPriority="67"/>
+    <w:lsdException w:name="Medium Grid 2 Accent 2" w:uiPriority="68"/>
+    <w:lsdException w:name="Medium Grid 3 Accent 2" w:uiPriority="69"/>
+    <w:lsdException w:name="Dark List Accent 2" w:uiPriority="70"/>
+    <w:lsdException w:name="Colorful Shading Accent 2" w:uiPriority="71"/>
+    <w:lsdException w:name="Colorful List Accent 2" w:uiPriority="72"/>
+    <w:lsdException w:name="Colorful Grid Accent 2" w:uiPriority="73"/>
+    <w:lsdException w:name="Light Shading Accent 3" w:uiPriority="60"/>
+    <w:lsdException w:name="Light List Accent 3" w:uiPriority="61"/>
+    <w:lsdException w:name="Light Grid Accent 3" w:uiPriority="62"/>
+    <w:lsdException w:name="Medium Shading 1 Accent 3" w:uiPriority="63"/>
+    <w:lsdException w:name="Medium Shading 2 Accent 3" w:uiPriority="64"/>
+    <w:lsdException w:name="Medium List 1 Accent 3" w:uiPriority="65"/>
+    <w:lsdException w:name="Medium List 2 Accent 3" w:uiPriority="66"/>
+    <w:lsdException w:name="Medium Grid 1 Accent 3" w:uiPriority="67"/>
+    <w:lsdException w:name="Medium Grid 2 Accent 3" w:uiPriority="68"/>
+    <w:lsdException w:name="Medium Grid 3 Accent 3" w:uiPriority="69"/>
+    <w:lsdException w:name="Dark List Accent 3" w:uiPriority="70"/>
+    <w:lsdException w:name="Colorful Shading Accent 3" w:uiPriority="71"/>
+    <w:lsdException w:name="Colorful List Accent 3" w:uiPriority="72"/>
+    <w:lsdException w:name="Colorful Grid Accent 3" w:uiPriority="73"/>
+    <w:lsdException w:name="Light Shading Accent 4" w:uiPriority="60"/>
+    <w:lsdException w:name="Light List Accent 4" w:uiPriority="61"/>
+    <w:lsdException w:name="Light Grid Accent 4" w:uiPriority="62"/>
+    <w:lsdException w:name="Medium Shading 1 Accent 4" w:uiPriority="63"/>
+    <w:lsdException w:name="Medium Shading 2 Accent 4" w:uiPriority="64"/>
+    <w:lsdException w:name="Medium List 1 Accent 4" w:uiPriority="65"/>
+    <w:lsdException w:name="Medium List 2 Accent 4" w:uiPriority="66"/>
+    <w:lsdException w:name="Medium Grid 1 Accent 4" w:uiPriority="67"/>
+    <w:lsdException w:name="Medium Grid 2 Accent 4" w:uiPriority="68"/>
+    <w:lsdException w:name="Medium Grid 3 Accent 4" w:uiPriority="69"/>
+    <w:lsdException w:name="Dark List Accent 4" w:uiPriority="70"/>
+    <w:lsdException w:name="Colorful Shading Accent 4" w:uiPriority="71"/>
+    <w:lsdException w:name="Colorful List Accent 4" w:uiPriority="72"/>
+    <w:lsdException w:name="Colorful Grid Accent 4" w:uiPriority="73"/>
+    <w:lsdException w:name="Light Shading Accent 5" w:uiPriority="60"/>
+    <w:lsdException w:name="Light List Accent 5" w:uiPriority="61"/>
+    <w:lsdException w:name="Light Grid Accent 5" w:uiPriority="62"/>
+    <w:lsdException w:name="Medium Shading 1 Accent 5" w:uiPriority="63"/>
+    <w:lsdException w:name="Medium Shading 2 Accent 5" w:uiPriority="64"/>
+    <w:lsdException w:name="Medium List 1 Accent 5" w:uiPriority="65"/>
+    <w:lsdException w:name="Medium List 2 Accent 5" w:uiPriority="66"/>
+    <w:lsdException w:name="Medium Grid 1 Accent 5" w:uiPriority="67"/>
+    <w:lsdException w:name="Medium Grid 2 Accent 5" w:uiPriority="68"/>
+    <w:lsdException w:name="Medium Grid 3 Accent 5" w:uiPriority="69"/>
+    <w:lsdException w:name="Dark List Accent 5" w:uiPriority="70"/>
+    <w:lsdException w:name="Colorful Shading Accent 5" w:uiPriority="71"/>
+    <w:lsdException w:name="Colorful List Accent 5" w:uiPriority="72"/>
+    <w:lsdException w:name="Colorful Grid Accent 5" w:uiPriority="73"/>
+    <w:lsdException w:name="Light Shading Accent 6" w:uiPriority="60"/>
+    <w:lsdException w:name="Light List Accent 6" w:uiPriority="61"/>
+    <w:lsdException w:name="Light Grid Accent 6" w:uiPriority="62"/>
+    <w:lsdException w:name="Medium Shading 1 Accent 6" w:uiPriority="63"/>
+    <w:lsdException w:name="Medium Shading 2 Accent 6" w:uiPriority="64"/>
+    <w:lsdException w:name="Medium List 1 Accent 6" w:uiPriority="65"/>
+    <w:lsdException w:name="Medium List 2 Accent 6" w:uiPriority="66"/>
+    <w:lsdException w:name="Medium Grid 1 Accent 6" w:uiPriority="67"/>
+    <w:lsdException w:name="Medium Grid 2 Accent 6" w:uiPriority="68"/>
+    <w:lsdException w:name="Medium Grid 3 Accent 6" w:uiPriority="69"/>
+    <w:lsdException w:name="Dark List Accent 6" w:uiPriority="70"/>
+    <w:lsdException w:name="Colorful Shading Accent 6" w:uiPriority="71"/>
+    <w:lsdException w:name="Colorful List Accent 6" w:uiPriority="72"/>
+    <w:lsdException w:name="Colorful Grid Accent 6" w:uiPriority="73"/>
+    <w:lsdException w:name="Subtle Emphasis" w:uiPriority="19" w:qFormat="1"/>
+    <w:lsdException w:name="Intense Emphasis" w:uiPriority="21" w:qFormat="1"/>
+    <w:lsdException w:name="Subtle Reference" w:uiPriority="31" w:qFormat="1"/>
+    <w:lsdException w:name="Intense Reference" w:uiPriority="32" w:qFormat="1"/>
+    <w:lsdException w:name="Book Title" w:uiPriority="33" w:qFormat="1"/>
+    <w:lsdException w:name="Bibliography" w:semiHidden="1" w:uiPriority="37" w:unhideWhenUsed="1"/>
+    <w:lsdException w:name="TOC Heading" w:semiHidden="1" w:uiPriority="39" w:unhideWhenUsed="1" w:qFormat="1"/>
+    <w:lsdException w:name="Plain Table 1" w:uiPriority="41"/>
+    <w:lsdException w:name="Plain Table 2" w:uiPriority="42"/>
+    <w:lsdException w:name="Plain Table 3" w:uiPriority="43"/>
+    <w:lsdException w:name="Plain Table 4" w:uiPriority="44"/>
+    <w:lsdException w:name="Plain Table 5" w:uiPriority="45"/>
+    <w:lsdException w:name="Grid Table Light" w:uiPriority="40"/>
+    <w:lsdException w:name="Grid Table 1 Light" w:uiPriority="46"/>
+    <w:lsdException w:name="Grid Table 2" w:uiPriority="47"/>
+    <w:lsdException w:name="Grid Table 3" w:uiPriority="48"/>
+    <w:lsdException w:name="Grid Table 4" w:uiPriority="49"/>
+    <w:lsdException w:name="Grid Table 5 Dark" w:uiPriority="50"/>
+    <w:lsdException w:name="Grid Table 6 Colorful" w:uiPriority="51"/>
+    <w:lsdException w:name="Grid Table 7 Colorful" w:uiPriority="52"/>
+    <w:lsdException w:name="Grid Table 1 Light Accent 1" w:uiPriority="46"/>
+    <w:lsdException w:name="Grid Table 2 Accent 1" w:uiPriority="47"/>
+    <w:lsdException w:name="Grid Table 3 Accent 1" w:uiPriority="48"/>
+    <w:lsdException w:name="Grid Table 4 Accent 1" w:uiPriority="49"/>
+    <w:lsdException w:name="Grid Table 5 Dark Accent 1" w:uiPriority="50"/>
+    <w:lsdException w:name="Grid Table 6 Colorful Accent 1" w:uiPriority="51"/>
+    <w:lsdException w:name="Grid Table 7 Colorful Accent 1" w:uiPriority="52"/>
+    <w:lsdException w:name="Grid Table 1 Light Accent 2" w:uiPriority="46"/>
+    <w:lsdException w:name="Grid Table 2 Accent 2" w:uiPriority="47"/>
+    <w:lsdException w:name="Grid Table 3 Accent 2" w:uiPriority="48"/>
+    <w:lsdException w:name="Grid Table 4 Accent 2" w:uiPriority="49"/>
+    <w:lsdException w:name="Grid Table 5 Dark Accent 2" w:uiPriority="50"/>
+    <w:lsdException w:name="Grid Table 6 Colorful Accent 2" w:uiPriority="51"/>
+    <w:lsdException w:name="Grid Table 7 Colorful Accent 2" w:uiPriority="52"/>
+    <w:lsdException w:name="Grid Table 1 Light Accent 3" w:uiPriority="46"/>
+    <w:lsdException w:name="Grid Table 2 Accent 3" w:uiPriority="47"/>
+    <w:lsdException w:name="Grid Table 3 Accent 3" w:uiPriority="48"/>
+    <w:lsdException w:name="Grid Table 4 Accent 3" w:uiPriority="49"/>
+    <w:lsdException w:name="Grid Table 5 Dark Accent 3" w:uiPriority="50"/>
+    <w:lsdException w:name="Grid Table 6 Colorful Accent 3" w:uiPriority="51"/>
+    <w:lsdException w:name="Grid Table 7 Colorful Accent 3" w:uiPriority="52"/>
+    <w:lsdException w:name="Grid Table 1 Light Accent 4" w:uiPriority="46"/>
+    <w:lsdException w:name="Grid Table 2 Accent 4" w:uiPriority="47"/>
+    <w:lsdException w:name="Grid Table 3 Accent 4" w:uiPriority="48"/>
+    <w:lsdException w:name="Grid Table 4 Accent 4" w:uiPriority="49"/>
+    <w:lsdException w:name="Grid Table 5 Dark Accent 4" w:uiPriority="50"/>
+    <w:lsdException w:name="Grid Table 6 Colorful Accent 4" w:uiPriority="51"/>
+    <w:lsdException w:name="Grid Table 7 Colorful Accent 4" w:uiPriority="52"/>
+    <w:lsdException w:name="Grid Table 1 Light Accent 5" w:uiPriority="46"/>
+    <w:lsdException w:name="Grid Table 2 Accent 5" w:uiPriority="47"/>
+    <w:lsdException w:name="Grid Table 3 Accent 5" w:uiPriority="48"/>
+    <w:lsdException w:name="Grid Table 4 Accent 5" w:uiPriority="49"/>
+    <w:lsdException w:name="Grid Table 5 Dark Accent 5" w:uiPriority="50"/>
+    <w:lsdException w:name="Grid Table 6 Colorful Accent 5" w:uiPriority="51"/>
+    <w:lsdException w:name="Grid Table 7 Colorful Accent 5" w:uiPriority="52"/>
+    <w:lsdException w:name="Grid Table 1 Light Accent 6" w:uiPriority="46"/>
+    <w:lsdException w:name="Grid Table 2 Accent 6" w:uiPriority="47"/>
+    <w:lsdException w:name="Grid Table 3 Accent 6" w:uiPriority="48"/>
+    <w:lsdException w:name="Grid Table 4 Accent 6" w:uiPriority="49"/>
+    <w:lsdException w:name="Grid Table 5 Dark Accent 6" w:uiPriority="50"/>
+    <w:lsdException w:name="Grid Table 6 Colorful Accent 6" w:uiPriority="51"/>
+    <w:lsdException w:name="Grid Table 7 Colorful Accent 6" w:uiPriority="52"/>
+    <w:lsdException w:name="List Table 1 Light" w:uiPriority="46"/>
+    <w:lsdException w:name="List Table 2" w:uiPriority="47"/>
+    <w:lsdException w:name="List Table 3" w:uiPriority="48"/>
+    <w:lsdException w:name="List Table 4" w:uiPriority="49"/>
+    <w:lsdException w:name="List Table 5 Dark" w:uiPriority="50"/>
+    <w:lsdException w:name="List Table 6 Colorful" w:uiPriority="51"/>
+    <w:lsdException w:name="List Table 7 Colorful" w:uiPriority="52"/>
+    <w:lsdException w:name="List Table 1 Light Accent 1" w:uiPriority="46"/>
+    <w:lsdException w:name="List Table 2 Accent 1" w:uiPriority="47"/>
+    <w:lsdException w:name="List Table 3 Accent 1" w:uiPriority="48"/>
+    <w:lsdException w:name="List Table 4 Accent 1" w:uiPriority="49"/>
+    <w:lsdException w:name="List Table 5 Dark Accent 1" w:uiPriority="50"/>
+    <w:lsdException w:name="List Table 6 Colorful Accent 1" w:uiPriority="51"/>
+    <w:lsdException w:name="List Table 7 Colorful Accent 1" w:uiPriority="52"/>
+    <w:lsdException w:name="List Table 1 Light Accent 2" w:uiPriority="46"/>
+    <w:lsdException w:name="List Table 2 Accent 2" w:uiPriority="47"/>
+    <w:lsdException w:name="List Table 3 Accent 2" w:uiPriority="48"/>
+    <w:lsdException w:name="List Table 4 Accent 2" w:uiPriority="49"/>
+    <w:lsdException w:name="List Table 5 Dark Accent 2" w:uiPriority="50"/>
+    <w:lsdException w:name="List Table 6 Colorful Accent 2" w:uiPriority="51"/>
+    <w:lsdException w:name="List Table 7 Colorful Accent 2" w:uiPriority="52"/>
+    <w:lsdException w:name="List Table 1 Light Accent 3" w:uiPriority="46"/>
+    <w:lsdException w:name="List Table 2 Accent 3" w:uiPriority="47"/>
+    <w:lsdException w:name="List Table 3 Accent 3" w:uiPriority="48"/>
+    <w:lsdException w:name="List Table 4 Accent 3" w:uiPriority="49"/>
+    <w:lsdException w:name="List Table 5 Dark Accent 3" w:uiPriority="50"/>
+    <w:lsdException w:name="List Table 6 Colorful Accent 3" w:uiPriority="51"/>
+    <w:lsdException w:name="List Table 7 Colorful Accent 3" w:uiPriority="52"/>
+    <w:lsdException w:name="List Table 1 Light Accent 4" w:uiPriority="46"/>
+    <w:lsdException w:name="List Table 2 Accent 4" w:uiPriority="47"/>
+    <w:lsdException w:name="List Table 3 Accent 4" w:uiPriority="48"/>
+    <w:lsdException w:name="List Table 4 Accent 4" w:uiPriority="49"/>
+    <w:lsdException w:name="List Table 5 Dark Accent 4" w:uiPriority="50"/>
+    <w:lsdException w:name="List Table 6 Colorful Accent 4" w:uiPriority="51"/>
+    <w:lsdException w:name="List Table 7 Colorful Accent 4" w:uiPriority="52"/>
+    <w:lsdException w:name="List Table 1 Light Accent 5" w:uiPriority="46"/>
+    <w:lsdException w:name="List Table 2 Accent 5" w:uiPriority="47"/>
+    <w:lsdException w:name="List Table 3 Accent 5" w:uiPriority="48"/>
+    <w:lsdException w:name="List Table 4 Accent 5" w:uiPriority="49"/>
+    <w:lsdException w:name="List Table 5 Dark Accent 5" w:uiPriority="50"/>
+    <w:lsdException w:name="List Table 6 Colorful Accent 5" w:uiPriority="51"/>
+    <w:lsdException w:name="List Table 7 Colorful Accent 5" w:uiPriority="52"/>
+    <w:lsdException w:name="List Table 1 Light Accent 6" w:uiPriority="46"/>
+    <w:lsdException w:name="List Table 2 Accent 6" w:uiPriority="47"/>
+    <w:lsdException w:name="List Table 3 Accent 6" w:uiPriority="48"/>
+    <w:lsdException w:name="List Table 4 Accent 6" w:uiPriority="49"/>
+    <w:lsdException w:name="List Table 5 Dark Accent 6" w:uiPriority="50"/>
+    <w:lsdException w:name="List Table 6 Colorful Accent 6" w:uiPriority="51"/>
+    <w:lsdException w:name="List Table 7 Colorful Accent 6" w:uiPriority="52"/>
+    <w:lsdException w:name="Mention" w:semiHidden="1" w:unhideWhenUsed="1"/>
+    <w:lsdException w:name="Smart Hyperlink" w:semiHidden="1" w:unhideWhenUsed="1"/>
+    <w:lsdException w:name="Hashtag" w:semiHidden="1" w:unhideWhenUsed="1"/>
+    <w:lsdException w:name="Unresolved Mention" w:semiHidden="1" w:unhideWhenUsed="1"/>
+    <w:lsdException w:name="Smart Link" w:semiHidden="1" w:unhideWhenUsed="1"/>
   </w:latentStyles>
   <w:style w:type="paragraph" w:default="1" w:styleId="Normal">
     <w:name w:val="Normal"/>
@@ -7812,7 +10736,6 @@
       <w:szCs w:val="20"/>
     </w:rPr>
     <w:tblPr>
-      <w:tblInd w:w="0" w:type="dxa"/>
       <w:tblBorders>
         <w:top w:val="single" w:sz="4" w:space="0" w:color="auto"/>
         <w:left w:val="single" w:sz="4" w:space="0" w:color="auto"/>
@@ -7821,359 +10744,6 @@
         <w:insideH w:val="single" w:sz="4" w:space="0" w:color="auto"/>
         <w:insideV w:val="single" w:sz="4" w:space="0" w:color="auto"/>
       </w:tblBorders>
-      <w:tblCellMar>
-        <w:top w:w="0" w:type="dxa"/>
-        <w:left w:w="108" w:type="dxa"/>
-        <w:bottom w:w="0" w:type="dxa"/>
-        <w:right w:w="108" w:type="dxa"/>
-      </w:tblCellMar>
-    </w:tblPr>
-  </w:style>
-  <w:style w:type="paragraph" w:styleId="BalloonText">
-    <w:name w:val="Balloon Text"/>
-    <w:basedOn w:val="Normal"/>
-    <w:link w:val="BalloonTextChar"/>
-    <w:uiPriority w:val="99"/>
-    <w:semiHidden/>
-    <w:unhideWhenUsed/>
-    <w:rsid w:val="008E6AB7"/>
-    <w:rPr>
-      <w:rFonts w:ascii="Tahoma" w:hAnsi="Tahoma" w:cs="Tahoma"/>
-      <w:sz w:val="16"/>
-      <w:szCs w:val="16"/>
-    </w:rPr>
-  </w:style>
-  <w:style w:type="character" w:customStyle="1" w:styleId="BalloonTextChar">
-    <w:name w:val="Balloon Text Char"/>
-    <w:basedOn w:val="DefaultParagraphFont"/>
-    <w:link w:val="BalloonText"/>
-    <w:uiPriority w:val="99"/>
-    <w:semiHidden/>
-    <w:rsid w:val="008E6AB7"/>
-    <w:rPr>
-      <w:rFonts w:ascii="Tahoma" w:eastAsia="Times New Roman" w:hAnsi="Tahoma" w:cs="Tahoma"/>
-      <w:snapToGrid w:val="0"/>
-      <w:sz w:val="16"/>
-      <w:szCs w:val="16"/>
-    </w:rPr>
-  </w:style>
-</w:styles>
-</file>
-
-<file path=word/stylesWithEffects.xml><?xml version="1.0" encoding="utf-8"?>
-<w:styles xmlns:wpc="http://schemas.microsoft.com/office/word/2010/wordprocessingCanvas" xmlns:mc="http://schemas.openxmlformats.org/markup-compatibility/2006" xmlns:o="urn:schemas-microsoft-com:office:office" xmlns:r="http://schemas.openxmlformats.org/officeDocument/2006/relationships" xmlns:m="http://schemas.openxmlformats.org/officeDocument/2006/math" xmlns:v="urn:schemas-microsoft-com:vml" xmlns:wp14="http://schemas.microsoft.com/office/word/2010/wordprocessingDrawing" xmlns:wp="http://schemas.openxmlformats.org/drawingml/2006/wordprocessingDrawing" xmlns:w10="urn:schemas-microsoft-com:office:word" xmlns:w="http://schemas.openxmlformats.org/wordprocessingml/2006/main" xmlns:w14="http://schemas.microsoft.com/office/word/2010/wordml" xmlns:wpg="http://schemas.microsoft.com/office/word/2010/wordprocessingGroup" xmlns:wpi="http://schemas.microsoft.com/office/word/2010/wordprocessingInk" xmlns:wne="http://schemas.microsoft.com/office/word/2006/wordml" xmlns:wps="http://schemas.microsoft.com/office/word/2010/wordprocessingShape" mc:Ignorable="w14 wp14">
-  <w:docDefaults>
-    <w:rPrDefault>
-      <w:rPr>
-        <w:rFonts w:asciiTheme="minorHAnsi" w:eastAsiaTheme="minorHAnsi" w:hAnsiTheme="minorHAnsi" w:cstheme="minorBidi"/>
-        <w:sz w:val="22"/>
-        <w:szCs w:val="22"/>
-        <w:lang w:val="en-AU" w:eastAsia="en-US" w:bidi="ar-SA"/>
-      </w:rPr>
-    </w:rPrDefault>
-    <w:pPrDefault>
-      <w:pPr>
-        <w:spacing w:after="160" w:line="259" w:lineRule="auto"/>
-      </w:pPr>
-    </w:pPrDefault>
-  </w:docDefaults>
-  <w:latentStyles w:defLockedState="0" w:defUIPriority="99" w:defSemiHidden="1" w:defUnhideWhenUsed="1" w:defQFormat="0" w:count="267">
-    <w:lsdException w:name="Normal" w:semiHidden="0" w:uiPriority="0" w:unhideWhenUsed="0" w:qFormat="1"/>
-    <w:lsdException w:name="heading 1" w:semiHidden="0" w:uiPriority="9" w:unhideWhenUsed="0" w:qFormat="1"/>
-    <w:lsdException w:name="heading 2" w:uiPriority="9" w:qFormat="1"/>
-    <w:lsdException w:name="heading 3" w:uiPriority="9" w:qFormat="1"/>
-    <w:lsdException w:name="heading 4" w:uiPriority="9" w:qFormat="1"/>
-    <w:lsdException w:name="heading 5" w:uiPriority="9" w:qFormat="1"/>
-    <w:lsdException w:name="heading 6" w:uiPriority="9" w:qFormat="1"/>
-    <w:lsdException w:name="heading 7" w:uiPriority="9" w:qFormat="1"/>
-    <w:lsdException w:name="heading 8" w:uiPriority="9" w:qFormat="1"/>
-    <w:lsdException w:name="heading 9" w:uiPriority="9" w:qFormat="1"/>
-    <w:lsdException w:name="toc 1" w:uiPriority="39"/>
-    <w:lsdException w:name="toc 2" w:uiPriority="39"/>
-    <w:lsdException w:name="toc 3" w:uiPriority="39"/>
-    <w:lsdException w:name="toc 4" w:uiPriority="39"/>
-    <w:lsdException w:name="toc 5" w:uiPriority="39"/>
-    <w:lsdException w:name="toc 6" w:uiPriority="39"/>
-    <w:lsdException w:name="toc 7" w:uiPriority="39"/>
-    <w:lsdException w:name="toc 8" w:uiPriority="39"/>
-    <w:lsdException w:name="toc 9" w:uiPriority="39"/>
-    <w:lsdException w:name="caption" w:uiPriority="35" w:qFormat="1"/>
-    <w:lsdException w:name="Title" w:semiHidden="0" w:uiPriority="10" w:unhideWhenUsed="0" w:qFormat="1"/>
-    <w:lsdException w:name="Default Paragraph Font" w:uiPriority="1"/>
-    <w:lsdException w:name="Subtitle" w:semiHidden="0" w:uiPriority="11" w:unhideWhenUsed="0" w:qFormat="1"/>
-    <w:lsdException w:name="Strong" w:semiHidden="0" w:uiPriority="22" w:unhideWhenUsed="0" w:qFormat="1"/>
-    <w:lsdException w:name="Emphasis" w:semiHidden="0" w:uiPriority="20" w:unhideWhenUsed="0" w:qFormat="1"/>
-    <w:lsdException w:name="Table Grid" w:semiHidden="0" w:uiPriority="39" w:unhideWhenUsed="0"/>
-    <w:lsdException w:name="Placeholder Text" w:unhideWhenUsed="0"/>
-    <w:lsdException w:name="No Spacing" w:semiHidden="0" w:uiPriority="1" w:unhideWhenUsed="0" w:qFormat="1"/>
-    <w:lsdException w:name="Light Shading" w:semiHidden="0" w:uiPriority="60" w:unhideWhenUsed="0"/>
-    <w:lsdException w:name="Light List" w:semiHidden="0" w:uiPriority="61" w:unhideWhenUsed="0"/>
-    <w:lsdException w:name="Light Grid" w:semiHidden="0" w:uiPriority="62" w:unhideWhenUsed="0"/>
-    <w:lsdException w:name="Medium Shading 1" w:semiHidden="0" w:uiPriority="63" w:unhideWhenUsed="0"/>
-    <w:lsdException w:name="Medium Shading 2" w:semiHidden="0" w:uiPriority="64" w:unhideWhenUsed="0"/>
-    <w:lsdException w:name="Medium List 1" w:semiHidden="0" w:uiPriority="65" w:unhideWhenUsed="0"/>
-    <w:lsdException w:name="Medium List 2" w:semiHidden="0" w:uiPriority="66" w:unhideWhenUsed="0"/>
-    <w:lsdException w:name="Medium Grid 1" w:semiHidden="0" w:uiPriority="67" w:unhideWhenUsed="0"/>
-    <w:lsdException w:name="Medium Grid 2" w:semiHidden="0" w:uiPriority="68" w:unhideWhenUsed="0"/>
-    <w:lsdException w:name="Medium Grid 3" w:semiHidden="0" w:uiPriority="69" w:unhideWhenUsed="0"/>
-    <w:lsdException w:name="Dark List" w:semiHidden="0" w:uiPriority="70" w:unhideWhenUsed="0"/>
-    <w:lsdException w:name="Colorful Shading" w:semiHidden="0" w:uiPriority="71" w:unhideWhenUsed="0"/>
-    <w:lsdException w:name="Colorful List" w:semiHidden="0" w:uiPriority="72" w:unhideWhenUsed="0"/>
-    <w:lsdException w:name="Colorful Grid" w:semiHidden="0" w:uiPriority="73" w:unhideWhenUsed="0"/>
-    <w:lsdException w:name="Light Shading Accent 1" w:semiHidden="0" w:uiPriority="60" w:unhideWhenUsed="0"/>
-    <w:lsdException w:name="Light List Accent 1" w:semiHidden="0" w:uiPriority="61" w:unhideWhenUsed="0"/>
-    <w:lsdException w:name="Light Grid Accent 1" w:semiHidden="0" w:uiPriority="62" w:unhideWhenUsed="0"/>
-    <w:lsdException w:name="Medium Shading 1 Accent 1" w:semiHidden="0" w:uiPriority="63" w:unhideWhenUsed="0"/>
-    <w:lsdException w:name="Medium Shading 2 Accent 1" w:semiHidden="0" w:uiPriority="64" w:unhideWhenUsed="0"/>
-    <w:lsdException w:name="Medium List 1 Accent 1" w:semiHidden="0" w:uiPriority="65" w:unhideWhenUsed="0"/>
-    <w:lsdException w:name="Revision" w:unhideWhenUsed="0"/>
-    <w:lsdException w:name="List Paragraph" w:semiHidden="0" w:uiPriority="34" w:unhideWhenUsed="0" w:qFormat="1"/>
-    <w:lsdException w:name="Quote" w:semiHidden="0" w:uiPriority="29" w:unhideWhenUsed="0" w:qFormat="1"/>
-    <w:lsdException w:name="Intense Quote" w:semiHidden="0" w:uiPriority="30" w:unhideWhenUsed="0" w:qFormat="1"/>
-    <w:lsdException w:name="Medium List 2 Accent 1" w:semiHidden="0" w:uiPriority="66" w:unhideWhenUsed="0"/>
-    <w:lsdException w:name="Medium Grid 1 Accent 1" w:semiHidden="0" w:uiPriority="67" w:unhideWhenUsed="0"/>
-    <w:lsdException w:name="Medium Grid 2 Accent 1" w:semiHidden="0" w:uiPriority="68" w:unhideWhenUsed="0"/>
-    <w:lsdException w:name="Medium Grid 3 Accent 1" w:semiHidden="0" w:uiPriority="69" w:unhideWhenUsed="0"/>
-    <w:lsdException w:name="Dark List Accent 1" w:semiHidden="0" w:uiPriority="70" w:unhideWhenUsed="0"/>
-    <w:lsdException w:name="Colorful Shading Accent 1" w:semiHidden="0" w:uiPriority="71" w:unhideWhenUsed="0"/>
-    <w:lsdException w:name="Colorful List Accent 1" w:semiHidden="0" w:uiPriority="72" w:unhideWhenUsed="0"/>
-    <w:lsdException w:name="Colorful Grid Accent 1" w:semiHidden="0" w:uiPriority="73" w:unhideWhenUsed="0"/>
-    <w:lsdException w:name="Light Shading Accent 2" w:semiHidden="0" w:uiPriority="60" w:unhideWhenUsed="0"/>
-    <w:lsdException w:name="Light List Accent 2" w:semiHidden="0" w:uiPriority="61" w:unhideWhenUsed="0"/>
-    <w:lsdException w:name="Light Grid Accent 2" w:semiHidden="0" w:uiPriority="62" w:unhideWhenUsed="0"/>
-    <w:lsdException w:name="Medium Shading 1 Accent 2" w:semiHidden="0" w:uiPriority="63" w:unhideWhenUsed="0"/>
-    <w:lsdException w:name="Medium Shading 2 Accent 2" w:semiHidden="0" w:uiPriority="64" w:unhideWhenUsed="0"/>
-    <w:lsdException w:name="Medium List 1 Accent 2" w:semiHidden="0" w:uiPriority="65" w:unhideWhenUsed="0"/>
-    <w:lsdException w:name="Medium List 2 Accent 2" w:semiHidden="0" w:uiPriority="66" w:unhideWhenUsed="0"/>
-    <w:lsdException w:name="Medium Grid 1 Accent 2" w:semiHidden="0" w:uiPriority="67" w:unhideWhenUsed="0"/>
-    <w:lsdException w:name="Medium Grid 2 Accent 2" w:semiHidden="0" w:uiPriority="68" w:unhideWhenUsed="0"/>
-    <w:lsdException w:name="Medium Grid 3 Accent 2" w:semiHidden="0" w:uiPriority="69" w:unhideWhenUsed="0"/>
-    <w:lsdException w:name="Dark List Accent 2" w:semiHidden="0" w:uiPriority="70" w:unhideWhenUsed="0"/>
-    <w:lsdException w:name="Colorful Shading Accent 2" w:semiHidden="0" w:uiPriority="71" w:unhideWhenUsed="0"/>
-    <w:lsdException w:name="Colorful List Accent 2" w:semiHidden="0" w:uiPriority="72" w:unhideWhenUsed="0"/>
-    <w:lsdException w:name="Colorful Grid Accent 2" w:semiHidden="0" w:uiPriority="73" w:unhideWhenUsed="0"/>
-    <w:lsdException w:name="Light Shading Accent 3" w:semiHidden="0" w:uiPriority="60" w:unhideWhenUsed="0"/>
-    <w:lsdException w:name="Light List Accent 3" w:semiHidden="0" w:uiPriority="61" w:unhideWhenUsed="0"/>
-    <w:lsdException w:name="Light Grid Accent 3" w:semiHidden="0" w:uiPriority="62" w:unhideWhenUsed="0"/>
-    <w:lsdException w:name="Medium Shading 1 Accent 3" w:semiHidden="0" w:uiPriority="63" w:unhideWhenUsed="0"/>
-    <w:lsdException w:name="Medium Shading 2 Accent 3" w:semiHidden="0" w:uiPriority="64" w:unhideWhenUsed="0"/>
-    <w:lsdException w:name="Medium List 1 Accent 3" w:semiHidden="0" w:uiPriority="65" w:unhideWhenUsed="0"/>
-    <w:lsdException w:name="Medium List 2 Accent 3" w:semiHidden="0" w:uiPriority="66" w:unhideWhenUsed="0"/>
-    <w:lsdException w:name="Medium Grid 1 Accent 3" w:semiHidden="0" w:uiPriority="67" w:unhideWhenUsed="0"/>
-    <w:lsdException w:name="Medium Grid 2 Accent 3" w:semiHidden="0" w:uiPriority="68" w:unhideWhenUsed="0"/>
-    <w:lsdException w:name="Medium Grid 3 Accent 3" w:semiHidden="0" w:uiPriority="69" w:unhideWhenUsed="0"/>
-    <w:lsdException w:name="Dark List Accent 3" w:semiHidden="0" w:uiPriority="70" w:unhideWhenUsed="0"/>
-    <w:lsdException w:name="Colorful Shading Accent 3" w:semiHidden="0" w:uiPriority="71" w:unhideWhenUsed="0"/>
-    <w:lsdException w:name="Colorful List Accent 3" w:semiHidden="0" w:uiPriority="72" w:unhideWhenUsed="0"/>
-    <w:lsdException w:name="Colorful Grid Accent 3" w:semiHidden="0" w:uiPriority="73" w:unhideWhenUsed="0"/>
-    <w:lsdException w:name="Light Shading Accent 4" w:semiHidden="0" w:uiPriority="60" w:unhideWhenUsed="0"/>
-    <w:lsdException w:name="Light List Accent 4" w:semiHidden="0" w:uiPriority="61" w:unhideWhenUsed="0"/>
-    <w:lsdException w:name="Light Grid Accent 4" w:semiHidden="0" w:uiPriority="62" w:unhideWhenUsed="0"/>
-    <w:lsdException w:name="Medium Shading 1 Accent 4" w:semiHidden="0" w:uiPriority="63" w:unhideWhenUsed="0"/>
-    <w:lsdException w:name="Medium Shading 2 Accent 4" w:semiHidden="0" w:uiPriority="64" w:unhideWhenUsed="0"/>
-    <w:lsdException w:name="Medium List 1 Accent 4" w:semiHidden="0" w:uiPriority="65" w:unhideWhenUsed="0"/>
-    <w:lsdException w:name="Medium List 2 Accent 4" w:semiHidden="0" w:uiPriority="66" w:unhideWhenUsed="0"/>
-    <w:lsdException w:name="Medium Grid 1 Accent 4" w:semiHidden="0" w:uiPriority="67" w:unhideWhenUsed="0"/>
-    <w:lsdException w:name="Medium Grid 2 Accent 4" w:semiHidden="0" w:uiPriority="68" w:unhideWhenUsed="0"/>
-    <w:lsdException w:name="Medium Grid 3 Accent 4" w:semiHidden="0" w:uiPriority="69" w:unhideWhenUsed="0"/>
-    <w:lsdException w:name="Dark List Accent 4" w:semiHidden="0" w:uiPriority="70" w:unhideWhenUsed="0"/>
-    <w:lsdException w:name="Colorful Shading Accent 4" w:semiHidden="0" w:uiPriority="71" w:unhideWhenUsed="0"/>
-    <w:lsdException w:name="Colorful List Accent 4" w:semiHidden="0" w:uiPriority="72" w:unhideWhenUsed="0"/>
-    <w:lsdException w:name="Colorful Grid Accent 4" w:semiHidden="0" w:uiPriority="73" w:unhideWhenUsed="0"/>
-    <w:lsdException w:name="Light Shading Accent 5" w:semiHidden="0" w:uiPriority="60" w:unhideWhenUsed="0"/>
-    <w:lsdException w:name="Light List Accent 5" w:semiHidden="0" w:uiPriority="61" w:unhideWhenUsed="0"/>
-    <w:lsdException w:name="Light Grid Accent 5" w:semiHidden="0" w:uiPriority="62" w:unhideWhenUsed="0"/>
-    <w:lsdException w:name="Medium Shading 1 Accent 5" w:semiHidden="0" w:uiPriority="63" w:unhideWhenUsed="0"/>
-    <w:lsdException w:name="Medium Shading 2 Accent 5" w:semiHidden="0" w:uiPriority="64" w:unhideWhenUsed="0"/>
-    <w:lsdException w:name="Medium List 1 Accent 5" w:semiHidden="0" w:uiPriority="65" w:unhideWhenUsed="0"/>
-    <w:lsdException w:name="Medium List 2 Accent 5" w:semiHidden="0" w:uiPriority="66" w:unhideWhenUsed="0"/>
-    <w:lsdException w:name="Medium Grid 1 Accent 5" w:semiHidden="0" w:uiPriority="67" w:unhideWhenUsed="0"/>
-    <w:lsdException w:name="Medium Grid 2 Accent 5" w:semiHidden="0" w:uiPriority="68" w:unhideWhenUsed="0"/>
-    <w:lsdException w:name="Medium Grid 3 Accent 5" w:semiHidden="0" w:uiPriority="69" w:unhideWhenUsed="0"/>
-    <w:lsdException w:name="Dark List Accent 5" w:semiHidden="0" w:uiPriority="70" w:unhideWhenUsed="0"/>
-    <w:lsdException w:name="Colorful Shading Accent 5" w:semiHidden="0" w:uiPriority="71" w:unhideWhenUsed="0"/>
-    <w:lsdException w:name="Colorful List Accent 5" w:semiHidden="0" w:uiPriority="72" w:unhideWhenUsed="0"/>
-    <w:lsdException w:name="Colorful Grid Accent 5" w:semiHidden="0" w:uiPriority="73" w:unhideWhenUsed="0"/>
-    <w:lsdException w:name="Light Shading Accent 6" w:semiHidden="0" w:uiPriority="60" w:unhideWhenUsed="0"/>
-    <w:lsdException w:name="Light List Accent 6" w:semiHidden="0" w:uiPriority="61" w:unhideWhenUsed="0"/>
-    <w:lsdException w:name="Light Grid Accent 6" w:semiHidden="0" w:uiPriority="62" w:unhideWhenUsed="0"/>
-    <w:lsdException w:name="Medium Shading 1 Accent 6" w:semiHidden="0" w:uiPriority="63" w:unhideWhenUsed="0"/>
-    <w:lsdException w:name="Medium Shading 2 Accent 6" w:semiHidden="0" w:uiPriority="64" w:unhideWhenUsed="0"/>
-    <w:lsdException w:name="Medium List 1 Accent 6" w:semiHidden="0" w:uiPriority="65" w:unhideWhenUsed="0"/>
-    <w:lsdException w:name="Medium List 2 Accent 6" w:semiHidden="0" w:uiPriority="66" w:unhideWhenUsed="0"/>
-    <w:lsdException w:name="Medium Grid 1 Accent 6" w:semiHidden="0" w:uiPriority="67" w:unhideWhenUsed="0"/>
-    <w:lsdException w:name="Medium Grid 2 Accent 6" w:semiHidden="0" w:uiPriority="68" w:unhideWhenUsed="0"/>
-    <w:lsdException w:name="Medium Grid 3 Accent 6" w:semiHidden="0" w:uiPriority="69" w:unhideWhenUsed="0"/>
-    <w:lsdException w:name="Dark List Accent 6" w:semiHidden="0" w:uiPriority="70" w:unhideWhenUsed="0"/>
-    <w:lsdException w:name="Colorful Shading Accent 6" w:semiHidden="0" w:uiPriority="71" w:unhideWhenUsed="0"/>
-    <w:lsdException w:name="Colorful List Accent 6" w:semiHidden="0" w:uiPriority="72" w:unhideWhenUsed="0"/>
-    <w:lsdException w:name="Colorful Grid Accent 6" w:semiHidden="0" w:uiPriority="73" w:unhideWhenUsed="0"/>
-    <w:lsdException w:name="Subtle Emphasis" w:semiHidden="0" w:uiPriority="19" w:unhideWhenUsed="0" w:qFormat="1"/>
-    <w:lsdException w:name="Intense Emphasis" w:semiHidden="0" w:uiPriority="21" w:unhideWhenUsed="0" w:qFormat="1"/>
-    <w:lsdException w:name="Subtle Reference" w:semiHidden="0" w:uiPriority="31" w:unhideWhenUsed="0" w:qFormat="1"/>
-    <w:lsdException w:name="Intense Reference" w:semiHidden="0" w:uiPriority="32" w:unhideWhenUsed="0" w:qFormat="1"/>
-    <w:lsdException w:name="Book Title" w:semiHidden="0" w:uiPriority="33" w:unhideWhenUsed="0" w:qFormat="1"/>
-    <w:lsdException w:name="Bibliography" w:uiPriority="37"/>
-    <w:lsdException w:name="TOC Heading" w:uiPriority="39" w:qFormat="1"/>
-  </w:latentStyles>
-  <w:style w:type="paragraph" w:default="1" w:styleId="Normal">
-    <w:name w:val="Normal"/>
-    <w:qFormat/>
-    <w:rsid w:val="00FD46AD"/>
-    <w:pPr>
-      <w:widowControl w:val="0"/>
-      <w:spacing w:after="0" w:line="240" w:lineRule="auto"/>
-    </w:pPr>
-    <w:rPr>
-      <w:rFonts w:ascii="Palatino" w:eastAsia="Times New Roman" w:hAnsi="Palatino" w:cs="Times New Roman"/>
-      <w:snapToGrid w:val="0"/>
-      <w:sz w:val="24"/>
-      <w:szCs w:val="20"/>
-    </w:rPr>
-  </w:style>
-  <w:style w:type="character" w:default="1" w:styleId="DefaultParagraphFont">
-    <w:name w:val="Default Paragraph Font"/>
-    <w:uiPriority w:val="1"/>
-    <w:semiHidden/>
-    <w:unhideWhenUsed/>
-  </w:style>
-  <w:style w:type="table" w:default="1" w:styleId="TableNormal">
-    <w:name w:val="Normal Table"/>
-    <w:uiPriority w:val="99"/>
-    <w:semiHidden/>
-    <w:unhideWhenUsed/>
-    <w:tblPr>
-      <w:tblInd w:w="0" w:type="dxa"/>
-      <w:tblCellMar>
-        <w:top w:w="0" w:type="dxa"/>
-        <w:left w:w="108" w:type="dxa"/>
-        <w:bottom w:w="0" w:type="dxa"/>
-        <w:right w:w="108" w:type="dxa"/>
-      </w:tblCellMar>
-    </w:tblPr>
-  </w:style>
-  <w:style w:type="numbering" w:default="1" w:styleId="NoList">
-    <w:name w:val="No List"/>
-    <w:uiPriority w:val="99"/>
-    <w:semiHidden/>
-    <w:unhideWhenUsed/>
-  </w:style>
-  <w:style w:type="paragraph" w:styleId="Header">
-    <w:name w:val="header"/>
-    <w:basedOn w:val="Normal"/>
-    <w:link w:val="HeaderChar"/>
-    <w:uiPriority w:val="99"/>
-    <w:unhideWhenUsed/>
-    <w:rsid w:val="00B111A9"/>
-    <w:pPr>
-      <w:tabs>
-        <w:tab w:val="center" w:pos="4513"/>
-        <w:tab w:val="right" w:pos="9026"/>
-      </w:tabs>
-    </w:pPr>
-  </w:style>
-  <w:style w:type="character" w:customStyle="1" w:styleId="HeaderChar">
-    <w:name w:val="Header Char"/>
-    <w:basedOn w:val="DefaultParagraphFont"/>
-    <w:link w:val="Header"/>
-    <w:uiPriority w:val="99"/>
-    <w:rsid w:val="00B111A9"/>
-  </w:style>
-  <w:style w:type="paragraph" w:styleId="Footer">
-    <w:name w:val="footer"/>
-    <w:basedOn w:val="Normal"/>
-    <w:link w:val="FooterChar"/>
-    <w:uiPriority w:val="99"/>
-    <w:unhideWhenUsed/>
-    <w:rsid w:val="00B111A9"/>
-    <w:pPr>
-      <w:tabs>
-        <w:tab w:val="center" w:pos="4513"/>
-        <w:tab w:val="right" w:pos="9026"/>
-      </w:tabs>
-    </w:pPr>
-  </w:style>
-  <w:style w:type="character" w:customStyle="1" w:styleId="FooterChar">
-    <w:name w:val="Footer Char"/>
-    <w:basedOn w:val="DefaultParagraphFont"/>
-    <w:link w:val="Footer"/>
-    <w:uiPriority w:val="99"/>
-    <w:rsid w:val="00B111A9"/>
-  </w:style>
-  <w:style w:type="paragraph" w:styleId="Title">
-    <w:name w:val="Title"/>
-    <w:basedOn w:val="Normal"/>
-    <w:next w:val="Normal"/>
-    <w:link w:val="TitleChar"/>
-    <w:uiPriority w:val="10"/>
-    <w:qFormat/>
-    <w:rsid w:val="00B111A9"/>
-    <w:pPr>
-      <w:contextualSpacing/>
-      <w:jc w:val="right"/>
-    </w:pPr>
-    <w:rPr>
-      <w:rFonts w:ascii="Tahoma" w:eastAsiaTheme="majorEastAsia" w:hAnsi="Tahoma" w:cs="Tahoma"/>
-      <w:spacing w:val="-10"/>
-      <w:kern w:val="28"/>
-      <w:sz w:val="32"/>
-      <w:szCs w:val="32"/>
-    </w:rPr>
-  </w:style>
-  <w:style w:type="character" w:customStyle="1" w:styleId="TitleChar">
-    <w:name w:val="Title Char"/>
-    <w:basedOn w:val="DefaultParagraphFont"/>
-    <w:link w:val="Title"/>
-    <w:uiPriority w:val="10"/>
-    <w:rsid w:val="00B111A9"/>
-    <w:rPr>
-      <w:rFonts w:ascii="Tahoma" w:eastAsiaTheme="majorEastAsia" w:hAnsi="Tahoma" w:cs="Tahoma"/>
-      <w:spacing w:val="-10"/>
-      <w:kern w:val="28"/>
-      <w:sz w:val="32"/>
-      <w:szCs w:val="32"/>
-    </w:rPr>
-  </w:style>
-  <w:style w:type="paragraph" w:styleId="ListParagraph">
-    <w:name w:val="List Paragraph"/>
-    <w:basedOn w:val="Normal"/>
-    <w:uiPriority w:val="34"/>
-    <w:qFormat/>
-    <w:rsid w:val="00B111A9"/>
-    <w:pPr>
-      <w:ind w:left="720"/>
-      <w:contextualSpacing/>
-    </w:pPr>
-  </w:style>
-  <w:style w:type="table" w:styleId="TableGrid">
-    <w:name w:val="Table Grid"/>
-    <w:basedOn w:val="TableNormal"/>
-    <w:uiPriority w:val="39"/>
-    <w:rsid w:val="00B111A9"/>
-    <w:pPr>
-      <w:spacing w:after="0" w:line="240" w:lineRule="auto"/>
-    </w:pPr>
-    <w:rPr>
-      <w:rFonts w:ascii="Times New Roman" w:eastAsia="Times New Roman" w:hAnsi="Times New Roman" w:cs="Times New Roman"/>
-      <w:sz w:val="20"/>
-      <w:szCs w:val="20"/>
-    </w:rPr>
-    <w:tblPr>
-      <w:tblInd w:w="0" w:type="dxa"/>
-      <w:tblBorders>
-        <w:top w:val="single" w:sz="4" w:space="0" w:color="auto"/>
-        <w:left w:val="single" w:sz="4" w:space="0" w:color="auto"/>
-        <w:bottom w:val="single" w:sz="4" w:space="0" w:color="auto"/>
-        <w:right w:val="single" w:sz="4" w:space="0" w:color="auto"/>
-        <w:insideH w:val="single" w:sz="4" w:space="0" w:color="auto"/>
-        <w:insideV w:val="single" w:sz="4" w:space="0" w:color="auto"/>
-      </w:tblBorders>
-      <w:tblCellMar>
-        <w:top w:w="0" w:type="dxa"/>
-        <w:left w:w="108" w:type="dxa"/>
-        <w:bottom w:w="0" w:type="dxa"/>
-        <w:right w:w="108" w:type="dxa"/>
-      </w:tblCellMar>
     </w:tblPr>
   </w:style>
   <w:style w:type="paragraph" w:styleId="BalloonText">
@@ -8496,7 +11066,7 @@
   <a:extraClrSchemeLst/>
   <a:extLst>
     <a:ext uri="{05A4C25C-085E-4340-85A3-A5531E510DB2}">
-      <thm15:themeFamily xmlns="" xmlns:thm15="http://schemas.microsoft.com/office/thememl/2012/main" name="Office Theme" id="{62F939B6-93AF-4DB8-9C6B-D6C7DFDC589F}" vid="{4A3C46E8-61CC-4603-A589-7422A47A8E4A}"/>
+      <thm15:themeFamily xmlns:thm15="http://schemas.microsoft.com/office/thememl/2012/main" name="Office Theme" id="{62F939B6-93AF-4DB8-9C6B-D6C7DFDC589F}" vid="{4A3C46E8-61CC-4603-A589-7422A47A8E4A}"/>
     </a:ext>
   </a:extLst>
 </a:theme>
@@ -8512,9 +11082,7 @@
 </file>
 
 <file path=customXml/item2.xml><?xml version="1.0" encoding="utf-8"?>
-<p:properties xmlns:p="http://schemas.microsoft.com/office/2006/metadata/properties" xmlns:xsi="http://www.w3.org/2001/XMLSchema-instance" xmlns:pc="http://schemas.microsoft.com/office/infopath/2007/PartnerControls">
-  <documentManagement/>
-</p:properties>
+<b:Sources xmlns:b="http://schemas.openxmlformats.org/officeDocument/2006/bibliography" xmlns="http://schemas.openxmlformats.org/officeDocument/2006/bibliography" SelectedStyle="\APA.XSL" StyleName="APA"/>
 </file>
 
 <file path=customXml/item3.xml><?xml version="1.0" encoding="utf-8"?>
@@ -8729,7 +11297,9 @@
 </file>
 
 <file path=customXml/item4.xml><?xml version="1.0" encoding="utf-8"?>
-<b:Sources xmlns:b="http://schemas.openxmlformats.org/officeDocument/2006/bibliography" xmlns="http://schemas.openxmlformats.org/officeDocument/2006/bibliography" SelectedStyle="\APA.XSL" StyleName="APA"/>
+<p:properties xmlns:p="http://schemas.microsoft.com/office/2006/metadata/properties" xmlns:xsi="http://www.w3.org/2001/XMLSchema-instance" xmlns:pc="http://schemas.microsoft.com/office/infopath/2007/PartnerControls">
+  <documentManagement/>
+</p:properties>
 </file>
 
 <file path=customXml/itemProps1.xml><?xml version="1.0" encoding="utf-8"?>
@@ -8741,10 +11311,9 @@
 </file>
 
 <file path=customXml/itemProps2.xml><?xml version="1.0" encoding="utf-8"?>
-<ds:datastoreItem xmlns:ds="http://schemas.openxmlformats.org/officeDocument/2006/customXml" ds:itemID="{77DB8CBD-C210-42A9-A161-9999DBF92F4D}">
+<ds:datastoreItem xmlns:ds="http://schemas.openxmlformats.org/officeDocument/2006/customXml" ds:itemID="{9D4697B0-8599-4CF4-B90C-BC51B3947BA5}">
   <ds:schemaRefs>
-    <ds:schemaRef ds:uri="http://schemas.microsoft.com/office/2006/metadata/properties"/>
-    <ds:schemaRef ds:uri="http://schemas.microsoft.com/office/infopath/2007/PartnerControls"/>
+    <ds:schemaRef ds:uri="http://schemas.openxmlformats.org/officeDocument/2006/bibliography"/>
   </ds:schemaRefs>
 </ds:datastoreItem>
 </file>
@@ -8769,9 +11338,10 @@
 </file>
 
 <file path=customXml/itemProps4.xml><?xml version="1.0" encoding="utf-8"?>
-<ds:datastoreItem xmlns:ds="http://schemas.openxmlformats.org/officeDocument/2006/customXml" ds:itemID="{9D4697B0-8599-4CF4-B90C-BC51B3947BA5}">
+<ds:datastoreItem xmlns:ds="http://schemas.openxmlformats.org/officeDocument/2006/customXml" ds:itemID="{77DB8CBD-C210-42A9-A161-9999DBF92F4D}">
   <ds:schemaRefs>
-    <ds:schemaRef ds:uri="http://schemas.openxmlformats.org/officeDocument/2006/bibliography"/>
+    <ds:schemaRef ds:uri="http://schemas.microsoft.com/office/2006/metadata/properties"/>
+    <ds:schemaRef ds:uri="http://schemas.microsoft.com/office/infopath/2007/PartnerControls"/>
   </ds:schemaRefs>
 </ds:datastoreItem>
 </file>
</xml_diff>